<commit_message>
Added dataset, group ID and my name
</commit_message>
<xml_diff>
--- a/7COM1079_Final report.docx
+++ b/7COM1079_Final report.docx
@@ -5,41 +5,7 @@
     <w:p>
       <w:pPr>
         <w:shd w:val="clear" w:color="auto" w:fill="FFFFFF" w:themeFill="background1"/>
-        <w:jc w:val="center"/>
         <w:outlineLvl w:val="1"/>
-        <w:rPr>
-          <w:rFonts w:ascii="Times New Roman" w:eastAsia="Times New Roman" w:hAnsi="Times New Roman" w:cs="Times New Roman"/>
-          <w:color w:val="2D3B45"/>
-          <w:kern w:val="0"/>
-          <w:highlight w:val="yellow"/>
-          <w:lang w:eastAsia="en-GB"/>
-          <w14:ligatures w14:val="none"/>
-        </w:rPr>
-      </w:pPr>
-      <w:r>
-        <w:rPr>
-          <w:rFonts w:ascii="Times New Roman" w:eastAsia="Times New Roman" w:hAnsi="Times New Roman" w:cs="Times New Roman"/>
-          <w:i/>
-          <w:color w:val="2D3B45"/>
-          <w:kern w:val="0"/>
-          <w:highlight w:val="yellow"/>
-          <w:lang w:eastAsia="en-GB"/>
-          <w14:ligatures w14:val="none"/>
-        </w:rPr>
-        <w:t>Please delete all the cursive text before submission. It is here just for your reference</w:t>
-      </w:r>
-      <w:r>
-        <w:rPr>
-          <w:rFonts w:ascii="Times New Roman" w:eastAsia="Times New Roman" w:hAnsi="Times New Roman" w:cs="Times New Roman"/>
-          <w:color w:val="2D3B45"/>
-          <w:kern w:val="0"/>
-          <w:highlight w:val="yellow"/>
-          <w:lang w:eastAsia="en-GB"/>
-          <w14:ligatures w14:val="none"/>
-        </w:rPr>
-        <w:t>.</w:t>
-      </w:r>
-      <w:r>
         <w:rPr>
           <w:rFonts w:ascii="Times New Roman" w:eastAsia="Times New Roman" w:hAnsi="Times New Roman" w:cs="Times New Roman"/>
           <w:color w:val="2D3B45"/>
@@ -47,8 +13,7 @@
           <w:lang w:eastAsia="en-GB"/>
           <w14:ligatures w14:val="none"/>
         </w:rPr>
-        <w:t xml:space="preserve"> </w:t>
-      </w:r>
+      </w:pPr>
     </w:p>
     <w:p>
       <w:pPr>
@@ -57,128 +22,13 @@
         <w:outlineLvl w:val="1"/>
         <w:rPr>
           <w:rFonts w:ascii="Times New Roman" w:eastAsia="Times New Roman" w:hAnsi="Times New Roman" w:cs="Times New Roman"/>
-          <w:i/>
-          <w:color w:val="2D3B45"/>
-          <w:kern w:val="0"/>
-          <w:highlight w:val="yellow"/>
-          <w:lang w:eastAsia="en-GB"/>
-          <w14:ligatures w14:val="none"/>
-        </w:rPr>
-      </w:pPr>
-      <w:r>
-        <w:rPr>
-          <w:rFonts w:ascii="Times New Roman" w:eastAsia="Times New Roman" w:hAnsi="Times New Roman" w:cs="Times New Roman"/>
-          <w:i/>
-          <w:color w:val="2D3B45"/>
-          <w:kern w:val="0"/>
-          <w:highlight w:val="yellow"/>
-          <w:lang w:eastAsia="en-GB"/>
-          <w14:ligatures w14:val="none"/>
-        </w:rPr>
-        <w:t>Further: data set – DS, research question – RQ</w:t>
-      </w:r>
-    </w:p>
-    <w:p>
-      <w:pPr>
-        <w:shd w:val="clear" w:color="auto" w:fill="FFFFFF" w:themeFill="background1"/>
-        <w:jc w:val="center"/>
-        <w:outlineLvl w:val="1"/>
-        <w:rPr>
-          <w:rFonts w:ascii="Times New Roman" w:eastAsia="Times New Roman" w:hAnsi="Times New Roman" w:cs="Times New Roman"/>
-          <w:i/>
-          <w:iCs/>
-          <w:color w:val="2D3B45"/>
-          <w:kern w:val="0"/>
-          <w:highlight w:val="yellow"/>
-          <w:lang w:eastAsia="en-GB"/>
-          <w14:ligatures w14:val="none"/>
-        </w:rPr>
-      </w:pPr>
-      <w:r>
-        <w:rPr>
-          <w:rFonts w:ascii="Times New Roman" w:eastAsia="Times New Roman" w:hAnsi="Times New Roman" w:cs="Times New Roman"/>
-          <w:i/>
-          <w:iCs/>
-          <w:color w:val="2D3B45"/>
-          <w:kern w:val="0"/>
-          <w:highlight w:val="yellow"/>
-          <w:lang w:eastAsia="en-GB"/>
-          <w14:ligatures w14:val="none"/>
-        </w:rPr>
-        <w:t>The mark (</w:t>
-      </w:r>
-      <w:r>
-        <w:rPr>
-          <w:rFonts w:ascii="Times New Roman" w:eastAsia="Times New Roman" w:hAnsi="Times New Roman" w:cs="Times New Roman"/>
-          <w:b/>
-          <w:bCs/>
-          <w:i/>
-          <w:iCs/>
-          <w:color w:val="2D3B45"/>
-          <w:kern w:val="0"/>
-          <w:highlight w:val="yellow"/>
-          <w:lang w:eastAsia="en-GB"/>
-          <w14:ligatures w14:val="none"/>
-        </w:rPr>
-        <w:t>x words</w:t>
-      </w:r>
-      <w:r>
-        <w:rPr>
-          <w:rFonts w:ascii="Times New Roman" w:eastAsia="Times New Roman" w:hAnsi="Times New Roman" w:cs="Times New Roman"/>
-          <w:i/>
-          <w:iCs/>
-          <w:color w:val="2D3B45"/>
-          <w:kern w:val="0"/>
-          <w:highlight w:val="yellow"/>
-          <w:lang w:eastAsia="en-GB"/>
-          <w14:ligatures w14:val="none"/>
-        </w:rPr>
-        <w:t xml:space="preserve">) after each subchapter states the word count limit. This indicates the expected amount of information which you can exceed </w:t>
-      </w:r>
-      <w:r>
-        <w:rPr>
-          <w:rFonts w:ascii="Times New Roman" w:eastAsia="Times New Roman" w:hAnsi="Times New Roman" w:cs="Times New Roman"/>
-          <w:i/>
-          <w:iCs/>
-          <w:color w:val="2D3B45"/>
-          <w:kern w:val="0"/>
-          <w:highlight w:val="yellow"/>
-          <w:lang w:eastAsia="en-GB"/>
-          <w14:ligatures w14:val="none"/>
-        </w:rPr>
-        <w:t>by</w:t>
-      </w:r>
-      <w:r>
-        <w:rPr>
-          <w:rFonts w:ascii="Times New Roman" w:eastAsia="Times New Roman" w:hAnsi="Times New Roman" w:cs="Times New Roman"/>
-          <w:i/>
-          <w:iCs/>
-          <w:color w:val="2D3B45"/>
-          <w:kern w:val="0"/>
-          <w:highlight w:val="yellow"/>
-          <w:lang w:eastAsia="en-GB"/>
-          <w14:ligatures w14:val="none"/>
-        </w:rPr>
-        <w:t xml:space="preserve"> 10% without losing the mark.</w:t>
-      </w:r>
-      <w:r>
-        <w:rPr>
-          <w:rFonts w:ascii="Times New Roman" w:eastAsia="Times New Roman" w:hAnsi="Times New Roman" w:cs="Times New Roman"/>
-          <w:i/>
-          <w:iCs/>
           <w:color w:val="2D3B45"/>
           <w:kern w:val="0"/>
           <w:lang w:eastAsia="en-GB"/>
           <w14:ligatures w14:val="none"/>
         </w:rPr>
-        <w:t xml:space="preserve"> </w:t>
-      </w:r>
-    </w:p>
-    <w:p>
-      <w:pPr>
-        <w:shd w:val="clear" w:color="auto" w:fill="FFFFFF" w:themeFill="background1"/>
-        <w:jc w:val="center"/>
-        <w:outlineLvl w:val="1"/>
+      </w:pPr>
+      <w:r>
         <w:rPr>
           <w:rFonts w:ascii="Times New Roman" w:eastAsia="Times New Roman" w:hAnsi="Times New Roman" w:cs="Times New Roman"/>
           <w:color w:val="2D3B45"/>
@@ -186,57 +36,6 @@
           <w:lang w:eastAsia="en-GB"/>
           <w14:ligatures w14:val="none"/>
         </w:rPr>
-      </w:pPr>
-    </w:p>
-    <w:p>
-      <w:pPr>
-        <w:shd w:val="clear" w:color="auto" w:fill="FFFFFF" w:themeFill="background1"/>
-        <w:jc w:val="center"/>
-        <w:outlineLvl w:val="1"/>
-        <w:rPr>
-          <w:rFonts w:ascii="Times New Roman" w:eastAsia="Times New Roman" w:hAnsi="Times New Roman" w:cs="Times New Roman"/>
-          <w:color w:val="2D3B45"/>
-          <w:kern w:val="0"/>
-          <w:lang w:eastAsia="en-GB"/>
-          <w14:ligatures w14:val="none"/>
-        </w:rPr>
-      </w:pPr>
-    </w:p>
-    <w:p>
-      <w:pPr>
-        <w:shd w:val="clear" w:color="auto" w:fill="FFFFFF" w:themeFill="background1"/>
-        <w:jc w:val="center"/>
-        <w:outlineLvl w:val="1"/>
-        <w:rPr>
-          <w:rFonts w:ascii="Times New Roman" w:eastAsia="Times New Roman" w:hAnsi="Times New Roman" w:cs="Times New Roman"/>
-          <w:color w:val="2D3B45"/>
-          <w:kern w:val="0"/>
-          <w:lang w:eastAsia="en-GB"/>
-          <w14:ligatures w14:val="none"/>
-        </w:rPr>
-      </w:pPr>
-    </w:p>
-    <w:p>
-      <w:pPr>
-        <w:shd w:val="clear" w:color="auto" w:fill="FFFFFF" w:themeFill="background1"/>
-        <w:jc w:val="center"/>
-        <w:outlineLvl w:val="1"/>
-        <w:rPr>
-          <w:rFonts w:ascii="Times New Roman" w:eastAsia="Times New Roman" w:hAnsi="Times New Roman" w:cs="Times New Roman"/>
-          <w:color w:val="2D3B45"/>
-          <w:kern w:val="0"/>
-          <w:lang w:eastAsia="en-GB"/>
-          <w14:ligatures w14:val="none"/>
-        </w:rPr>
-      </w:pPr>
-      <w:r>
-        <w:rPr>
-          <w:rFonts w:ascii="Times New Roman" w:eastAsia="Times New Roman" w:hAnsi="Times New Roman" w:cs="Times New Roman"/>
-          <w:color w:val="2D3B45"/>
-          <w:kern w:val="0"/>
-          <w:lang w:eastAsia="en-GB"/>
-          <w14:ligatures w14:val="none"/>
-        </w:rPr>
         <w:t>7COM1079-0901-2024 - Team Research and Development Project</w:t>
       </w:r>
     </w:p>
@@ -339,6 +138,12 @@
         </w:rPr>
         <w:t>:</w:t>
       </w:r>
+      <w:r>
+        <w:rPr>
+          <w:rFonts w:ascii="Times New Roman" w:eastAsia="Times New Roman" w:hAnsi="Times New Roman" w:cs="Times New Roman"/>
+        </w:rPr>
+        <w:t xml:space="preserve"> A12</w:t>
+      </w:r>
     </w:p>
     <w:p>
       <w:pPr>
@@ -359,6 +164,12 @@
         </w:rPr>
         <w:t xml:space="preserve">Dataset number: </w:t>
       </w:r>
+      <w:r>
+        <w:rPr>
+          <w:rFonts w:ascii="Times New Roman" w:eastAsia="Times New Roman" w:hAnsi="Times New Roman" w:cs="Times New Roman"/>
+        </w:rPr>
+        <w:t>DS148</w:t>
+      </w:r>
     </w:p>
     <w:p>
       <w:pPr>
@@ -393,23 +204,15 @@
           <w:i/>
           <w:highlight w:val="yellow"/>
         </w:rPr>
-        <w:t>[Name and ID of submitting student</w:t>
-      </w:r>
-      <w:r>
-        <w:rPr>
-          <w:rFonts w:ascii="Times New Roman" w:eastAsia="Times New Roman" w:hAnsi="Times New Roman" w:cs="Times New Roman"/>
-          <w:i/>
-          <w:highlight w:val="yellow"/>
-        </w:rPr>
-        <w:t xml:space="preserve"> first</w:t>
-      </w:r>
-      <w:r>
-        <w:rPr>
-          <w:rFonts w:ascii="Times New Roman" w:eastAsia="Times New Roman" w:hAnsi="Times New Roman" w:cs="Times New Roman"/>
-          <w:i/>
-          <w:highlight w:val="yellow"/>
-        </w:rPr>
-        <w:t>],</w:t>
+        <w:t>Leslie Nelson Fernandes, 23077366</w:t>
+      </w:r>
+      <w:r>
+        <w:rPr>
+          <w:rFonts w:ascii="Times New Roman" w:eastAsia="Times New Roman" w:hAnsi="Times New Roman" w:cs="Times New Roman"/>
+          <w:i/>
+          <w:highlight w:val="yellow"/>
+        </w:rPr>
+        <w:t>,</w:t>
       </w:r>
       <w:r>
         <w:rPr>

</xml_diff>

<commit_message>
Added report title and my name
</commit_message>
<xml_diff>
--- a/7COM1079_Final report.docx
+++ b/7COM1079_Final report.docx
@@ -57,6 +57,9 @@
       <w:pPr>
         <w:rPr>
           <w:rFonts w:ascii="Times New Roman" w:eastAsia="Times New Roman" w:hAnsi="Times New Roman" w:cs="Times New Roman"/>
+          <w:b/>
+          <w:bCs/>
+          <w:lang w:val="en-IN"/>
         </w:rPr>
       </w:pPr>
       <w:r>
@@ -68,43 +71,9 @@
       <w:r>
         <w:rPr>
           <w:rFonts w:ascii="Times New Roman" w:eastAsia="Times New Roman" w:hAnsi="Times New Roman" w:cs="Times New Roman"/>
-        </w:rPr>
-        <w:t>(</w:t>
-      </w:r>
-      <w:r>
-        <w:rPr>
-          <w:rFonts w:ascii="Times New Roman" w:eastAsia="Times New Roman" w:hAnsi="Times New Roman" w:cs="Times New Roman"/>
-          <w:i/>
-        </w:rPr>
-        <w:t>t</w:t>
-      </w:r>
-      <w:r>
-        <w:rPr>
-          <w:rFonts w:ascii="Times New Roman" w:eastAsia="Times New Roman" w:hAnsi="Times New Roman" w:cs="Times New Roman"/>
-          <w:i/>
-        </w:rPr>
-        <w:t xml:space="preserve">he </w:t>
-      </w:r>
-      <w:r>
-        <w:rPr>
-          <w:rFonts w:ascii="Times New Roman" w:eastAsia="Times New Roman" w:hAnsi="Times New Roman" w:cs="Times New Roman"/>
-          <w:i/>
-        </w:rPr>
-        <w:t>t</w:t>
-      </w:r>
-      <w:r>
-        <w:rPr>
-          <w:rFonts w:ascii="Times New Roman" w:eastAsia="Times New Roman" w:hAnsi="Times New Roman" w:cs="Times New Roman"/>
-          <w:i/>
-        </w:rPr>
-        <w:t>opic of your research.</w:t>
-      </w:r>
-      <w:r>
-        <w:rPr>
-          <w:rFonts w:ascii="Times New Roman" w:eastAsia="Times New Roman" w:hAnsi="Times New Roman" w:cs="Times New Roman"/>
-          <w:i/>
-        </w:rPr>
-        <w:t>)</w:t>
+          <w:lang w:val="en-IN"/>
+        </w:rPr>
+        <w:t>Health care: Heart attack possibility</w:t>
       </w:r>
     </w:p>
     <w:p>
@@ -202,15 +171,34 @@
         <w:rPr>
           <w:rFonts w:ascii="Times New Roman" w:eastAsia="Times New Roman" w:hAnsi="Times New Roman" w:cs="Times New Roman"/>
           <w:i/>
-          <w:highlight w:val="yellow"/>
-        </w:rPr>
-        <w:t>Leslie Nelson Fernandes, 23077366</w:t>
-      </w:r>
-      <w:r>
-        <w:rPr>
-          <w:rFonts w:ascii="Times New Roman" w:eastAsia="Times New Roman" w:hAnsi="Times New Roman" w:cs="Times New Roman"/>
-          <w:i/>
-          <w:highlight w:val="yellow"/>
+        </w:rPr>
+        <w:t>Leslie Nelson Fernandes</w:t>
+      </w:r>
+      <w:r>
+        <w:rPr>
+          <w:rFonts w:ascii="Times New Roman" w:eastAsia="Times New Roman" w:hAnsi="Times New Roman" w:cs="Times New Roman"/>
+          <w:i/>
+        </w:rPr>
+        <w:t>-</w:t>
+      </w:r>
+      <w:r>
+        <w:rPr>
+          <w:rFonts w:ascii="Times New Roman" w:eastAsia="Times New Roman" w:hAnsi="Times New Roman" w:cs="Times New Roman"/>
+          <w:i/>
+        </w:rPr>
+        <w:t>23077366</w:t>
+      </w:r>
+      <w:r>
+        <w:rPr>
+          <w:rFonts w:ascii="Times New Roman" w:eastAsia="Times New Roman" w:hAnsi="Times New Roman" w:cs="Times New Roman"/>
+          <w:i/>
+        </w:rPr>
+        <w:t>, Lipi Chandrakar-23102881</w:t>
+      </w:r>
+      <w:r>
+        <w:rPr>
+          <w:rFonts w:ascii="Times New Roman" w:eastAsia="Times New Roman" w:hAnsi="Times New Roman" w:cs="Times New Roman"/>
+          <w:i/>
         </w:rPr>
         <w:t>,</w:t>
       </w:r>

</xml_diff>

<commit_message>
add evaluation draft to report and delete unnecessary file
</commit_message>
<xml_diff>
--- a/7COM1079_Final report.docx
+++ b/7COM1079_Final report.docx
@@ -1,6 +1,6 @@
 
 <file path=word/document.xml><?xml version="1.0" encoding="utf-8"?>
-<w:document xmlns:wpc="http://schemas.microsoft.com/office/word/2010/wordprocessingCanvas" xmlns:cx="http://schemas.microsoft.com/office/drawing/2014/chartex" xmlns:cx1="http://schemas.microsoft.com/office/drawing/2015/9/8/chartex" xmlns:cx2="http://schemas.microsoft.com/office/drawing/2015/10/21/chartex" xmlns:cx3="http://schemas.microsoft.com/office/drawing/2016/5/9/chartex" xmlns:cx4="http://schemas.microsoft.com/office/drawing/2016/5/10/chartex" xmlns:cx5="http://schemas.microsoft.com/office/drawing/2016/5/11/chartex" xmlns:cx6="http://schemas.microsoft.com/office/drawing/2016/5/12/chartex" xmlns:cx7="http://schemas.microsoft.com/office/drawing/2016/5/13/chartex" xmlns:cx8="http://schemas.microsoft.com/office/drawing/2016/5/14/chartex" xmlns:mc="http://schemas.openxmlformats.org/markup-compatibility/2006" xmlns:aink="http://schemas.microsoft.com/office/drawing/2016/ink" xmlns:am3d="http://schemas.microsoft.com/office/drawing/2017/model3d" xmlns:o="urn:schemas-microsoft-com:office:office" xmlns:oel="http://schemas.microsoft.com/office/2019/extlst" xmlns:r="http://schemas.openxmlformats.org/officeDocument/2006/relationships" xmlns:m="http://schemas.openxmlformats.org/officeDocument/2006/math" xmlns:v="urn:schemas-microsoft-com:vml" xmlns:wp14="http://schemas.microsoft.com/office/word/2010/wordprocessingDrawing" xmlns:wp="http://schemas.openxmlformats.org/drawingml/2006/wordprocessingDrawing" xmlns:w10="urn:schemas-microsoft-com:office:word" xmlns:w="http://schemas.openxmlformats.org/wordprocessingml/2006/main" xmlns:w14="http://schemas.microsoft.com/office/word/2010/wordml" xmlns:w15="http://schemas.microsoft.com/office/word/2012/wordml" xmlns:w16cex="http://schemas.microsoft.com/office/word/2018/wordml/cex" xmlns:w16cid="http://schemas.microsoft.com/office/word/2016/wordml/cid" xmlns:w16="http://schemas.microsoft.com/office/word/2018/wordml" xmlns:w16du="http://schemas.microsoft.com/office/word/2023/wordml/word16du" xmlns:w16sdtdh="http://schemas.microsoft.com/office/word/2020/wordml/sdtdatahash" xmlns:w16se="http://schemas.microsoft.com/office/word/2015/wordml/symex" xmlns:wpg="http://schemas.microsoft.com/office/word/2010/wordprocessingGroup" xmlns:wpi="http://schemas.microsoft.com/office/word/2010/wordprocessingInk" xmlns:wne="http://schemas.microsoft.com/office/word/2006/wordml" xmlns:wps="http://schemas.microsoft.com/office/word/2010/wordprocessingShape" mc:Ignorable="w14 w15 w16se w16cid w16 w16cex w16sdtdh w16du wp14">
+<w:document xmlns:wpc="http://schemas.microsoft.com/office/word/2010/wordprocessingCanvas" xmlns:cx="http://schemas.microsoft.com/office/drawing/2014/chartex" xmlns:mc="http://schemas.openxmlformats.org/markup-compatibility/2006" xmlns:o="urn:schemas-microsoft-com:office:office" xmlns:r="http://schemas.openxmlformats.org/officeDocument/2006/relationships" xmlns:m="http://schemas.openxmlformats.org/officeDocument/2006/math" xmlns:v="urn:schemas-microsoft-com:vml" xmlns:wp14="http://schemas.microsoft.com/office/word/2010/wordprocessingDrawing" xmlns:wp="http://schemas.openxmlformats.org/drawingml/2006/wordprocessingDrawing" xmlns:w10="urn:schemas-microsoft-com:office:word" xmlns:w="http://schemas.openxmlformats.org/wordprocessingml/2006/main" xmlns:w14="http://schemas.microsoft.com/office/word/2010/wordml" xmlns:w15="http://schemas.microsoft.com/office/word/2012/wordml" xmlns:w16se="http://schemas.microsoft.com/office/word/2015/wordml/symex" xmlns:wpg="http://schemas.microsoft.com/office/word/2010/wordprocessingGroup" xmlns:wpi="http://schemas.microsoft.com/office/word/2010/wordprocessingInk" xmlns:wne="http://schemas.microsoft.com/office/word/2006/wordml" xmlns:wps="http://schemas.microsoft.com/office/word/2010/wordprocessingShape" mc:Ignorable="w14 w15 w16se wp14">
   <w:body>
     <w:p>
       <w:pPr>
@@ -2599,6 +2599,33 @@
     <w:p>
       <w:pPr>
         <w:pStyle w:val="ListParagraph"/>
+        <w:ind w:left="1440"/>
+        <w:rPr>
+          <w:rFonts w:ascii="Times New Roman" w:eastAsia="Times New Roman" w:hAnsi="Times New Roman" w:cs="Times New Roman"/>
+        </w:rPr>
+      </w:pPr>
+      <w:r>
+        <w:rPr>
+          <w:rFonts w:ascii="Times New Roman" w:eastAsia="Times New Roman" w:hAnsi="Times New Roman" w:cs="Times New Roman"/>
+        </w:rPr>
+        <w:t>The group worked effectively through clear communication and regular offline</w:t>
+      </w:r>
+      <w:r>
+        <w:rPr>
+          <w:rFonts w:ascii="Times New Roman" w:eastAsia="Times New Roman" w:hAnsi="Times New Roman" w:cs="Times New Roman"/>
+        </w:rPr>
+        <w:t xml:space="preserve"> and online</w:t>
+      </w:r>
+      <w:r>
+        <w:rPr>
+          <w:rFonts w:ascii="Times New Roman" w:eastAsia="Times New Roman" w:hAnsi="Times New Roman" w:cs="Times New Roman"/>
+        </w:rPr>
+        <w:t xml:space="preserve"> meetings, allowing members to support each other and resolve issues promptly. Moreover, all members completed their tasks before deadlines, thus ensuring steady progress throughout the project. Besides, GitHub was used efficiently for version control and to show each member's contribution. Finally, the group used Slack frequently to seek clarifications from instructors.</w:t>
+      </w:r>
+    </w:p>
+    <w:p>
+      <w:pPr>
+        <w:pStyle w:val="ListParagraph"/>
         <w:numPr>
           <w:ilvl w:val="1"/>
           <w:numId w:val="32"/>
@@ -2632,6 +2659,21 @@
     <w:p>
       <w:pPr>
         <w:pStyle w:val="ListParagraph"/>
+        <w:ind w:left="1440"/>
+        <w:rPr>
+          <w:rFonts w:ascii="Times New Roman" w:eastAsia="Times New Roman" w:hAnsi="Times New Roman" w:cs="Times New Roman"/>
+        </w:rPr>
+      </w:pPr>
+      <w:r>
+        <w:rPr>
+          <w:rFonts w:ascii="Times New Roman" w:eastAsia="Times New Roman" w:hAnsi="Times New Roman" w:cs="Times New Roman"/>
+        </w:rPr>
+        <w:t>We started with a lack of knowledge about process in general, which led to improper division and performance of tasks. Plus, questioning skills are necessary to be clearer when doubting something and hence establish smoother communication with instructors. More advanced features, like branching and pull requests of GitHub need to be used to facilitate collaboration and improve version control. Proper planning and training on using GitHub will enhance task allocation in future.</w:t>
+      </w:r>
+    </w:p>
+    <w:p>
+      <w:pPr>
+        <w:pStyle w:val="ListParagraph"/>
         <w:numPr>
           <w:ilvl w:val="1"/>
           <w:numId w:val="32"/>
@@ -2658,6 +2700,39 @@
     <w:p>
       <w:pPr>
         <w:pStyle w:val="ListParagraph"/>
+        <w:ind w:left="1440"/>
+        <w:rPr>
+          <w:rFonts w:ascii="Times New Roman" w:eastAsia="Times New Roman" w:hAnsi="Times New Roman" w:cs="Times New Roman"/>
+        </w:rPr>
+      </w:pPr>
+      <w:r>
+        <w:rPr>
+          <w:rFonts w:ascii="Times New Roman" w:eastAsia="Times New Roman" w:hAnsi="Times New Roman" w:cs="Times New Roman"/>
+        </w:rPr>
+        <w:t>The group managed time well, completing all tasks before the deadline. The regular offline meetings</w:t>
+      </w:r>
+      <w:r>
+        <w:rPr>
+          <w:rFonts w:ascii="Times New Roman" w:eastAsia="Times New Roman" w:hAnsi="Times New Roman" w:cs="Times New Roman"/>
+        </w:rPr>
+        <w:t xml:space="preserve"> </w:t>
+      </w:r>
+      <w:r>
+        <w:rPr>
+          <w:rFonts w:ascii="Times New Roman" w:eastAsia="Times New Roman" w:hAnsi="Times New Roman" w:cs="Times New Roman"/>
+        </w:rPr>
+        <w:t xml:space="preserve">every Wednesday </w:t>
+      </w:r>
+      <w:r>
+        <w:rPr>
+          <w:rFonts w:ascii="Times New Roman" w:eastAsia="Times New Roman" w:hAnsi="Times New Roman" w:cs="Times New Roman"/>
+        </w:rPr>
+        <w:t>and additional online sessions using Microsoft Teams were held to answer questions and ensure clarity. This continuous communication and planning allowed the group to maintain a steady progress and meet deadlines without delays.</w:t>
+      </w:r>
+    </w:p>
+    <w:p>
+      <w:pPr>
+        <w:pStyle w:val="ListParagraph"/>
         <w:numPr>
           <w:ilvl w:val="1"/>
           <w:numId w:val="32"/>
@@ -2684,6 +2759,21 @@
     <w:p>
       <w:pPr>
         <w:pStyle w:val="ListParagraph"/>
+        <w:ind w:left="1440"/>
+        <w:rPr>
+          <w:rFonts w:ascii="Times New Roman" w:eastAsia="Times New Roman" w:hAnsi="Times New Roman" w:cs="Times New Roman"/>
+        </w:rPr>
+      </w:pPr>
+      <w:r>
+        <w:rPr>
+          <w:rFonts w:ascii="Times New Roman" w:eastAsia="Times New Roman" w:hAnsi="Times New Roman" w:cs="Times New Roman"/>
+        </w:rPr>
+        <w:t>The project was successful, where all objectives were achieved with a well-implemented solution and proper documentation. Strong teamwork and time management ensured the quality of deliverables. While task allocation and usage of tools could be improved, the overall outcome reflected effective collaboration and technical skills.</w:t>
+      </w:r>
+    </w:p>
+    <w:p>
+      <w:pPr>
+        <w:pStyle w:val="ListParagraph"/>
         <w:numPr>
           <w:ilvl w:val="1"/>
           <w:numId w:val="32"/>
@@ -2762,6 +2852,208 @@
           <w:bCs/>
         </w:rPr>
         <w:t>(75 words, write only if applies to your group arrangements)</w:t>
+      </w:r>
+    </w:p>
+    <w:p>
+      <w:pPr>
+        <w:pStyle w:val="ListParagraph"/>
+        <w:ind w:left="1440"/>
+        <w:rPr>
+          <w:rFonts w:ascii="Times New Roman" w:eastAsia="Times New Roman" w:hAnsi="Times New Roman" w:cs="Times New Roman"/>
+          <w:bCs/>
+        </w:rPr>
+      </w:pPr>
+      <w:r>
+        <w:rPr>
+          <w:rFonts w:ascii="Times New Roman" w:eastAsia="Times New Roman" w:hAnsi="Times New Roman" w:cs="Times New Roman"/>
+          <w:bCs/>
+        </w:rPr>
+        <w:t>Group members and GitHub Ids:</w:t>
+      </w:r>
+    </w:p>
+    <w:p>
+      <w:pPr>
+        <w:pStyle w:val="ListParagraph"/>
+        <w:ind w:left="1440"/>
+        <w:rPr>
+          <w:rFonts w:ascii="Times New Roman" w:eastAsia="Times New Roman" w:hAnsi="Times New Roman" w:cs="Times New Roman"/>
+          <w:bCs/>
+        </w:rPr>
+      </w:pPr>
+      <w:r>
+        <w:rPr>
+          <w:rFonts w:ascii="Times New Roman" w:eastAsia="Times New Roman" w:hAnsi="Times New Roman" w:cs="Times New Roman"/>
+          <w:bCs/>
+        </w:rPr>
+        <w:t xml:space="preserve">Leslie Nelson </w:t>
+      </w:r>
+      <w:proofErr w:type="spellStart"/>
+      <w:r>
+        <w:rPr>
+          <w:rFonts w:ascii="Times New Roman" w:eastAsia="Times New Roman" w:hAnsi="Times New Roman" w:cs="Times New Roman"/>
+          <w:bCs/>
+        </w:rPr>
+        <w:t>Fernandes</w:t>
+      </w:r>
+      <w:proofErr w:type="spellEnd"/>
+      <w:r>
+        <w:rPr>
+          <w:rFonts w:ascii="Times New Roman" w:eastAsia="Times New Roman" w:hAnsi="Times New Roman" w:cs="Times New Roman"/>
+          <w:bCs/>
+        </w:rPr>
+        <w:t xml:space="preserve"> - leslie628</w:t>
+      </w:r>
+    </w:p>
+    <w:p>
+      <w:pPr>
+        <w:pStyle w:val="ListParagraph"/>
+        <w:ind w:left="1440"/>
+        <w:rPr>
+          <w:rFonts w:ascii="Times New Roman" w:eastAsia="Times New Roman" w:hAnsi="Times New Roman" w:cs="Times New Roman"/>
+          <w:bCs/>
+        </w:rPr>
+      </w:pPr>
+      <w:proofErr w:type="spellStart"/>
+      <w:r>
+        <w:rPr>
+          <w:rFonts w:ascii="Times New Roman" w:eastAsia="Times New Roman" w:hAnsi="Times New Roman" w:cs="Times New Roman"/>
+          <w:bCs/>
+        </w:rPr>
+        <w:t>Lipi</w:t>
+      </w:r>
+      <w:proofErr w:type="spellEnd"/>
+      <w:r>
+        <w:rPr>
+          <w:rFonts w:ascii="Times New Roman" w:eastAsia="Times New Roman" w:hAnsi="Times New Roman" w:cs="Times New Roman"/>
+          <w:bCs/>
+        </w:rPr>
+        <w:t xml:space="preserve"> </w:t>
+      </w:r>
+      <w:proofErr w:type="spellStart"/>
+      <w:r>
+        <w:rPr>
+          <w:rFonts w:ascii="Times New Roman" w:eastAsia="Times New Roman" w:hAnsi="Times New Roman" w:cs="Times New Roman"/>
+          <w:bCs/>
+        </w:rPr>
+        <w:t>Chandrakar</w:t>
+      </w:r>
+      <w:proofErr w:type="spellEnd"/>
+      <w:r>
+        <w:rPr>
+          <w:rFonts w:ascii="Times New Roman" w:eastAsia="Times New Roman" w:hAnsi="Times New Roman" w:cs="Times New Roman"/>
+          <w:bCs/>
+        </w:rPr>
+        <w:t xml:space="preserve"> – </w:t>
+      </w:r>
+      <w:proofErr w:type="spellStart"/>
+      <w:r>
+        <w:rPr>
+          <w:rFonts w:ascii="Times New Roman" w:eastAsia="Times New Roman" w:hAnsi="Times New Roman" w:cs="Times New Roman"/>
+          <w:bCs/>
+        </w:rPr>
+        <w:t>lipichandrakar</w:t>
+      </w:r>
+      <w:proofErr w:type="spellEnd"/>
+    </w:p>
+    <w:p>
+      <w:pPr>
+        <w:pStyle w:val="ListParagraph"/>
+        <w:ind w:left="1440"/>
+        <w:rPr>
+          <w:rFonts w:ascii="Times New Roman" w:eastAsia="Times New Roman" w:hAnsi="Times New Roman" w:cs="Times New Roman"/>
+          <w:bCs/>
+        </w:rPr>
+      </w:pPr>
+      <w:proofErr w:type="spellStart"/>
+      <w:r>
+        <w:rPr>
+          <w:rFonts w:ascii="Times New Roman" w:eastAsia="Times New Roman" w:hAnsi="Times New Roman" w:cs="Times New Roman"/>
+          <w:bCs/>
+        </w:rPr>
+        <w:t>Thi</w:t>
+      </w:r>
+      <w:proofErr w:type="spellEnd"/>
+      <w:r>
+        <w:rPr>
+          <w:rFonts w:ascii="Times New Roman" w:eastAsia="Times New Roman" w:hAnsi="Times New Roman" w:cs="Times New Roman"/>
+          <w:bCs/>
+        </w:rPr>
+        <w:t xml:space="preserve"> </w:t>
+      </w:r>
+      <w:proofErr w:type="spellStart"/>
+      <w:r>
+        <w:rPr>
+          <w:rFonts w:ascii="Times New Roman" w:eastAsia="Times New Roman" w:hAnsi="Times New Roman" w:cs="Times New Roman"/>
+          <w:bCs/>
+        </w:rPr>
+        <w:t>Nhu</w:t>
+      </w:r>
+      <w:proofErr w:type="spellEnd"/>
+      <w:r>
+        <w:rPr>
+          <w:rFonts w:ascii="Times New Roman" w:eastAsia="Times New Roman" w:hAnsi="Times New Roman" w:cs="Times New Roman"/>
+          <w:bCs/>
+        </w:rPr>
+        <w:t xml:space="preserve"> Lai Vo - tv24aac and jvl-13</w:t>
+      </w:r>
+    </w:p>
+    <w:p>
+      <w:pPr>
+        <w:pStyle w:val="ListParagraph"/>
+        <w:ind w:left="1440"/>
+        <w:rPr>
+          <w:rFonts w:ascii="Times New Roman" w:eastAsia="Times New Roman" w:hAnsi="Times New Roman" w:cs="Times New Roman"/>
+          <w:bCs/>
+        </w:rPr>
+      </w:pPr>
+      <w:r>
+        <w:rPr>
+          <w:rFonts w:ascii="Times New Roman" w:eastAsia="Times New Roman" w:hAnsi="Times New Roman" w:cs="Times New Roman"/>
+          <w:bCs/>
+        </w:rPr>
+        <w:t xml:space="preserve">Syed </w:t>
+      </w:r>
+      <w:proofErr w:type="spellStart"/>
+      <w:r>
+        <w:rPr>
+          <w:rFonts w:ascii="Times New Roman" w:eastAsia="Times New Roman" w:hAnsi="Times New Roman" w:cs="Times New Roman"/>
+          <w:bCs/>
+        </w:rPr>
+        <w:t>Khurram</w:t>
+      </w:r>
+      <w:proofErr w:type="spellEnd"/>
+      <w:r>
+        <w:rPr>
+          <w:rFonts w:ascii="Times New Roman" w:eastAsia="Times New Roman" w:hAnsi="Times New Roman" w:cs="Times New Roman"/>
+          <w:bCs/>
+        </w:rPr>
+        <w:t xml:space="preserve"> Ali - </w:t>
+      </w:r>
+      <w:proofErr w:type="spellStart"/>
+      <w:r>
+        <w:rPr>
+          <w:rFonts w:ascii="Times New Roman" w:eastAsia="Times New Roman" w:hAnsi="Times New Roman" w:cs="Times New Roman"/>
+          <w:bCs/>
+        </w:rPr>
+        <w:t>Khurram-ak</w:t>
+      </w:r>
+      <w:proofErr w:type="spellEnd"/>
+    </w:p>
+    <w:p>
+      <w:pPr>
+        <w:pStyle w:val="ListParagraph"/>
+        <w:ind w:left="1440"/>
+        <w:rPr>
+          <w:rFonts w:ascii="Times New Roman" w:eastAsia="Times New Roman" w:hAnsi="Times New Roman" w:cs="Times New Roman"/>
+          <w:bCs/>
+        </w:rPr>
+      </w:pPr>
+      <w:r>
+        <w:rPr>
+          <w:rFonts w:ascii="Times New Roman" w:eastAsia="Times New Roman" w:hAnsi="Times New Roman" w:cs="Times New Roman"/>
+          <w:bCs/>
+        </w:rPr>
+        <w:t>Ayesha - Ba455</w:t>
       </w:r>
     </w:p>
     <w:p>
@@ -2978,6 +3270,7 @@
           <w:iCs/>
           <w:highlight w:val="yellow"/>
         </w:rPr>
+        <w:lastRenderedPageBreak/>
         <w:t>Commit Message:</w:t>
       </w:r>
       <w:r>
@@ -3048,27 +3341,176 @@
     <w:p>
       <w:pPr>
         <w:pStyle w:val="ListParagraph"/>
-        <w:ind w:left="1080"/>
+        <w:numPr>
+          <w:ilvl w:val="3"/>
+          <w:numId w:val="2"/>
+        </w:numPr>
+        <w:spacing w:before="240" w:after="240"/>
+        <w:ind w:left="1843"/>
+        <w:rPr>
+          <w:rFonts w:ascii="Times New Roman" w:eastAsia="Times New Roman" w:hAnsi="Times New Roman" w:cs="Times New Roman"/>
+          <w:i/>
+          <w:iCs/>
+        </w:rPr>
+      </w:pPr>
+      <w:r>
         <w:rPr>
           <w:rFonts w:ascii="Times New Roman" w:eastAsia="Times New Roman" w:hAnsi="Times New Roman" w:cs="Times New Roman"/>
           <w:b/>
           <w:bCs/>
-        </w:rPr>
-      </w:pPr>
-    </w:p>
-    <w:p>
-      <w:pPr>
-        <w:ind w:left="1440"/>
-        <w:rPr>
-          <w:rFonts w:ascii="Times New Roman" w:eastAsia="Times New Roman" w:hAnsi="Times New Roman" w:cs="Times New Roman"/>
-        </w:rPr>
-      </w:pPr>
-      <w:r>
-        <w:rPr>
-          <w:rFonts w:ascii="Times New Roman" w:eastAsia="Times New Roman" w:hAnsi="Times New Roman" w:cs="Times New Roman"/>
+          <w:i/>
+          <w:iCs/>
+        </w:rPr>
+        <w:t>Commit Message 1:</w:t>
+      </w:r>
+      <w:r>
+        <w:rPr>
+          <w:rFonts w:ascii="Times New Roman" w:eastAsia="Times New Roman" w:hAnsi="Times New Roman" w:cs="Times New Roman"/>
+          <w:i/>
+          <w:iCs/>
+        </w:rPr>
+        <w:t xml:space="preserve"> Added boxplot and histogram.</w:t>
+      </w:r>
+    </w:p>
+    <w:p>
+      <w:pPr>
+        <w:pStyle w:val="ListParagraph"/>
+        <w:spacing w:before="240" w:after="240"/>
+        <w:ind w:left="1701"/>
+        <w:rPr>
+          <w:rFonts w:ascii="Times New Roman" w:eastAsia="Times New Roman" w:hAnsi="Times New Roman" w:cs="Times New Roman"/>
+          <w:i/>
+          <w:iCs/>
+        </w:rPr>
+      </w:pPr>
+      <w:r>
+        <w:rPr>
+          <w:rFonts w:ascii="Times New Roman" w:eastAsia="Times New Roman" w:hAnsi="Times New Roman" w:cs="Times New Roman"/>
+          <w:iCs/>
+        </w:rPr>
+        <w:t>This commit introduced data visualizations, providing clear insights into the dataset and aiding in the analysis process</w:t>
+      </w:r>
+      <w:r>
+        <w:rPr>
+          <w:rFonts w:ascii="Times New Roman" w:eastAsia="Times New Roman" w:hAnsi="Times New Roman" w:cs="Times New Roman"/>
+          <w:i/>
+          <w:iCs/>
+        </w:rPr>
+        <w:t>.</w:t>
+      </w:r>
+    </w:p>
+    <w:p>
+      <w:pPr>
+        <w:pStyle w:val="ListParagraph"/>
+        <w:numPr>
+          <w:ilvl w:val="3"/>
+          <w:numId w:val="2"/>
+        </w:numPr>
+        <w:spacing w:before="240" w:after="240"/>
+        <w:ind w:left="1843"/>
+        <w:rPr>
+          <w:rFonts w:ascii="Times New Roman" w:eastAsia="Times New Roman" w:hAnsi="Times New Roman" w:cs="Times New Roman"/>
+          <w:i/>
+          <w:iCs/>
+        </w:rPr>
+      </w:pPr>
+      <w:r>
+        <w:rPr>
+          <w:rFonts w:ascii="Times New Roman" w:eastAsia="Times New Roman" w:hAnsi="Times New Roman" w:cs="Times New Roman"/>
+          <w:b/>
+          <w:i/>
+          <w:iCs/>
+        </w:rPr>
+        <w:t xml:space="preserve">Commit Message 2: </w:t>
+      </w:r>
+      <w:r>
+        <w:rPr>
+          <w:rFonts w:ascii="Times New Roman" w:eastAsia="Times New Roman" w:hAnsi="Times New Roman" w:cs="Times New Roman"/>
+          <w:i/>
+          <w:iCs/>
+        </w:rPr>
+        <w:t>Added T-Test</w:t>
+      </w:r>
+    </w:p>
+    <w:p>
+      <w:pPr>
+        <w:pStyle w:val="ListParagraph"/>
+        <w:spacing w:before="240" w:after="240"/>
+        <w:ind w:left="1701"/>
+        <w:rPr>
+          <w:rFonts w:ascii="Times New Roman" w:eastAsia="Times New Roman" w:hAnsi="Times New Roman" w:cs="Times New Roman"/>
+          <w:i/>
+          <w:iCs/>
+        </w:rPr>
+      </w:pPr>
+      <w:r>
+        <w:rPr>
+          <w:rFonts w:ascii="Times New Roman" w:eastAsia="Times New Roman" w:hAnsi="Times New Roman" w:cs="Times New Roman"/>
+          <w:iCs/>
+        </w:rPr>
+        <w:t>The inclusion of the T-test enabled statistical analysis, helping to evaluate the significance of differences between groups</w:t>
+      </w:r>
+      <w:r>
+        <w:rPr>
+          <w:rFonts w:ascii="Times New Roman" w:eastAsia="Times New Roman" w:hAnsi="Times New Roman" w:cs="Times New Roman"/>
+          <w:i/>
+          <w:iCs/>
+        </w:rPr>
+        <w:t>.</w:t>
+      </w:r>
+    </w:p>
+    <w:p>
+      <w:pPr>
+        <w:pStyle w:val="ListParagraph"/>
+        <w:numPr>
+          <w:ilvl w:val="3"/>
+          <w:numId w:val="2"/>
+        </w:numPr>
+        <w:spacing w:before="240" w:after="240"/>
+        <w:ind w:left="1843"/>
+        <w:rPr>
+          <w:rFonts w:ascii="Times New Roman" w:eastAsia="Times New Roman" w:hAnsi="Times New Roman" w:cs="Times New Roman"/>
+          <w:i/>
+          <w:iCs/>
+        </w:rPr>
+      </w:pPr>
+      <w:r>
+        <w:rPr>
+          <w:rFonts w:ascii="Times New Roman" w:eastAsia="Times New Roman" w:hAnsi="Times New Roman" w:cs="Times New Roman"/>
+          <w:b/>
+          <w:i/>
+          <w:iCs/>
+        </w:rPr>
+        <w:t>Commit Message 3:</w:t>
+      </w:r>
+      <w:r>
+        <w:rPr>
+          <w:rFonts w:ascii="Times New Roman" w:eastAsia="Times New Roman" w:hAnsi="Times New Roman" w:cs="Times New Roman"/>
+          <w:i/>
+          <w:iCs/>
         </w:rPr>
         <w:t xml:space="preserve"> </w:t>
       </w:r>
+    </w:p>
+    <w:p>
+      <w:pPr>
+        <w:pStyle w:val="ListParagraph"/>
+        <w:spacing w:before="240" w:after="240"/>
+        <w:ind w:left="1701"/>
+        <w:rPr>
+          <w:rFonts w:ascii="Times New Roman" w:eastAsia="Times New Roman" w:hAnsi="Times New Roman" w:cs="Times New Roman"/>
+          <w:iCs/>
+        </w:rPr>
+      </w:pPr>
+      <w:r>
+        <w:rPr>
+          <w:rFonts w:ascii="Times New Roman" w:eastAsia="Times New Roman" w:hAnsi="Times New Roman" w:cs="Times New Roman"/>
+          <w:iCs/>
+        </w:rPr>
+        <w:t>This final commit completed the project report, summarizing the findings and ensuring that all objectives were clearly communicated.</w:t>
+      </w:r>
+      <w:bookmarkStart w:id="0" w:name="_GoBack"/>
+      <w:bookmarkEnd w:id="0"/>
     </w:p>
     <w:p>
       <w:pPr>
@@ -3641,7 +4083,6 @@
           <w:sz w:val="40"/>
           <w:szCs w:val="40"/>
         </w:rPr>
-        <w:lastRenderedPageBreak/>
         <w:t>Draft-</w:t>
       </w:r>
     </w:p>
@@ -3966,14 +4407,7 @@
         <w:rPr>
           <w:rFonts w:ascii="Times New Roman" w:eastAsia="Times New Roman" w:hAnsi="Times New Roman" w:cs="Times New Roman"/>
         </w:rPr>
-        <w:t xml:space="preserve">) between males (sex = 1) and females (sex = 0) who have exercise-induced angina </w:t>
-      </w:r>
-      <w:r>
-        <w:rPr>
-          <w:rFonts w:ascii="Times New Roman" w:eastAsia="Times New Roman" w:hAnsi="Times New Roman" w:cs="Times New Roman"/>
-        </w:rPr>
-        <w:lastRenderedPageBreak/>
-        <w:t>(</w:t>
+        <w:t>) between males (sex = 1) and females (sex = 0) who have exercise-induced angina (</w:t>
       </w:r>
       <w:proofErr w:type="spellStart"/>
       <w:r>
@@ -4266,6 +4700,7 @@
         <w:rPr>
           <w:rFonts w:ascii="Times New Roman" w:eastAsia="Times New Roman" w:hAnsi="Times New Roman" w:cs="Times New Roman"/>
         </w:rPr>
+        <w:lastRenderedPageBreak/>
         <w:t xml:space="preserve">  </w:t>
       </w:r>
       <w:proofErr w:type="spellStart"/>
@@ -4717,21 +5152,7 @@
         <w:rPr>
           <w:rFonts w:ascii="Times New Roman" w:eastAsia="Times New Roman" w:hAnsi="Times New Roman" w:cs="Times New Roman"/>
         </w:rPr>
-        <w:t xml:space="preserve">) compared to females. There is an overlap between the two </w:t>
-      </w:r>
-      <w:proofErr w:type="gramStart"/>
-      <w:r>
-        <w:rPr>
-          <w:rFonts w:ascii="Times New Roman" w:eastAsia="Times New Roman" w:hAnsi="Times New Roman" w:cs="Times New Roman"/>
-        </w:rPr>
-        <w:t>groups</w:t>
-      </w:r>
-      <w:proofErr w:type="gramEnd"/>
-      <w:r>
-        <w:rPr>
-          <w:rFonts w:ascii="Times New Roman" w:eastAsia="Times New Roman" w:hAnsi="Times New Roman" w:cs="Times New Roman"/>
-        </w:rPr>
-        <w:t xml:space="preserve"> but the male group has a slightly higher spread. The outliers in both groups depict the uniqueness of individuals in their heart rate response to stress.</w:t>
+        <w:t>) compared to females. There is an overlap between the two groups but the male group has a slightly higher spread. The outliers in both groups depict the uniqueness of individuals in their heart rate response to stress.</w:t>
       </w:r>
     </w:p>
     <w:p>
@@ -4967,6 +5388,7 @@
         <w:rPr>
           <w:rFonts w:ascii="Times New Roman" w:eastAsia="Times New Roman" w:hAnsi="Times New Roman" w:cs="Times New Roman"/>
         </w:rPr>
+        <w:lastRenderedPageBreak/>
         <w:t>The null hypothesis (H₀) states that there is no difference in the mean maximum heart rate (</w:t>
       </w:r>
       <w:proofErr w:type="spellStart"/>
@@ -5079,7 +5501,7 @@
 </file>
 
 <file path=word/endnotes.xml><?xml version="1.0" encoding="utf-8"?>
-<w:endnotes xmlns:wpc="http://schemas.microsoft.com/office/word/2010/wordprocessingCanvas" xmlns:cx="http://schemas.microsoft.com/office/drawing/2014/chartex" xmlns:cx1="http://schemas.microsoft.com/office/drawing/2015/9/8/chartex" xmlns:cx2="http://schemas.microsoft.com/office/drawing/2015/10/21/chartex" xmlns:cx3="http://schemas.microsoft.com/office/drawing/2016/5/9/chartex" xmlns:cx4="http://schemas.microsoft.com/office/drawing/2016/5/10/chartex" xmlns:cx5="http://schemas.microsoft.com/office/drawing/2016/5/11/chartex" xmlns:cx6="http://schemas.microsoft.com/office/drawing/2016/5/12/chartex" xmlns:cx7="http://schemas.microsoft.com/office/drawing/2016/5/13/chartex" xmlns:cx8="http://schemas.microsoft.com/office/drawing/2016/5/14/chartex" xmlns:mc="http://schemas.openxmlformats.org/markup-compatibility/2006" xmlns:aink="http://schemas.microsoft.com/office/drawing/2016/ink" xmlns:am3d="http://schemas.microsoft.com/office/drawing/2017/model3d" xmlns:o="urn:schemas-microsoft-com:office:office" xmlns:oel="http://schemas.microsoft.com/office/2019/extlst" xmlns:r="http://schemas.openxmlformats.org/officeDocument/2006/relationships" xmlns:m="http://schemas.openxmlformats.org/officeDocument/2006/math" xmlns:v="urn:schemas-microsoft-com:vml" xmlns:wp14="http://schemas.microsoft.com/office/word/2010/wordprocessingDrawing" xmlns:wp="http://schemas.openxmlformats.org/drawingml/2006/wordprocessingDrawing" xmlns:w10="urn:schemas-microsoft-com:office:word" xmlns:w="http://schemas.openxmlformats.org/wordprocessingml/2006/main" xmlns:w14="http://schemas.microsoft.com/office/word/2010/wordml" xmlns:w15="http://schemas.microsoft.com/office/word/2012/wordml" xmlns:w16cex="http://schemas.microsoft.com/office/word/2018/wordml/cex" xmlns:w16cid="http://schemas.microsoft.com/office/word/2016/wordml/cid" xmlns:w16="http://schemas.microsoft.com/office/word/2018/wordml" xmlns:w16du="http://schemas.microsoft.com/office/word/2023/wordml/word16du" xmlns:w16sdtdh="http://schemas.microsoft.com/office/word/2020/wordml/sdtdatahash" xmlns:w16se="http://schemas.microsoft.com/office/word/2015/wordml/symex" xmlns:wpg="http://schemas.microsoft.com/office/word/2010/wordprocessingGroup" xmlns:wpi="http://schemas.microsoft.com/office/word/2010/wordprocessingInk" xmlns:wne="http://schemas.microsoft.com/office/word/2006/wordml" xmlns:wps="http://schemas.microsoft.com/office/word/2010/wordprocessingShape" mc:Ignorable="w14 w15 w16se w16cid w16 w16cex w16sdtdh w16du wp14">
+<w:endnotes xmlns:wpc="http://schemas.microsoft.com/office/word/2010/wordprocessingCanvas" xmlns:cx="http://schemas.microsoft.com/office/drawing/2014/chartex" xmlns:mc="http://schemas.openxmlformats.org/markup-compatibility/2006" xmlns:o="urn:schemas-microsoft-com:office:office" xmlns:r="http://schemas.openxmlformats.org/officeDocument/2006/relationships" xmlns:m="http://schemas.openxmlformats.org/officeDocument/2006/math" xmlns:v="urn:schemas-microsoft-com:vml" xmlns:wp14="http://schemas.microsoft.com/office/word/2010/wordprocessingDrawing" xmlns:wp="http://schemas.openxmlformats.org/drawingml/2006/wordprocessingDrawing" xmlns:w10="urn:schemas-microsoft-com:office:word" xmlns:w="http://schemas.openxmlformats.org/wordprocessingml/2006/main" xmlns:w14="http://schemas.microsoft.com/office/word/2010/wordml" xmlns:w15="http://schemas.microsoft.com/office/word/2012/wordml" xmlns:w16se="http://schemas.microsoft.com/office/word/2015/wordml/symex" xmlns:wpg="http://schemas.microsoft.com/office/word/2010/wordprocessingGroup" xmlns:wpi="http://schemas.microsoft.com/office/word/2010/wordprocessingInk" xmlns:wne="http://schemas.microsoft.com/office/word/2006/wordml" xmlns:wps="http://schemas.microsoft.com/office/word/2010/wordprocessingShape" mc:Ignorable="w14 w15 w16se wp14">
   <w:endnote w:type="separator" w:id="-1">
     <w:p>
       <w:r>
@@ -5101,7 +5523,7 @@
 </file>
 
 <file path=word/footer1.xml><?xml version="1.0" encoding="utf-8"?>
-<w:ftr xmlns:wpc="http://schemas.microsoft.com/office/word/2010/wordprocessingCanvas" xmlns:cx="http://schemas.microsoft.com/office/drawing/2014/chartex" xmlns:cx1="http://schemas.microsoft.com/office/drawing/2015/9/8/chartex" xmlns:cx2="http://schemas.microsoft.com/office/drawing/2015/10/21/chartex" xmlns:cx3="http://schemas.microsoft.com/office/drawing/2016/5/9/chartex" xmlns:cx4="http://schemas.microsoft.com/office/drawing/2016/5/10/chartex" xmlns:cx5="http://schemas.microsoft.com/office/drawing/2016/5/11/chartex" xmlns:cx6="http://schemas.microsoft.com/office/drawing/2016/5/12/chartex" xmlns:cx7="http://schemas.microsoft.com/office/drawing/2016/5/13/chartex" xmlns:cx8="http://schemas.microsoft.com/office/drawing/2016/5/14/chartex" xmlns:mc="http://schemas.openxmlformats.org/markup-compatibility/2006" xmlns:aink="http://schemas.microsoft.com/office/drawing/2016/ink" xmlns:am3d="http://schemas.microsoft.com/office/drawing/2017/model3d" xmlns:o="urn:schemas-microsoft-com:office:office" xmlns:oel="http://schemas.microsoft.com/office/2019/extlst" xmlns:r="http://schemas.openxmlformats.org/officeDocument/2006/relationships" xmlns:m="http://schemas.openxmlformats.org/officeDocument/2006/math" xmlns:v="urn:schemas-microsoft-com:vml" xmlns:wp14="http://schemas.microsoft.com/office/word/2010/wordprocessingDrawing" xmlns:wp="http://schemas.openxmlformats.org/drawingml/2006/wordprocessingDrawing" xmlns:w10="urn:schemas-microsoft-com:office:word" xmlns:w="http://schemas.openxmlformats.org/wordprocessingml/2006/main" xmlns:w14="http://schemas.microsoft.com/office/word/2010/wordml" xmlns:w15="http://schemas.microsoft.com/office/word/2012/wordml" xmlns:w16cex="http://schemas.microsoft.com/office/word/2018/wordml/cex" xmlns:w16cid="http://schemas.microsoft.com/office/word/2016/wordml/cid" xmlns:w16="http://schemas.microsoft.com/office/word/2018/wordml" xmlns:w16du="http://schemas.microsoft.com/office/word/2023/wordml/word16du" xmlns:w16sdtdh="http://schemas.microsoft.com/office/word/2020/wordml/sdtdatahash" xmlns:w16se="http://schemas.microsoft.com/office/word/2015/wordml/symex" xmlns:wpg="http://schemas.microsoft.com/office/word/2010/wordprocessingGroup" xmlns:wpi="http://schemas.microsoft.com/office/word/2010/wordprocessingInk" xmlns:wne="http://schemas.microsoft.com/office/word/2006/wordml" xmlns:wps="http://schemas.microsoft.com/office/word/2010/wordprocessingShape" mc:Ignorable="w14 w15 w16se w16cid w16 w16cex w16sdtdh w16du wp14">
+<w:ftr xmlns:wpc="http://schemas.microsoft.com/office/word/2010/wordprocessingCanvas" xmlns:cx="http://schemas.microsoft.com/office/drawing/2014/chartex" xmlns:mc="http://schemas.openxmlformats.org/markup-compatibility/2006" xmlns:o="urn:schemas-microsoft-com:office:office" xmlns:r="http://schemas.openxmlformats.org/officeDocument/2006/relationships" xmlns:m="http://schemas.openxmlformats.org/officeDocument/2006/math" xmlns:v="urn:schemas-microsoft-com:vml" xmlns:wp14="http://schemas.microsoft.com/office/word/2010/wordprocessingDrawing" xmlns:wp="http://schemas.openxmlformats.org/drawingml/2006/wordprocessingDrawing" xmlns:w10="urn:schemas-microsoft-com:office:word" xmlns:w="http://schemas.openxmlformats.org/wordprocessingml/2006/main" xmlns:w14="http://schemas.microsoft.com/office/word/2010/wordml" xmlns:w15="http://schemas.microsoft.com/office/word/2012/wordml" xmlns:w16se="http://schemas.microsoft.com/office/word/2015/wordml/symex" xmlns:wpg="http://schemas.microsoft.com/office/word/2010/wordprocessingGroup" xmlns:wpi="http://schemas.microsoft.com/office/word/2010/wordprocessingInk" xmlns:wne="http://schemas.microsoft.com/office/word/2006/wordml" xmlns:wps="http://schemas.microsoft.com/office/word/2010/wordprocessingShape" mc:Ignorable="w14 w15 w16se wp14">
   <w:sdt>
     <w:sdtPr>
       <w:rPr>
@@ -5113,6 +5535,11 @@
         <w:docPartUnique/>
       </w:docPartObj>
     </w:sdtPr>
+    <w:sdtEndPr>
+      <w:rPr>
+        <w:rStyle w:val="PageNumber"/>
+      </w:rPr>
+    </w:sdtEndPr>
     <w:sdtContent>
       <w:p>
         <w:pPr>
@@ -5153,7 +5580,7 @@
 </file>
 
 <file path=word/footer2.xml><?xml version="1.0" encoding="utf-8"?>
-<w:ftr xmlns:wpc="http://schemas.microsoft.com/office/word/2010/wordprocessingCanvas" xmlns:cx="http://schemas.microsoft.com/office/drawing/2014/chartex" xmlns:cx1="http://schemas.microsoft.com/office/drawing/2015/9/8/chartex" xmlns:cx2="http://schemas.microsoft.com/office/drawing/2015/10/21/chartex" xmlns:cx3="http://schemas.microsoft.com/office/drawing/2016/5/9/chartex" xmlns:cx4="http://schemas.microsoft.com/office/drawing/2016/5/10/chartex" xmlns:cx5="http://schemas.microsoft.com/office/drawing/2016/5/11/chartex" xmlns:cx6="http://schemas.microsoft.com/office/drawing/2016/5/12/chartex" xmlns:cx7="http://schemas.microsoft.com/office/drawing/2016/5/13/chartex" xmlns:cx8="http://schemas.microsoft.com/office/drawing/2016/5/14/chartex" xmlns:mc="http://schemas.openxmlformats.org/markup-compatibility/2006" xmlns:aink="http://schemas.microsoft.com/office/drawing/2016/ink" xmlns:am3d="http://schemas.microsoft.com/office/drawing/2017/model3d" xmlns:o="urn:schemas-microsoft-com:office:office" xmlns:oel="http://schemas.microsoft.com/office/2019/extlst" xmlns:r="http://schemas.openxmlformats.org/officeDocument/2006/relationships" xmlns:m="http://schemas.openxmlformats.org/officeDocument/2006/math" xmlns:v="urn:schemas-microsoft-com:vml" xmlns:wp14="http://schemas.microsoft.com/office/word/2010/wordprocessingDrawing" xmlns:wp="http://schemas.openxmlformats.org/drawingml/2006/wordprocessingDrawing" xmlns:w10="urn:schemas-microsoft-com:office:word" xmlns:w="http://schemas.openxmlformats.org/wordprocessingml/2006/main" xmlns:w14="http://schemas.microsoft.com/office/word/2010/wordml" xmlns:w15="http://schemas.microsoft.com/office/word/2012/wordml" xmlns:w16cex="http://schemas.microsoft.com/office/word/2018/wordml/cex" xmlns:w16cid="http://schemas.microsoft.com/office/word/2016/wordml/cid" xmlns:w16="http://schemas.microsoft.com/office/word/2018/wordml" xmlns:w16du="http://schemas.microsoft.com/office/word/2023/wordml/word16du" xmlns:w16sdtdh="http://schemas.microsoft.com/office/word/2020/wordml/sdtdatahash" xmlns:w16se="http://schemas.microsoft.com/office/word/2015/wordml/symex" xmlns:wpg="http://schemas.microsoft.com/office/word/2010/wordprocessingGroup" xmlns:wpi="http://schemas.microsoft.com/office/word/2010/wordprocessingInk" xmlns:wne="http://schemas.microsoft.com/office/word/2006/wordml" xmlns:wps="http://schemas.microsoft.com/office/word/2010/wordprocessingShape" mc:Ignorable="w14 w15 w16se w16cid w16 w16cex w16sdtdh w16du wp14">
+<w:ftr xmlns:wpc="http://schemas.microsoft.com/office/word/2010/wordprocessingCanvas" xmlns:cx="http://schemas.microsoft.com/office/drawing/2014/chartex" xmlns:mc="http://schemas.openxmlformats.org/markup-compatibility/2006" xmlns:o="urn:schemas-microsoft-com:office:office" xmlns:r="http://schemas.openxmlformats.org/officeDocument/2006/relationships" xmlns:m="http://schemas.openxmlformats.org/officeDocument/2006/math" xmlns:v="urn:schemas-microsoft-com:vml" xmlns:wp14="http://schemas.microsoft.com/office/word/2010/wordprocessingDrawing" xmlns:wp="http://schemas.openxmlformats.org/drawingml/2006/wordprocessingDrawing" xmlns:w10="urn:schemas-microsoft-com:office:word" xmlns:w="http://schemas.openxmlformats.org/wordprocessingml/2006/main" xmlns:w14="http://schemas.microsoft.com/office/word/2010/wordml" xmlns:w15="http://schemas.microsoft.com/office/word/2012/wordml" xmlns:w16se="http://schemas.microsoft.com/office/word/2015/wordml/symex" xmlns:wpg="http://schemas.microsoft.com/office/word/2010/wordprocessingGroup" xmlns:wpi="http://schemas.microsoft.com/office/word/2010/wordprocessingInk" xmlns:wne="http://schemas.microsoft.com/office/word/2006/wordml" xmlns:wps="http://schemas.microsoft.com/office/word/2010/wordprocessingShape" mc:Ignorable="w14 w15 w16se wp14">
   <w:sdt>
     <w:sdtPr>
       <w:rPr>
@@ -5165,6 +5592,11 @@
         <w:docPartUnique/>
       </w:docPartObj>
     </w:sdtPr>
+    <w:sdtEndPr>
+      <w:rPr>
+        <w:rStyle w:val="PageNumber"/>
+      </w:rPr>
+    </w:sdtEndPr>
     <w:sdtContent>
       <w:p>
         <w:pPr>
@@ -5197,7 +5629,7 @@
             <w:rStyle w:val="PageNumber"/>
             <w:noProof/>
           </w:rPr>
-          <w:t>2</w:t>
+          <w:t>5</w:t>
         </w:r>
         <w:r>
           <w:rPr>
@@ -5218,7 +5650,7 @@
 </file>
 
 <file path=word/footnotes.xml><?xml version="1.0" encoding="utf-8"?>
-<w:footnotes xmlns:wpc="http://schemas.microsoft.com/office/word/2010/wordprocessingCanvas" xmlns:cx="http://schemas.microsoft.com/office/drawing/2014/chartex" xmlns:cx1="http://schemas.microsoft.com/office/drawing/2015/9/8/chartex" xmlns:cx2="http://schemas.microsoft.com/office/drawing/2015/10/21/chartex" xmlns:cx3="http://schemas.microsoft.com/office/drawing/2016/5/9/chartex" xmlns:cx4="http://schemas.microsoft.com/office/drawing/2016/5/10/chartex" xmlns:cx5="http://schemas.microsoft.com/office/drawing/2016/5/11/chartex" xmlns:cx6="http://schemas.microsoft.com/office/drawing/2016/5/12/chartex" xmlns:cx7="http://schemas.microsoft.com/office/drawing/2016/5/13/chartex" xmlns:cx8="http://schemas.microsoft.com/office/drawing/2016/5/14/chartex" xmlns:mc="http://schemas.openxmlformats.org/markup-compatibility/2006" xmlns:aink="http://schemas.microsoft.com/office/drawing/2016/ink" xmlns:am3d="http://schemas.microsoft.com/office/drawing/2017/model3d" xmlns:o="urn:schemas-microsoft-com:office:office" xmlns:oel="http://schemas.microsoft.com/office/2019/extlst" xmlns:r="http://schemas.openxmlformats.org/officeDocument/2006/relationships" xmlns:m="http://schemas.openxmlformats.org/officeDocument/2006/math" xmlns:v="urn:schemas-microsoft-com:vml" xmlns:wp14="http://schemas.microsoft.com/office/word/2010/wordprocessingDrawing" xmlns:wp="http://schemas.openxmlformats.org/drawingml/2006/wordprocessingDrawing" xmlns:w10="urn:schemas-microsoft-com:office:word" xmlns:w="http://schemas.openxmlformats.org/wordprocessingml/2006/main" xmlns:w14="http://schemas.microsoft.com/office/word/2010/wordml" xmlns:w15="http://schemas.microsoft.com/office/word/2012/wordml" xmlns:w16cex="http://schemas.microsoft.com/office/word/2018/wordml/cex" xmlns:w16cid="http://schemas.microsoft.com/office/word/2016/wordml/cid" xmlns:w16="http://schemas.microsoft.com/office/word/2018/wordml" xmlns:w16du="http://schemas.microsoft.com/office/word/2023/wordml/word16du" xmlns:w16sdtdh="http://schemas.microsoft.com/office/word/2020/wordml/sdtdatahash" xmlns:w16se="http://schemas.microsoft.com/office/word/2015/wordml/symex" xmlns:wpg="http://schemas.microsoft.com/office/word/2010/wordprocessingGroup" xmlns:wpi="http://schemas.microsoft.com/office/word/2010/wordprocessingInk" xmlns:wne="http://schemas.microsoft.com/office/word/2006/wordml" xmlns:wps="http://schemas.microsoft.com/office/word/2010/wordprocessingShape" mc:Ignorable="w14 w15 w16se w16cid w16 w16cex w16sdtdh w16du wp14">
+<w:footnotes xmlns:wpc="http://schemas.microsoft.com/office/word/2010/wordprocessingCanvas" xmlns:cx="http://schemas.microsoft.com/office/drawing/2014/chartex" xmlns:mc="http://schemas.openxmlformats.org/markup-compatibility/2006" xmlns:o="urn:schemas-microsoft-com:office:office" xmlns:r="http://schemas.openxmlformats.org/officeDocument/2006/relationships" xmlns:m="http://schemas.openxmlformats.org/officeDocument/2006/math" xmlns:v="urn:schemas-microsoft-com:vml" xmlns:wp14="http://schemas.microsoft.com/office/word/2010/wordprocessingDrawing" xmlns:wp="http://schemas.openxmlformats.org/drawingml/2006/wordprocessingDrawing" xmlns:w10="urn:schemas-microsoft-com:office:word" xmlns:w="http://schemas.openxmlformats.org/wordprocessingml/2006/main" xmlns:w14="http://schemas.microsoft.com/office/word/2010/wordml" xmlns:w15="http://schemas.microsoft.com/office/word/2012/wordml" xmlns:w16se="http://schemas.microsoft.com/office/word/2015/wordml/symex" xmlns:wpg="http://schemas.microsoft.com/office/word/2010/wordprocessingGroup" xmlns:wpi="http://schemas.microsoft.com/office/word/2010/wordprocessingInk" xmlns:wne="http://schemas.microsoft.com/office/word/2006/wordml" xmlns:wps="http://schemas.microsoft.com/office/word/2010/wordprocessingShape" mc:Ignorable="w14 w15 w16se wp14">
   <w:footnote w:type="separator" w:id="-1">
     <w:p>
       <w:r>
@@ -5248,7 +5680,7 @@
 </file>
 
 <file path=word/numbering.xml><?xml version="1.0" encoding="utf-8"?>
-<w:numbering xmlns:wpc="http://schemas.microsoft.com/office/word/2010/wordprocessingCanvas" xmlns:cx="http://schemas.microsoft.com/office/drawing/2014/chartex" xmlns:cx1="http://schemas.microsoft.com/office/drawing/2015/9/8/chartex" xmlns:cx2="http://schemas.microsoft.com/office/drawing/2015/10/21/chartex" xmlns:cx3="http://schemas.microsoft.com/office/drawing/2016/5/9/chartex" xmlns:cx4="http://schemas.microsoft.com/office/drawing/2016/5/10/chartex" xmlns:cx5="http://schemas.microsoft.com/office/drawing/2016/5/11/chartex" xmlns:cx6="http://schemas.microsoft.com/office/drawing/2016/5/12/chartex" xmlns:cx7="http://schemas.microsoft.com/office/drawing/2016/5/13/chartex" xmlns:cx8="http://schemas.microsoft.com/office/drawing/2016/5/14/chartex" xmlns:mc="http://schemas.openxmlformats.org/markup-compatibility/2006" xmlns:aink="http://schemas.microsoft.com/office/drawing/2016/ink" xmlns:am3d="http://schemas.microsoft.com/office/drawing/2017/model3d" xmlns:o="urn:schemas-microsoft-com:office:office" xmlns:oel="http://schemas.microsoft.com/office/2019/extlst" xmlns:r="http://schemas.openxmlformats.org/officeDocument/2006/relationships" xmlns:m="http://schemas.openxmlformats.org/officeDocument/2006/math" xmlns:v="urn:schemas-microsoft-com:vml" xmlns:wp14="http://schemas.microsoft.com/office/word/2010/wordprocessingDrawing" xmlns:wp="http://schemas.openxmlformats.org/drawingml/2006/wordprocessingDrawing" xmlns:w10="urn:schemas-microsoft-com:office:word" xmlns:w="http://schemas.openxmlformats.org/wordprocessingml/2006/main" xmlns:w14="http://schemas.microsoft.com/office/word/2010/wordml" xmlns:w15="http://schemas.microsoft.com/office/word/2012/wordml" xmlns:w16cex="http://schemas.microsoft.com/office/word/2018/wordml/cex" xmlns:w16cid="http://schemas.microsoft.com/office/word/2016/wordml/cid" xmlns:w16="http://schemas.microsoft.com/office/word/2018/wordml" xmlns:w16du="http://schemas.microsoft.com/office/word/2023/wordml/word16du" xmlns:w16sdtdh="http://schemas.microsoft.com/office/word/2020/wordml/sdtdatahash" xmlns:w16se="http://schemas.microsoft.com/office/word/2015/wordml/symex" xmlns:wpg="http://schemas.microsoft.com/office/word/2010/wordprocessingGroup" xmlns:wpi="http://schemas.microsoft.com/office/word/2010/wordprocessingInk" xmlns:wne="http://schemas.microsoft.com/office/word/2006/wordml" xmlns:wps="http://schemas.microsoft.com/office/word/2010/wordprocessingShape" mc:Ignorable="w14 w15 w16se w16cid w16 w16cex w16sdtdh w16du wp14">
+<w:numbering xmlns:wpc="http://schemas.microsoft.com/office/word/2010/wordprocessingCanvas" xmlns:cx="http://schemas.microsoft.com/office/drawing/2014/chartex" xmlns:mc="http://schemas.openxmlformats.org/markup-compatibility/2006" xmlns:o="urn:schemas-microsoft-com:office:office" xmlns:r="http://schemas.openxmlformats.org/officeDocument/2006/relationships" xmlns:m="http://schemas.openxmlformats.org/officeDocument/2006/math" xmlns:v="urn:schemas-microsoft-com:vml" xmlns:wp14="http://schemas.microsoft.com/office/word/2010/wordprocessingDrawing" xmlns:wp="http://schemas.openxmlformats.org/drawingml/2006/wordprocessingDrawing" xmlns:w10="urn:schemas-microsoft-com:office:word" xmlns:w="http://schemas.openxmlformats.org/wordprocessingml/2006/main" xmlns:w14="http://schemas.microsoft.com/office/word/2010/wordml" xmlns:w15="http://schemas.microsoft.com/office/word/2012/wordml" xmlns:w16se="http://schemas.microsoft.com/office/word/2015/wordml/symex" xmlns:wpg="http://schemas.microsoft.com/office/word/2010/wordprocessingGroup" xmlns:wpi="http://schemas.microsoft.com/office/word/2010/wordprocessingInk" xmlns:wne="http://schemas.microsoft.com/office/word/2006/wordml" xmlns:wps="http://schemas.microsoft.com/office/word/2010/wordprocessingShape" mc:Ignorable="w14 w15 w16se wp14">
   <w:abstractNum w:abstractNumId="0" w15:restartNumberingAfterBreak="0">
     <w:nsid w:val="03867835"/>
     <w:multiLevelType w:val="hybridMultilevel"/>
@@ -9423,134 +9855,134 @@
       </w:rPr>
     </w:lvl>
   </w:abstractNum>
-  <w:num w:numId="1" w16cid:durableId="193809708">
+  <w:num w:numId="1">
     <w:abstractNumId w:val="34"/>
   </w:num>
-  <w:num w:numId="2" w16cid:durableId="439304008">
+  <w:num w:numId="2">
     <w:abstractNumId w:val="0"/>
   </w:num>
-  <w:num w:numId="3" w16cid:durableId="1814369601">
+  <w:num w:numId="3">
     <w:abstractNumId w:val="12"/>
   </w:num>
-  <w:num w:numId="4" w16cid:durableId="2006858979">
+  <w:num w:numId="4">
     <w:abstractNumId w:val="35"/>
   </w:num>
-  <w:num w:numId="5" w16cid:durableId="1839346339">
+  <w:num w:numId="5">
     <w:abstractNumId w:val="22"/>
   </w:num>
-  <w:num w:numId="6" w16cid:durableId="1380855808">
+  <w:num w:numId="6">
     <w:abstractNumId w:val="14"/>
   </w:num>
-  <w:num w:numId="7" w16cid:durableId="565338146">
+  <w:num w:numId="7">
     <w:abstractNumId w:val="37"/>
   </w:num>
-  <w:num w:numId="8" w16cid:durableId="522136554">
+  <w:num w:numId="8">
     <w:abstractNumId w:val="23"/>
   </w:num>
-  <w:num w:numId="9" w16cid:durableId="729496021">
+  <w:num w:numId="9">
     <w:abstractNumId w:val="29"/>
   </w:num>
-  <w:num w:numId="10" w16cid:durableId="417485858">
+  <w:num w:numId="10">
     <w:abstractNumId w:val="9"/>
   </w:num>
-  <w:num w:numId="11" w16cid:durableId="1035351234">
+  <w:num w:numId="11">
     <w:abstractNumId w:val="27"/>
   </w:num>
-  <w:num w:numId="12" w16cid:durableId="837691969">
+  <w:num w:numId="12">
     <w:abstractNumId w:val="6"/>
   </w:num>
-  <w:num w:numId="13" w16cid:durableId="979849249">
+  <w:num w:numId="13">
     <w:abstractNumId w:val="20"/>
   </w:num>
-  <w:num w:numId="14" w16cid:durableId="387188096">
+  <w:num w:numId="14">
     <w:abstractNumId w:val="15"/>
   </w:num>
-  <w:num w:numId="15" w16cid:durableId="1770663035">
+  <w:num w:numId="15">
     <w:abstractNumId w:val="18"/>
   </w:num>
-  <w:num w:numId="16" w16cid:durableId="642200228">
+  <w:num w:numId="16">
     <w:abstractNumId w:val="19"/>
   </w:num>
-  <w:num w:numId="17" w16cid:durableId="595553950">
+  <w:num w:numId="17">
     <w:abstractNumId w:val="7"/>
   </w:num>
-  <w:num w:numId="18" w16cid:durableId="1839729133">
+  <w:num w:numId="18">
     <w:abstractNumId w:val="1"/>
   </w:num>
-  <w:num w:numId="19" w16cid:durableId="1430350645">
+  <w:num w:numId="19">
     <w:abstractNumId w:val="21"/>
   </w:num>
-  <w:num w:numId="20" w16cid:durableId="609823634">
+  <w:num w:numId="20">
     <w:abstractNumId w:val="13"/>
   </w:num>
-  <w:num w:numId="21" w16cid:durableId="1595891774">
+  <w:num w:numId="21">
     <w:abstractNumId w:val="17"/>
   </w:num>
-  <w:num w:numId="22" w16cid:durableId="1857501887">
+  <w:num w:numId="22">
     <w:abstractNumId w:val="4"/>
   </w:num>
-  <w:num w:numId="23" w16cid:durableId="1424566782">
+  <w:num w:numId="23">
     <w:abstractNumId w:val="24"/>
   </w:num>
-  <w:num w:numId="24" w16cid:durableId="983385615">
+  <w:num w:numId="24">
     <w:abstractNumId w:val="26"/>
   </w:num>
-  <w:num w:numId="25" w16cid:durableId="1303582182">
+  <w:num w:numId="25">
     <w:abstractNumId w:val="31"/>
   </w:num>
-  <w:num w:numId="26" w16cid:durableId="2138447778">
+  <w:num w:numId="26">
     <w:abstractNumId w:val="2"/>
   </w:num>
-  <w:num w:numId="27" w16cid:durableId="715280916">
+  <w:num w:numId="27">
     <w:abstractNumId w:val="16"/>
   </w:num>
-  <w:num w:numId="28" w16cid:durableId="296570619">
+  <w:num w:numId="28">
     <w:abstractNumId w:val="33"/>
   </w:num>
-  <w:num w:numId="29" w16cid:durableId="266351746">
+  <w:num w:numId="29">
     <w:abstractNumId w:val="40"/>
   </w:num>
-  <w:num w:numId="30" w16cid:durableId="1027947511">
+  <w:num w:numId="30">
     <w:abstractNumId w:val="36"/>
   </w:num>
-  <w:num w:numId="31" w16cid:durableId="1358778646">
+  <w:num w:numId="31">
     <w:abstractNumId w:val="25"/>
   </w:num>
-  <w:num w:numId="32" w16cid:durableId="186406669">
+  <w:num w:numId="32">
     <w:abstractNumId w:val="38"/>
   </w:num>
-  <w:num w:numId="33" w16cid:durableId="364215154">
+  <w:num w:numId="33">
     <w:abstractNumId w:val="3"/>
   </w:num>
-  <w:num w:numId="34" w16cid:durableId="215052023">
+  <w:num w:numId="34">
     <w:abstractNumId w:val="30"/>
   </w:num>
-  <w:num w:numId="35" w16cid:durableId="1139108339">
+  <w:num w:numId="35">
     <w:abstractNumId w:val="39"/>
   </w:num>
-  <w:num w:numId="36" w16cid:durableId="517429200">
+  <w:num w:numId="36">
     <w:abstractNumId w:val="8"/>
   </w:num>
-  <w:num w:numId="37" w16cid:durableId="1839998713">
+  <w:num w:numId="37">
     <w:abstractNumId w:val="28"/>
   </w:num>
-  <w:num w:numId="38" w16cid:durableId="1092160733">
+  <w:num w:numId="38">
     <w:abstractNumId w:val="11"/>
   </w:num>
-  <w:num w:numId="39" w16cid:durableId="547571016">
+  <w:num w:numId="39">
     <w:abstractNumId w:val="10"/>
   </w:num>
-  <w:num w:numId="40" w16cid:durableId="1116218370">
+  <w:num w:numId="40">
     <w:abstractNumId w:val="5"/>
   </w:num>
-  <w:num w:numId="41" w16cid:durableId="1716462970">
+  <w:num w:numId="41">
     <w:abstractNumId w:val="32"/>
   </w:num>
 </w:numbering>
 </file>
 
 <file path=word/styles.xml><?xml version="1.0" encoding="utf-8"?>
-<w:styles xmlns:mc="http://schemas.openxmlformats.org/markup-compatibility/2006" xmlns:r="http://schemas.openxmlformats.org/officeDocument/2006/relationships" xmlns:w="http://schemas.openxmlformats.org/wordprocessingml/2006/main" xmlns:w14="http://schemas.microsoft.com/office/word/2010/wordml" xmlns:w15="http://schemas.microsoft.com/office/word/2012/wordml" xmlns:w16cex="http://schemas.microsoft.com/office/word/2018/wordml/cex" xmlns:w16cid="http://schemas.microsoft.com/office/word/2016/wordml/cid" xmlns:w16="http://schemas.microsoft.com/office/word/2018/wordml" xmlns:w16du="http://schemas.microsoft.com/office/word/2023/wordml/word16du" xmlns:w16sdtdh="http://schemas.microsoft.com/office/word/2020/wordml/sdtdatahash" xmlns:w16se="http://schemas.microsoft.com/office/word/2015/wordml/symex" mc:Ignorable="w14 w15 w16se w16cid w16 w16cex w16sdtdh w16du">
+<w:styles xmlns:mc="http://schemas.openxmlformats.org/markup-compatibility/2006" xmlns:r="http://schemas.openxmlformats.org/officeDocument/2006/relationships" xmlns:w="http://schemas.openxmlformats.org/wordprocessingml/2006/main" xmlns:w14="http://schemas.microsoft.com/office/word/2010/wordml" xmlns:w15="http://schemas.microsoft.com/office/word/2012/wordml" xmlns:w16se="http://schemas.microsoft.com/office/word/2015/wordml/symex" mc:Ignorable="w14 w15 w16se">
   <w:docDefaults>
     <w:rPrDefault>
       <w:rPr>
@@ -9564,7 +9996,7 @@
     </w:rPrDefault>
     <w:pPrDefault/>
   </w:docDefaults>
-  <w:latentStyles w:defLockedState="0" w:defUIPriority="99" w:defSemiHidden="0" w:defUnhideWhenUsed="0" w:defQFormat="0" w:count="376">
+  <w:latentStyles w:defLockedState="0" w:defUIPriority="99" w:defSemiHidden="0" w:defUnhideWhenUsed="0" w:defQFormat="0" w:count="371">
     <w:lsdException w:name="Normal" w:uiPriority="0" w:qFormat="1"/>
     <w:lsdException w:name="heading 1" w:uiPriority="9" w:qFormat="1"/>
     <w:lsdException w:name="heading 2" w:semiHidden="1" w:uiPriority="9" w:unhideWhenUsed="1" w:qFormat="1"/>
@@ -9936,11 +10368,6 @@
     <w:lsdException w:name="List Table 5 Dark Accent 6" w:uiPriority="50"/>
     <w:lsdException w:name="List Table 6 Colorful Accent 6" w:uiPriority="51"/>
     <w:lsdException w:name="List Table 7 Colorful Accent 6" w:uiPriority="52"/>
-    <w:lsdException w:name="Mention" w:semiHidden="1" w:unhideWhenUsed="1"/>
-    <w:lsdException w:name="Smart Hyperlink" w:semiHidden="1" w:unhideWhenUsed="1"/>
-    <w:lsdException w:name="Hashtag" w:semiHidden="1" w:unhideWhenUsed="1"/>
-    <w:lsdException w:name="Unresolved Mention" w:semiHidden="1" w:unhideWhenUsed="1"/>
-    <w:lsdException w:name="Smart Link" w:semiHidden="1" w:unhideWhenUsed="1"/>
   </w:latentStyles>
   <w:style w:type="paragraph" w:default="1" w:styleId="Normal">
     <w:name w:val="Normal"/>

</xml_diff>

<commit_message>
added my name and id
</commit_message>
<xml_diff>
--- a/7COM1079_Final report.docx
+++ b/7COM1079_Final report.docx
@@ -214,7 +214,23 @@
           <w:rFonts w:ascii="Times New Roman" w:eastAsia="Times New Roman" w:hAnsi="Times New Roman" w:cs="Times New Roman"/>
           <w:i/>
         </w:rPr>
-        <w:t>Syed Khurram Ali-23068799</w:t>
+        <w:t xml:space="preserve">Syed </w:t>
+      </w:r>
+      <w:proofErr w:type="spellStart"/>
+      <w:r>
+        <w:rPr>
+          <w:rFonts w:ascii="Times New Roman" w:eastAsia="Times New Roman" w:hAnsi="Times New Roman" w:cs="Times New Roman"/>
+          <w:i/>
+        </w:rPr>
+        <w:t>Khurram</w:t>
+      </w:r>
+      <w:proofErr w:type="spellEnd"/>
+      <w:r>
+        <w:rPr>
+          <w:rFonts w:ascii="Times New Roman" w:eastAsia="Times New Roman" w:hAnsi="Times New Roman" w:cs="Times New Roman"/>
+          <w:i/>
+        </w:rPr>
+        <w:t xml:space="preserve"> Ali-23068799</w:t>
       </w:r>
       <w:r>
         <w:rPr>
@@ -222,6 +238,45 @@
           <w:i/>
         </w:rPr>
         <w:t>,</w:t>
+      </w:r>
+      <w:r>
+        <w:rPr>
+          <w:rFonts w:ascii="Times New Roman" w:eastAsia="Times New Roman" w:hAnsi="Times New Roman" w:cs="Times New Roman"/>
+          <w:i/>
+        </w:rPr>
+        <w:t xml:space="preserve"> </w:t>
+      </w:r>
+      <w:proofErr w:type="spellStart"/>
+      <w:r>
+        <w:rPr>
+          <w:rFonts w:ascii="Times New Roman" w:eastAsia="Times New Roman" w:hAnsi="Times New Roman" w:cs="Times New Roman"/>
+          <w:i/>
+        </w:rPr>
+        <w:t>Thi</w:t>
+      </w:r>
+      <w:proofErr w:type="spellEnd"/>
+      <w:r>
+        <w:rPr>
+          <w:rFonts w:ascii="Times New Roman" w:eastAsia="Times New Roman" w:hAnsi="Times New Roman" w:cs="Times New Roman"/>
+          <w:i/>
+        </w:rPr>
+        <w:t xml:space="preserve"> </w:t>
+      </w:r>
+      <w:proofErr w:type="spellStart"/>
+      <w:r>
+        <w:rPr>
+          <w:rFonts w:ascii="Times New Roman" w:eastAsia="Times New Roman" w:hAnsi="Times New Roman" w:cs="Times New Roman"/>
+          <w:i/>
+        </w:rPr>
+        <w:t>Nhu</w:t>
+      </w:r>
+      <w:proofErr w:type="spellEnd"/>
+      <w:r>
+        <w:rPr>
+          <w:rFonts w:ascii="Times New Roman" w:eastAsia="Times New Roman" w:hAnsi="Times New Roman" w:cs="Times New Roman"/>
+          <w:i/>
+        </w:rPr>
+        <w:t xml:space="preserve"> Lai Vo-23081472</w:t>
       </w:r>
       <w:r>
         <w:rPr>
@@ -2600,6 +2655,7 @@
       <w:pPr>
         <w:pStyle w:val="ListParagraph"/>
         <w:ind w:left="1440"/>
+        <w:jc w:val="both"/>
         <w:rPr>
           <w:rFonts w:ascii="Times New Roman" w:eastAsia="Times New Roman" w:hAnsi="Times New Roman" w:cs="Times New Roman"/>
         </w:rPr>
@@ -2631,6 +2687,7 @@
           <w:numId w:val="32"/>
         </w:numPr>
         <w:ind w:hanging="720"/>
+        <w:jc w:val="both"/>
         <w:rPr>
           <w:rFonts w:ascii="Times New Roman" w:eastAsia="Times New Roman" w:hAnsi="Times New Roman" w:cs="Times New Roman"/>
         </w:rPr>
@@ -2660,6 +2717,7 @@
       <w:pPr>
         <w:pStyle w:val="ListParagraph"/>
         <w:ind w:left="1440"/>
+        <w:jc w:val="both"/>
         <w:rPr>
           <w:rFonts w:ascii="Times New Roman" w:eastAsia="Times New Roman" w:hAnsi="Times New Roman" w:cs="Times New Roman"/>
         </w:rPr>
@@ -2679,6 +2737,7 @@
           <w:numId w:val="32"/>
         </w:numPr>
         <w:ind w:hanging="720"/>
+        <w:jc w:val="both"/>
         <w:rPr>
           <w:rFonts w:ascii="Times New Roman" w:eastAsia="Times New Roman" w:hAnsi="Times New Roman" w:cs="Times New Roman"/>
         </w:rPr>
@@ -2701,6 +2760,7 @@
       <w:pPr>
         <w:pStyle w:val="ListParagraph"/>
         <w:ind w:left="1440"/>
+        <w:jc w:val="both"/>
         <w:rPr>
           <w:rFonts w:ascii="Times New Roman" w:eastAsia="Times New Roman" w:hAnsi="Times New Roman" w:cs="Times New Roman"/>
         </w:rPr>
@@ -2721,13 +2781,7 @@
         <w:rPr>
           <w:rFonts w:ascii="Times New Roman" w:eastAsia="Times New Roman" w:hAnsi="Times New Roman" w:cs="Times New Roman"/>
         </w:rPr>
-        <w:t xml:space="preserve">every Wednesday </w:t>
-      </w:r>
-      <w:r>
-        <w:rPr>
-          <w:rFonts w:ascii="Times New Roman" w:eastAsia="Times New Roman" w:hAnsi="Times New Roman" w:cs="Times New Roman"/>
-        </w:rPr>
-        <w:t>and additional online sessions using Microsoft Teams were held to answer questions and ensure clarity. This continuous communication and planning allowed the group to maintain a steady progress and meet deadlines without delays.</w:t>
+        <w:t>every Wednesday and additional online sessions using Microsoft Teams were held to answer questions and ensure clarity. This continuous communication and planning allowed the group to maintain a steady progress and meet deadlines without delays.</w:t>
       </w:r>
     </w:p>
     <w:p>
@@ -2738,6 +2792,7 @@
           <w:numId w:val="32"/>
         </w:numPr>
         <w:ind w:hanging="720"/>
+        <w:jc w:val="both"/>
         <w:rPr>
           <w:rFonts w:ascii="Times New Roman" w:eastAsia="Times New Roman" w:hAnsi="Times New Roman" w:cs="Times New Roman"/>
         </w:rPr>
@@ -2760,6 +2815,7 @@
       <w:pPr>
         <w:pStyle w:val="ListParagraph"/>
         <w:ind w:left="1440"/>
+        <w:jc w:val="both"/>
         <w:rPr>
           <w:rFonts w:ascii="Times New Roman" w:eastAsia="Times New Roman" w:hAnsi="Times New Roman" w:cs="Times New Roman"/>
         </w:rPr>
@@ -2779,6 +2835,7 @@
           <w:numId w:val="32"/>
         </w:numPr>
         <w:ind w:hanging="720"/>
+        <w:jc w:val="both"/>
         <w:rPr>
           <w:rFonts w:ascii="Times New Roman" w:eastAsia="Times New Roman" w:hAnsi="Times New Roman" w:cs="Times New Roman"/>
           <w:b/>
@@ -2858,6 +2915,7 @@
       <w:pPr>
         <w:pStyle w:val="ListParagraph"/>
         <w:ind w:left="1440"/>
+        <w:jc w:val="both"/>
         <w:rPr>
           <w:rFonts w:ascii="Times New Roman" w:eastAsia="Times New Roman" w:hAnsi="Times New Roman" w:cs="Times New Roman"/>
           <w:bCs/>
@@ -2875,6 +2933,7 @@
       <w:pPr>
         <w:pStyle w:val="ListParagraph"/>
         <w:ind w:left="1440"/>
+        <w:jc w:val="both"/>
         <w:rPr>
           <w:rFonts w:ascii="Times New Roman" w:eastAsia="Times New Roman" w:hAnsi="Times New Roman" w:cs="Times New Roman"/>
           <w:bCs/>
@@ -2908,6 +2967,7 @@
       <w:pPr>
         <w:pStyle w:val="ListParagraph"/>
         <w:ind w:left="1440"/>
+        <w:jc w:val="both"/>
         <w:rPr>
           <w:rFonts w:ascii="Times New Roman" w:eastAsia="Times New Roman" w:hAnsi="Times New Roman" w:cs="Times New Roman"/>
           <w:bCs/>
@@ -2959,6 +3019,7 @@
       <w:pPr>
         <w:pStyle w:val="ListParagraph"/>
         <w:ind w:left="1440"/>
+        <w:jc w:val="both"/>
         <w:rPr>
           <w:rFonts w:ascii="Times New Roman" w:eastAsia="Times New Roman" w:hAnsi="Times New Roman" w:cs="Times New Roman"/>
           <w:bCs/>
@@ -3001,6 +3062,7 @@
       <w:pPr>
         <w:pStyle w:val="ListParagraph"/>
         <w:ind w:left="1440"/>
+        <w:jc w:val="both"/>
         <w:rPr>
           <w:rFonts w:ascii="Times New Roman" w:eastAsia="Times New Roman" w:hAnsi="Times New Roman" w:cs="Times New Roman"/>
           <w:bCs/>
@@ -3043,6 +3105,7 @@
       <w:pPr>
         <w:pStyle w:val="ListParagraph"/>
         <w:ind w:left="1440"/>
+        <w:jc w:val="both"/>
         <w:rPr>
           <w:rFonts w:ascii="Times New Roman" w:eastAsia="Times New Roman" w:hAnsi="Times New Roman" w:cs="Times New Roman"/>
           <w:bCs/>
@@ -3064,6 +3127,7 @@
           <w:numId w:val="32"/>
         </w:numPr>
         <w:ind w:hanging="720"/>
+        <w:jc w:val="both"/>
         <w:rPr>
           <w:rFonts w:ascii="Times New Roman" w:eastAsia="Times New Roman" w:hAnsi="Times New Roman" w:cs="Times New Roman"/>
           <w:b/>
@@ -3101,6 +3165,7 @@
       <w:pPr>
         <w:pStyle w:val="ListParagraph"/>
         <w:ind w:left="1440"/>
+        <w:jc w:val="both"/>
         <w:rPr>
           <w:rFonts w:ascii="Times New Roman" w:eastAsia="Times New Roman" w:hAnsi="Times New Roman" w:cs="Times New Roman"/>
           <w:b/>
@@ -3164,6 +3229,7 @@
       <w:pPr>
         <w:spacing w:before="240" w:after="240"/>
         <w:ind w:left="1440"/>
+        <w:jc w:val="both"/>
         <w:rPr>
           <w:rFonts w:ascii="Times New Roman" w:eastAsia="Times New Roman" w:hAnsi="Times New Roman" w:cs="Times New Roman"/>
           <w:i/>
@@ -3190,6 +3256,7 @@
         </w:numPr>
         <w:spacing w:before="240" w:after="240"/>
         <w:ind w:left="1890"/>
+        <w:jc w:val="both"/>
         <w:rPr>
           <w:rFonts w:ascii="Times New Roman" w:eastAsia="Times New Roman" w:hAnsi="Times New Roman" w:cs="Times New Roman"/>
           <w:i/>
@@ -3254,6 +3321,7 @@
         </w:numPr>
         <w:spacing w:before="240" w:after="240"/>
         <w:ind w:left="1890"/>
+        <w:jc w:val="both"/>
         <w:rPr>
           <w:rFonts w:ascii="Times New Roman" w:eastAsia="Times New Roman" w:hAnsi="Times New Roman" w:cs="Times New Roman"/>
           <w:i/>
@@ -3301,6 +3369,7 @@
         </w:numPr>
         <w:spacing w:before="240" w:after="240"/>
         <w:ind w:left="1890"/>
+        <w:jc w:val="both"/>
         <w:rPr>
           <w:rFonts w:ascii="Times New Roman" w:eastAsia="Times New Roman" w:hAnsi="Times New Roman" w:cs="Times New Roman"/>
           <w:i/>
@@ -3347,6 +3416,7 @@
         </w:numPr>
         <w:spacing w:before="240" w:after="240"/>
         <w:ind w:left="1843"/>
+        <w:jc w:val="both"/>
         <w:rPr>
           <w:rFonts w:ascii="Times New Roman" w:eastAsia="Times New Roman" w:hAnsi="Times New Roman" w:cs="Times New Roman"/>
           <w:i/>
@@ -3377,6 +3447,7 @@
         <w:pStyle w:val="ListParagraph"/>
         <w:spacing w:before="240" w:after="240"/>
         <w:ind w:left="1701"/>
+        <w:jc w:val="both"/>
         <w:rPr>
           <w:rFonts w:ascii="Times New Roman" w:eastAsia="Times New Roman" w:hAnsi="Times New Roman" w:cs="Times New Roman"/>
           <w:i/>
@@ -3408,6 +3479,7 @@
         </w:numPr>
         <w:spacing w:before="240" w:after="240"/>
         <w:ind w:left="1843"/>
+        <w:jc w:val="both"/>
         <w:rPr>
           <w:rFonts w:ascii="Times New Roman" w:eastAsia="Times New Roman" w:hAnsi="Times New Roman" w:cs="Times New Roman"/>
           <w:i/>
@@ -3437,6 +3509,7 @@
         <w:pStyle w:val="ListParagraph"/>
         <w:spacing w:before="240" w:after="240"/>
         <w:ind w:left="1701"/>
+        <w:jc w:val="both"/>
         <w:rPr>
           <w:rFonts w:ascii="Times New Roman" w:eastAsia="Times New Roman" w:hAnsi="Times New Roman" w:cs="Times New Roman"/>
           <w:i/>
@@ -3458,6 +3531,8 @@
         </w:rPr>
         <w:t>.</w:t>
       </w:r>
+      <w:bookmarkStart w:id="0" w:name="_GoBack"/>
+      <w:bookmarkEnd w:id="0"/>
     </w:p>
     <w:p>
       <w:pPr>
@@ -3468,6 +3543,7 @@
         </w:numPr>
         <w:spacing w:before="240" w:after="240"/>
         <w:ind w:left="1843"/>
+        <w:jc w:val="both"/>
         <w:rPr>
           <w:rFonts w:ascii="Times New Roman" w:eastAsia="Times New Roman" w:hAnsi="Times New Roman" w:cs="Times New Roman"/>
           <w:i/>
@@ -3497,6 +3573,7 @@
         <w:pStyle w:val="ListParagraph"/>
         <w:spacing w:before="240" w:after="240"/>
         <w:ind w:left="1701"/>
+        <w:jc w:val="both"/>
         <w:rPr>
           <w:rFonts w:ascii="Times New Roman" w:eastAsia="Times New Roman" w:hAnsi="Times New Roman" w:cs="Times New Roman"/>
           <w:iCs/>
@@ -3509,8 +3586,6 @@
         </w:rPr>
         <w:t>This final commit completed the project report, summarizing the findings and ensuring that all objectives were clearly communicated.</w:t>
       </w:r>
-      <w:bookmarkStart w:id="0" w:name="_GoBack"/>
-      <w:bookmarkEnd w:id="0"/>
     </w:p>
     <w:p>
       <w:pPr>
@@ -5629,7 +5704,7 @@
             <w:rStyle w:val="PageNumber"/>
             <w:noProof/>
           </w:rPr>
-          <w:t>5</w:t>
+          <w:t>2</w:t>
         </w:r>
         <w:r>
           <w:rPr>

</xml_diff>

<commit_message>
changed test hypothesis content
</commit_message>
<xml_diff>
--- a/7COM1079_Final report.docx
+++ b/7COM1079_Final report.docx
@@ -1,6 +1,6 @@
 
 <file path=word/document.xml><?xml version="1.0" encoding="utf-8"?>
-<w:document xmlns:wpc="http://schemas.microsoft.com/office/word/2010/wordprocessingCanvas" xmlns:cx="http://schemas.microsoft.com/office/drawing/2014/chartex" xmlns:mc="http://schemas.openxmlformats.org/markup-compatibility/2006" xmlns:o="urn:schemas-microsoft-com:office:office" xmlns:r="http://schemas.openxmlformats.org/officeDocument/2006/relationships" xmlns:m="http://schemas.openxmlformats.org/officeDocument/2006/math" xmlns:v="urn:schemas-microsoft-com:vml" xmlns:wp14="http://schemas.microsoft.com/office/word/2010/wordprocessingDrawing" xmlns:wp="http://schemas.openxmlformats.org/drawingml/2006/wordprocessingDrawing" xmlns:w10="urn:schemas-microsoft-com:office:word" xmlns:w="http://schemas.openxmlformats.org/wordprocessingml/2006/main" xmlns:w14="http://schemas.microsoft.com/office/word/2010/wordml" xmlns:w15="http://schemas.microsoft.com/office/word/2012/wordml" xmlns:w16se="http://schemas.microsoft.com/office/word/2015/wordml/symex" xmlns:wpg="http://schemas.microsoft.com/office/word/2010/wordprocessingGroup" xmlns:wpi="http://schemas.microsoft.com/office/word/2010/wordprocessingInk" xmlns:wne="http://schemas.microsoft.com/office/word/2006/wordml" xmlns:wps="http://schemas.microsoft.com/office/word/2010/wordprocessingShape" mc:Ignorable="w14 w15 w16se wp14">
+<w:document xmlns:wpc="http://schemas.microsoft.com/office/word/2010/wordprocessingCanvas" xmlns:cx="http://schemas.microsoft.com/office/drawing/2014/chartex" xmlns:cx1="http://schemas.microsoft.com/office/drawing/2015/9/8/chartex" xmlns:cx2="http://schemas.microsoft.com/office/drawing/2015/10/21/chartex" xmlns:cx3="http://schemas.microsoft.com/office/drawing/2016/5/9/chartex" xmlns:cx4="http://schemas.microsoft.com/office/drawing/2016/5/10/chartex" xmlns:cx5="http://schemas.microsoft.com/office/drawing/2016/5/11/chartex" xmlns:cx6="http://schemas.microsoft.com/office/drawing/2016/5/12/chartex" xmlns:cx7="http://schemas.microsoft.com/office/drawing/2016/5/13/chartex" xmlns:cx8="http://schemas.microsoft.com/office/drawing/2016/5/14/chartex" xmlns:mc="http://schemas.openxmlformats.org/markup-compatibility/2006" xmlns:aink="http://schemas.microsoft.com/office/drawing/2016/ink" xmlns:am3d="http://schemas.microsoft.com/office/drawing/2017/model3d" xmlns:o="urn:schemas-microsoft-com:office:office" xmlns:oel="http://schemas.microsoft.com/office/2019/extlst" xmlns:r="http://schemas.openxmlformats.org/officeDocument/2006/relationships" xmlns:m="http://schemas.openxmlformats.org/officeDocument/2006/math" xmlns:v="urn:schemas-microsoft-com:vml" xmlns:wp14="http://schemas.microsoft.com/office/word/2010/wordprocessingDrawing" xmlns:wp="http://schemas.openxmlformats.org/drawingml/2006/wordprocessingDrawing" xmlns:w10="urn:schemas-microsoft-com:office:word" xmlns:w="http://schemas.openxmlformats.org/wordprocessingml/2006/main" xmlns:w14="http://schemas.microsoft.com/office/word/2010/wordml" xmlns:w15="http://schemas.microsoft.com/office/word/2012/wordml" xmlns:w16cex="http://schemas.microsoft.com/office/word/2018/wordml/cex" xmlns:w16cid="http://schemas.microsoft.com/office/word/2016/wordml/cid" xmlns:w16="http://schemas.microsoft.com/office/word/2018/wordml" xmlns:w16du="http://schemas.microsoft.com/office/word/2023/wordml/word16du" xmlns:w16sdtdh="http://schemas.microsoft.com/office/word/2020/wordml/sdtdatahash" xmlns:w16se="http://schemas.microsoft.com/office/word/2015/wordml/symex" xmlns:wpg="http://schemas.microsoft.com/office/word/2010/wordprocessingGroup" xmlns:wpi="http://schemas.microsoft.com/office/word/2010/wordprocessingInk" xmlns:wne="http://schemas.microsoft.com/office/word/2006/wordml" xmlns:wps="http://schemas.microsoft.com/office/word/2010/wordprocessingShape" mc:Ignorable="w14 w15 w16se w16cid w16 w16cex w16sdtdh w16du wp14">
   <w:body>
     <w:p>
       <w:pPr>
@@ -139,44 +139,89 @@
           <w:rFonts w:ascii="Times New Roman" w:eastAsia="Times New Roman" w:hAnsi="Times New Roman" w:cs="Times New Roman"/>
           <w:i/>
         </w:rPr>
-        <w:t xml:space="preserve">Leslie Nelson </w:t>
-      </w:r>
-      <w:proofErr w:type="spellStart"/>
+        <w:t>Leslie Nelson Fernandes</w:t>
+      </w:r>
       <w:r>
         <w:rPr>
           <w:rFonts w:ascii="Times New Roman" w:eastAsia="Times New Roman" w:hAnsi="Times New Roman" w:cs="Times New Roman"/>
           <w:i/>
         </w:rPr>
-        <w:t>Fernandes</w:t>
-      </w:r>
-      <w:proofErr w:type="spellEnd"/>
+        <w:t xml:space="preserve"> </w:t>
+      </w:r>
       <w:r>
         <w:rPr>
           <w:rFonts w:ascii="Times New Roman" w:eastAsia="Times New Roman" w:hAnsi="Times New Roman" w:cs="Times New Roman"/>
           <w:i/>
         </w:rPr>
-        <w:t xml:space="preserve"> </w:t>
+        <w:t>-</w:t>
       </w:r>
       <w:r>
         <w:rPr>
           <w:rFonts w:ascii="Times New Roman" w:eastAsia="Times New Roman" w:hAnsi="Times New Roman" w:cs="Times New Roman"/>
           <w:i/>
         </w:rPr>
-        <w:t>-</w:t>
+        <w:t xml:space="preserve"> </w:t>
       </w:r>
       <w:r>
         <w:rPr>
           <w:rFonts w:ascii="Times New Roman" w:eastAsia="Times New Roman" w:hAnsi="Times New Roman" w:cs="Times New Roman"/>
           <w:i/>
         </w:rPr>
-        <w:t xml:space="preserve"> </w:t>
-      </w:r>
-      <w:r>
+        <w:t>23077366</w:t>
+      </w:r>
+    </w:p>
+    <w:p>
+      <w:pPr>
+        <w:spacing w:line="276" w:lineRule="auto"/>
+        <w:ind w:left="720"/>
         <w:rPr>
           <w:rFonts w:ascii="Times New Roman" w:eastAsia="Times New Roman" w:hAnsi="Times New Roman" w:cs="Times New Roman"/>
           <w:i/>
         </w:rPr>
-        <w:t>23077366</w:t>
+      </w:pPr>
+      <w:r>
+        <w:rPr>
+          <w:rFonts w:ascii="Times New Roman" w:eastAsia="Times New Roman" w:hAnsi="Times New Roman" w:cs="Times New Roman"/>
+          <w:i/>
+        </w:rPr>
+        <w:t xml:space="preserve">         Lipi </w:t>
+      </w:r>
+      <w:proofErr w:type="spellStart"/>
+      <w:r>
+        <w:rPr>
+          <w:rFonts w:ascii="Times New Roman" w:eastAsia="Times New Roman" w:hAnsi="Times New Roman" w:cs="Times New Roman"/>
+          <w:i/>
+        </w:rPr>
+        <w:t>Chandrakar</w:t>
+      </w:r>
+      <w:proofErr w:type="spellEnd"/>
+      <w:r>
+        <w:rPr>
+          <w:rFonts w:ascii="Times New Roman" w:eastAsia="Times New Roman" w:hAnsi="Times New Roman" w:cs="Times New Roman"/>
+          <w:i/>
+        </w:rPr>
+        <w:t xml:space="preserve"> </w:t>
+      </w:r>
+      <w:r>
+        <w:rPr>
+          <w:rFonts w:ascii="Times New Roman" w:eastAsia="Times New Roman" w:hAnsi="Times New Roman" w:cs="Times New Roman"/>
+          <w:i/>
+        </w:rPr>
+        <w:t>-</w:t>
+      </w:r>
+      <w:r>
+        <w:rPr>
+          <w:rFonts w:ascii="Times New Roman" w:eastAsia="Times New Roman" w:hAnsi="Times New Roman" w:cs="Times New Roman"/>
+          <w:i/>
+        </w:rPr>
+        <w:t xml:space="preserve"> </w:t>
+      </w:r>
+      <w:r>
+        <w:rPr>
+          <w:rFonts w:ascii="Times New Roman" w:eastAsia="Times New Roman" w:hAnsi="Times New Roman" w:cs="Times New Roman"/>
+          <w:i/>
+        </w:rPr>
+        <w:t>23102881</w:t>
       </w:r>
     </w:p>
     <w:p>
@@ -193,60 +238,96 @@
           <w:rFonts w:ascii="Times New Roman" w:eastAsia="Times New Roman" w:hAnsi="Times New Roman" w:cs="Times New Roman"/>
           <w:i/>
         </w:rPr>
-        <w:t xml:space="preserve">         </w:t>
-      </w:r>
-      <w:proofErr w:type="spellStart"/>
+        <w:t xml:space="preserve">         Syed Khurram Ali</w:t>
+      </w:r>
       <w:r>
         <w:rPr>
           <w:rFonts w:ascii="Times New Roman" w:eastAsia="Times New Roman" w:hAnsi="Times New Roman" w:cs="Times New Roman"/>
           <w:i/>
         </w:rPr>
-        <w:t>Lipi</w:t>
-      </w:r>
-      <w:proofErr w:type="spellEnd"/>
+        <w:t xml:space="preserve"> </w:t>
+      </w:r>
       <w:r>
         <w:rPr>
           <w:rFonts w:ascii="Times New Roman" w:eastAsia="Times New Roman" w:hAnsi="Times New Roman" w:cs="Times New Roman"/>
           <w:i/>
         </w:rPr>
-        <w:t xml:space="preserve"> </w:t>
-      </w:r>
-      <w:proofErr w:type="spellStart"/>
+        <w:t>-</w:t>
+      </w:r>
       <w:r>
         <w:rPr>
           <w:rFonts w:ascii="Times New Roman" w:eastAsia="Times New Roman" w:hAnsi="Times New Roman" w:cs="Times New Roman"/>
           <w:i/>
         </w:rPr>
-        <w:t>Chandrakar</w:t>
-      </w:r>
-      <w:proofErr w:type="spellEnd"/>
+        <w:t xml:space="preserve"> </w:t>
+      </w:r>
       <w:r>
         <w:rPr>
           <w:rFonts w:ascii="Times New Roman" w:eastAsia="Times New Roman" w:hAnsi="Times New Roman" w:cs="Times New Roman"/>
           <w:i/>
         </w:rPr>
-        <w:t xml:space="preserve"> </w:t>
-      </w:r>
-      <w:r>
+        <w:t xml:space="preserve">23068799 </w:t>
+      </w:r>
+    </w:p>
+    <w:p>
+      <w:pPr>
+        <w:spacing w:line="276" w:lineRule="auto"/>
+        <w:ind w:left="720"/>
         <w:rPr>
           <w:rFonts w:ascii="Times New Roman" w:eastAsia="Times New Roman" w:hAnsi="Times New Roman" w:cs="Times New Roman"/>
           <w:i/>
         </w:rPr>
-        <w:t>-</w:t>
-      </w:r>
+      </w:pPr>
       <w:r>
         <w:rPr>
           <w:rFonts w:ascii="Times New Roman" w:eastAsia="Times New Roman" w:hAnsi="Times New Roman" w:cs="Times New Roman"/>
           <w:i/>
         </w:rPr>
-        <w:t xml:space="preserve"> </w:t>
-      </w:r>
+        <w:t xml:space="preserve">         </w:t>
+      </w:r>
+      <w:proofErr w:type="spellStart"/>
       <w:r>
         <w:rPr>
           <w:rFonts w:ascii="Times New Roman" w:eastAsia="Times New Roman" w:hAnsi="Times New Roman" w:cs="Times New Roman"/>
           <w:i/>
         </w:rPr>
-        <w:t>23102881</w:t>
+        <w:t>Thi</w:t>
+      </w:r>
+      <w:proofErr w:type="spellEnd"/>
+      <w:r>
+        <w:rPr>
+          <w:rFonts w:ascii="Times New Roman" w:eastAsia="Times New Roman" w:hAnsi="Times New Roman" w:cs="Times New Roman"/>
+          <w:i/>
+        </w:rPr>
+        <w:t xml:space="preserve"> Nhu Lai Vo</w:t>
+      </w:r>
+      <w:r>
+        <w:rPr>
+          <w:rFonts w:ascii="Times New Roman" w:eastAsia="Times New Roman" w:hAnsi="Times New Roman" w:cs="Times New Roman"/>
+          <w:i/>
+        </w:rPr>
+        <w:t xml:space="preserve"> </w:t>
+      </w:r>
+      <w:r>
+        <w:rPr>
+          <w:rFonts w:ascii="Times New Roman" w:eastAsia="Times New Roman" w:hAnsi="Times New Roman" w:cs="Times New Roman"/>
+          <w:i/>
+        </w:rPr>
+        <w:t>-</w:t>
+      </w:r>
+      <w:r>
+        <w:rPr>
+          <w:rFonts w:ascii="Times New Roman" w:eastAsia="Times New Roman" w:hAnsi="Times New Roman" w:cs="Times New Roman"/>
+          <w:i/>
+        </w:rPr>
+        <w:t xml:space="preserve"> </w:t>
+      </w:r>
+      <w:r>
+        <w:rPr>
+          <w:rFonts w:ascii="Times New Roman" w:eastAsia="Times New Roman" w:hAnsi="Times New Roman" w:cs="Times New Roman"/>
+          <w:i/>
+        </w:rPr>
+        <w:t>23081472</w:t>
       </w:r>
     </w:p>
     <w:p>
@@ -263,188 +344,40 @@
           <w:rFonts w:ascii="Times New Roman" w:eastAsia="Times New Roman" w:hAnsi="Times New Roman" w:cs="Times New Roman"/>
           <w:i/>
         </w:rPr>
-        <w:t xml:space="preserve">         Syed </w:t>
-      </w:r>
-      <w:proofErr w:type="spellStart"/>
-      <w:r>
-        <w:rPr>
-          <w:rFonts w:ascii="Times New Roman" w:eastAsia="Times New Roman" w:hAnsi="Times New Roman" w:cs="Times New Roman"/>
-          <w:i/>
-        </w:rPr>
-        <w:t>Khurram</w:t>
-      </w:r>
-      <w:proofErr w:type="spellEnd"/>
-      <w:r>
-        <w:rPr>
-          <w:rFonts w:ascii="Times New Roman" w:eastAsia="Times New Roman" w:hAnsi="Times New Roman" w:cs="Times New Roman"/>
-          <w:i/>
-        </w:rPr>
-        <w:t xml:space="preserve"> Ali</w:t>
-      </w:r>
-      <w:r>
-        <w:rPr>
-          <w:rFonts w:ascii="Times New Roman" w:eastAsia="Times New Roman" w:hAnsi="Times New Roman" w:cs="Times New Roman"/>
-          <w:i/>
-        </w:rPr>
-        <w:t xml:space="preserve"> </w:t>
-      </w:r>
-      <w:r>
-        <w:rPr>
-          <w:rFonts w:ascii="Times New Roman" w:eastAsia="Times New Roman" w:hAnsi="Times New Roman" w:cs="Times New Roman"/>
-          <w:i/>
-        </w:rPr>
-        <w:t>-</w:t>
-      </w:r>
-      <w:r>
-        <w:rPr>
-          <w:rFonts w:ascii="Times New Roman" w:eastAsia="Times New Roman" w:hAnsi="Times New Roman" w:cs="Times New Roman"/>
-          <w:i/>
-        </w:rPr>
-        <w:t xml:space="preserve"> </w:t>
-      </w:r>
-      <w:r>
-        <w:rPr>
-          <w:rFonts w:ascii="Times New Roman" w:eastAsia="Times New Roman" w:hAnsi="Times New Roman" w:cs="Times New Roman"/>
-          <w:i/>
-        </w:rPr>
-        <w:t xml:space="preserve">23068799 </w:t>
-      </w:r>
-    </w:p>
-    <w:p>
-      <w:pPr>
-        <w:spacing w:line="276" w:lineRule="auto"/>
-        <w:ind w:left="720"/>
-        <w:rPr>
-          <w:rFonts w:ascii="Times New Roman" w:eastAsia="Times New Roman" w:hAnsi="Times New Roman" w:cs="Times New Roman"/>
-          <w:i/>
-        </w:rPr>
-      </w:pPr>
-      <w:r>
-        <w:rPr>
-          <w:rFonts w:ascii="Times New Roman" w:eastAsia="Times New Roman" w:hAnsi="Times New Roman" w:cs="Times New Roman"/>
-          <w:i/>
-        </w:rPr>
         <w:t xml:space="preserve">         </w:t>
       </w:r>
-      <w:proofErr w:type="spellStart"/>
-      <w:r>
-        <w:rPr>
-          <w:rFonts w:ascii="Times New Roman" w:eastAsia="Times New Roman" w:hAnsi="Times New Roman" w:cs="Times New Roman"/>
-          <w:i/>
-        </w:rPr>
-        <w:t>Thi</w:t>
-      </w:r>
-      <w:proofErr w:type="spellEnd"/>
-      <w:r>
-        <w:rPr>
-          <w:rFonts w:ascii="Times New Roman" w:eastAsia="Times New Roman" w:hAnsi="Times New Roman" w:cs="Times New Roman"/>
-          <w:i/>
-        </w:rPr>
-        <w:t xml:space="preserve"> </w:t>
-      </w:r>
-      <w:proofErr w:type="spellStart"/>
-      <w:r>
-        <w:rPr>
-          <w:rFonts w:ascii="Times New Roman" w:eastAsia="Times New Roman" w:hAnsi="Times New Roman" w:cs="Times New Roman"/>
-          <w:i/>
-        </w:rPr>
-        <w:t>Nhu</w:t>
-      </w:r>
-      <w:proofErr w:type="spellEnd"/>
-      <w:r>
-        <w:rPr>
-          <w:rFonts w:ascii="Times New Roman" w:eastAsia="Times New Roman" w:hAnsi="Times New Roman" w:cs="Times New Roman"/>
-          <w:i/>
-        </w:rPr>
-        <w:t xml:space="preserve"> Lai Vo</w:t>
-      </w:r>
-      <w:r>
-        <w:rPr>
-          <w:rFonts w:ascii="Times New Roman" w:eastAsia="Times New Roman" w:hAnsi="Times New Roman" w:cs="Times New Roman"/>
-          <w:i/>
-        </w:rPr>
-        <w:t xml:space="preserve"> </w:t>
-      </w:r>
-      <w:r>
-        <w:rPr>
-          <w:rFonts w:ascii="Times New Roman" w:eastAsia="Times New Roman" w:hAnsi="Times New Roman" w:cs="Times New Roman"/>
-          <w:i/>
-        </w:rPr>
-        <w:t>-</w:t>
-      </w:r>
-      <w:r>
-        <w:rPr>
-          <w:rFonts w:ascii="Times New Roman" w:eastAsia="Times New Roman" w:hAnsi="Times New Roman" w:cs="Times New Roman"/>
-          <w:i/>
-        </w:rPr>
-        <w:t xml:space="preserve"> </w:t>
-      </w:r>
-      <w:r>
-        <w:rPr>
-          <w:rFonts w:ascii="Times New Roman" w:eastAsia="Times New Roman" w:hAnsi="Times New Roman" w:cs="Times New Roman"/>
-          <w:i/>
-        </w:rPr>
-        <w:t>23081472</w:t>
-      </w:r>
-    </w:p>
-    <w:p>
-      <w:pPr>
-        <w:spacing w:line="276" w:lineRule="auto"/>
-        <w:ind w:left="720"/>
-        <w:rPr>
-          <w:rFonts w:ascii="Times New Roman" w:eastAsia="Times New Roman" w:hAnsi="Times New Roman" w:cs="Times New Roman"/>
-          <w:i/>
-        </w:rPr>
-      </w:pPr>
-      <w:r>
-        <w:rPr>
-          <w:rFonts w:ascii="Times New Roman" w:eastAsia="Times New Roman" w:hAnsi="Times New Roman" w:cs="Times New Roman"/>
-          <w:i/>
-        </w:rPr>
-        <w:t xml:space="preserve">         </w:t>
-      </w:r>
-      <w:proofErr w:type="spellStart"/>
       <w:r>
         <w:rPr>
           <w:rFonts w:ascii="Times New Roman" w:eastAsia="Times New Roman" w:hAnsi="Times New Roman" w:cs="Times New Roman"/>
           <w:i/>
           <w:lang w:val="en-US"/>
         </w:rPr>
-        <w:t>Hafiza</w:t>
-      </w:r>
-      <w:proofErr w:type="spellEnd"/>
+        <w:t xml:space="preserve">Hafiza Ayesha </w:t>
+      </w:r>
+      <w:proofErr w:type="spellStart"/>
       <w:r>
         <w:rPr>
           <w:rFonts w:ascii="Times New Roman" w:eastAsia="Times New Roman" w:hAnsi="Times New Roman" w:cs="Times New Roman"/>
           <w:i/>
           <w:lang w:val="en-US"/>
         </w:rPr>
-        <w:t xml:space="preserve"> Ayesha </w:t>
-      </w:r>
-      <w:proofErr w:type="spellStart"/>
+        <w:t>Saddiqa</w:t>
+      </w:r>
+      <w:proofErr w:type="spellEnd"/>
       <w:r>
         <w:rPr>
           <w:rFonts w:ascii="Times New Roman" w:eastAsia="Times New Roman" w:hAnsi="Times New Roman" w:cs="Times New Roman"/>
           <w:i/>
           <w:lang w:val="en-US"/>
         </w:rPr>
-        <w:t>Saddiqa</w:t>
-      </w:r>
-      <w:proofErr w:type="spellEnd"/>
+        <w:t xml:space="preserve"> </w:t>
+      </w:r>
       <w:r>
         <w:rPr>
           <w:rFonts w:ascii="Times New Roman" w:eastAsia="Times New Roman" w:hAnsi="Times New Roman" w:cs="Times New Roman"/>
           <w:i/>
           <w:lang w:val="en-US"/>
         </w:rPr>
-        <w:t xml:space="preserve"> </w:t>
-      </w:r>
-      <w:r>
-        <w:rPr>
-          <w:rFonts w:ascii="Times New Roman" w:eastAsia="Times New Roman" w:hAnsi="Times New Roman" w:cs="Times New Roman"/>
-          <w:i/>
-          <w:lang w:val="en-US"/>
-        </w:rPr>
         <w:t>- 23110948</w:t>
       </w:r>
       <w:r>
@@ -622,6 +555,15 @@
     </w:p>
     <w:sdt>
       <w:sdtPr>
+        <w:rPr>
+          <w:rFonts w:asciiTheme="minorHAnsi" w:eastAsiaTheme="minorHAnsi" w:hAnsiTheme="minorHAnsi" w:cstheme="minorBidi"/>
+          <w:color w:val="auto"/>
+          <w:kern w:val="2"/>
+          <w:sz w:val="24"/>
+          <w:szCs w:val="24"/>
+          <w:lang w:val="en-GB"/>
+          <w14:ligatures w14:val="standardContextual"/>
+        </w:rPr>
         <w:id w:val="1376037634"/>
         <w:docPartObj>
           <w:docPartGallery w:val="Table of Contents"/>
@@ -630,16 +572,9 @@
       </w:sdtPr>
       <w:sdtEndPr>
         <w:rPr>
-          <w:rFonts w:asciiTheme="minorHAnsi" w:eastAsiaTheme="minorHAnsi" w:hAnsiTheme="minorHAnsi" w:cstheme="minorBidi"/>
           <w:b/>
           <w:bCs/>
           <w:noProof/>
-          <w:color w:val="auto"/>
-          <w:kern w:val="2"/>
-          <w:sz w:val="24"/>
-          <w:szCs w:val="24"/>
-          <w:lang w:val="en-GB"/>
-          <w14:ligatures w14:val="standardContextual"/>
         </w:rPr>
       </w:sdtEndPr>
       <w:sdtContent>
@@ -4268,50 +4203,19 @@
         <w:rPr>
           <w:rFonts w:ascii="Times New Roman" w:hAnsi="Times New Roman" w:cs="Times New Roman"/>
         </w:rPr>
-        <w:t xml:space="preserve">Null Hypothesis (H₀): There is no difference in the </w:t>
+        <w:t xml:space="preserve">Null Hypothesis (H₀): There is no difference in the means of the maximum heart rate between males and females who experience exercise-induced angina. The null hypothesis </w:t>
       </w:r>
       <w:r>
         <w:rPr>
           <w:rFonts w:ascii="Times New Roman" w:hAnsi="Times New Roman" w:cs="Times New Roman"/>
         </w:rPr>
-        <w:t>means of the</w:t>
+        <w:t>confirms</w:t>
       </w:r>
       <w:r>
         <w:rPr>
           <w:rFonts w:ascii="Times New Roman" w:hAnsi="Times New Roman" w:cs="Times New Roman"/>
         </w:rPr>
-        <w:t xml:space="preserve"> maximum heart rate between </w:t>
-      </w:r>
-      <w:r>
-        <w:rPr>
-          <w:rFonts w:ascii="Times New Roman" w:hAnsi="Times New Roman" w:cs="Times New Roman"/>
-        </w:rPr>
-        <w:t>males</w:t>
-      </w:r>
-      <w:r>
-        <w:rPr>
-          <w:rFonts w:ascii="Times New Roman" w:hAnsi="Times New Roman" w:cs="Times New Roman"/>
-        </w:rPr>
-        <w:t xml:space="preserve"> and </w:t>
-      </w:r>
-      <w:r>
-        <w:rPr>
-          <w:rFonts w:ascii="Times New Roman" w:hAnsi="Times New Roman" w:cs="Times New Roman"/>
-        </w:rPr>
-        <w:t xml:space="preserve">females </w:t>
-      </w:r>
-      <w:r>
-        <w:rPr>
-          <w:rFonts w:ascii="Times New Roman" w:hAnsi="Times New Roman" w:cs="Times New Roman"/>
-          <w:lang w:val="en-US"/>
-        </w:rPr>
-        <w:t>who experience exercise-induced angina</w:t>
-      </w:r>
-      <w:r>
-        <w:rPr>
-          <w:rFonts w:ascii="Times New Roman" w:hAnsi="Times New Roman" w:cs="Times New Roman"/>
-        </w:rPr>
-        <w:t>.</w:t>
+        <w:t xml:space="preserve"> that gender does not play a role in determining the maximum heart rate for individuals with exercise-induced angina, implying any observed variations are due to random chance.</w:t>
       </w:r>
     </w:p>
     <w:p>
@@ -4328,44 +4232,7 @@
         <w:rPr>
           <w:rFonts w:ascii="Times New Roman" w:hAnsi="Times New Roman" w:cs="Times New Roman"/>
         </w:rPr>
-        <w:t xml:space="preserve">Alternative Hypothesis (H₁): There is a difference in the </w:t>
-      </w:r>
-      <w:r>
-        <w:rPr>
-          <w:rFonts w:ascii="Times New Roman" w:hAnsi="Times New Roman" w:cs="Times New Roman"/>
-        </w:rPr>
-        <w:t>means of the</w:t>
-      </w:r>
-      <w:r>
-        <w:rPr>
-          <w:rFonts w:ascii="Times New Roman" w:hAnsi="Times New Roman" w:cs="Times New Roman"/>
-        </w:rPr>
-        <w:t xml:space="preserve"> maximum heart rate between</w:t>
-      </w:r>
-      <w:r>
-        <w:rPr>
-          <w:rFonts w:ascii="Times New Roman" w:hAnsi="Times New Roman" w:cs="Times New Roman"/>
-        </w:rPr>
-        <w:t xml:space="preserve"> </w:t>
-      </w:r>
-      <w:r>
-        <w:rPr>
-          <w:rFonts w:ascii="Times New Roman" w:hAnsi="Times New Roman" w:cs="Times New Roman"/>
-        </w:rPr>
-        <w:t xml:space="preserve">males and females </w:t>
-      </w:r>
-      <w:r>
-        <w:rPr>
-          <w:rFonts w:ascii="Times New Roman" w:hAnsi="Times New Roman" w:cs="Times New Roman"/>
-          <w:lang w:val="en-US"/>
-        </w:rPr>
-        <w:t>who experience exercise-induced angina</w:t>
-      </w:r>
-      <w:r>
-        <w:rPr>
-          <w:rFonts w:ascii="Times New Roman" w:hAnsi="Times New Roman" w:cs="Times New Roman"/>
-        </w:rPr>
-        <w:t>.</w:t>
+        <w:t>Alternative Hypothesis (H₁): There is a difference in the means of the maximum heart rate between males and females who experience exercise-induced angina. This hypothesis indicates that gender might influence the maximum heart rate, and any observed differences are not simply due to random variation.</w:t>
       </w:r>
     </w:p>
     <w:p>
@@ -4390,6 +4257,7 @@
           <w:color w:val="auto"/>
           <w:sz w:val="24"/>
         </w:rPr>
+        <w:lastRenderedPageBreak/>
         <w:t>Background research</w:t>
       </w:r>
       <w:bookmarkEnd w:id="5"/>
@@ -4459,7 +4327,6 @@
           <w:b/>
           <w:bCs/>
         </w:rPr>
-        <w:lastRenderedPageBreak/>
         <w:t>Bruce</w:t>
       </w:r>
       <w:r>
@@ -4795,7 +4662,14 @@
         <w:rPr>
           <w:rFonts w:ascii="Times New Roman" w:eastAsia="Times New Roman" w:hAnsi="Times New Roman" w:cs="Times New Roman"/>
         </w:rPr>
-        <w:t>) among individuals with exercise-induced angina. The X-axis represents heart rate (bpm), and the Y-axis shows frequency. The histogram reveals data spread, while the normal curve allows comparison to a normal distribution.</w:t>
+        <w:t xml:space="preserve">) among individuals with exercise-induced angina. The X-axis represents heart rate (bpm), and the Y-axis shows frequency. The histogram </w:t>
+      </w:r>
+      <w:r>
+        <w:rPr>
+          <w:rFonts w:ascii="Times New Roman" w:eastAsia="Times New Roman" w:hAnsi="Times New Roman" w:cs="Times New Roman"/>
+        </w:rPr>
+        <w:lastRenderedPageBreak/>
+        <w:t>reveals data spread, while the normal curve allows comparison to a normal distribution.</w:t>
       </w:r>
     </w:p>
     <w:p>
@@ -4931,16 +4805,7 @@
           <w:sz w:val="22"/>
           <w:szCs w:val="22"/>
         </w:rPr>
-        <w:t xml:space="preserve"> </w:t>
-      </w:r>
-      <w:proofErr w:type="gramStart"/>
-      <w:r>
-        <w:rPr>
-          <w:color w:val="000000"/>
-          <w:sz w:val="22"/>
-          <w:szCs w:val="22"/>
-        </w:rPr>
-        <w:t>subset</w:t>
+        <w:t xml:space="preserve"> subset</w:t>
       </w:r>
       <w:r>
         <w:rPr>
@@ -4951,7 +4816,6 @@
         <w:t>(</w:t>
       </w:r>
       <w:proofErr w:type="spellStart"/>
-      <w:proofErr w:type="gramEnd"/>
       <w:r>
         <w:rPr>
           <w:color w:val="000000"/>
@@ -5111,7 +4975,6 @@
           <w:sz w:val="22"/>
           <w:szCs w:val="22"/>
         </w:rPr>
-        <w:lastRenderedPageBreak/>
         <w:t># Box plot for Maximum Heart Rate by Gender</w:t>
       </w:r>
     </w:p>
@@ -5149,7 +5012,6 @@
           <w:szCs w:val="22"/>
         </w:rPr>
       </w:pPr>
-      <w:proofErr w:type="gramStart"/>
       <w:r>
         <w:rPr>
           <w:color w:val="000000"/>
@@ -5166,7 +5028,6 @@
         </w:rPr>
         <w:t>(</w:t>
       </w:r>
-      <w:proofErr w:type="gramEnd"/>
     </w:p>
     <w:p>
       <w:pPr>
@@ -5665,16 +5526,7 @@
           <w:sz w:val="22"/>
           <w:szCs w:val="22"/>
         </w:rPr>
-        <w:t xml:space="preserve"> </w:t>
-      </w:r>
-      <w:proofErr w:type="gramStart"/>
-      <w:r>
-        <w:rPr>
-          <w:color w:val="000000"/>
-          <w:sz w:val="22"/>
-          <w:szCs w:val="22"/>
-        </w:rPr>
-        <w:t>c</w:t>
+        <w:t xml:space="preserve"> c</w:t>
       </w:r>
       <w:r>
         <w:rPr>
@@ -5684,7 +5536,6 @@
         </w:rPr>
         <w:t>(</w:t>
       </w:r>
-      <w:proofErr w:type="gramEnd"/>
       <w:r>
         <w:rPr>
           <w:color w:val="008800"/>
@@ -5800,16 +5651,7 @@
           <w:sz w:val="22"/>
           <w:szCs w:val="22"/>
         </w:rPr>
-        <w:t xml:space="preserve"> </w:t>
-      </w:r>
-      <w:proofErr w:type="gramStart"/>
-      <w:r>
-        <w:rPr>
-          <w:color w:val="000000"/>
-          <w:sz w:val="22"/>
-          <w:szCs w:val="22"/>
-        </w:rPr>
-        <w:t>c</w:t>
+        <w:t xml:space="preserve"> c</w:t>
       </w:r>
       <w:r>
         <w:rPr>
@@ -5819,7 +5661,6 @@
         </w:rPr>
         <w:t>(</w:t>
       </w:r>
-      <w:proofErr w:type="gramEnd"/>
       <w:r>
         <w:rPr>
           <w:color w:val="008800"/>
@@ -6094,8 +5935,6 @@
           <w:szCs w:val="22"/>
         </w:rPr>
       </w:pPr>
-      <w:proofErr w:type="spellStart"/>
-      <w:proofErr w:type="gramStart"/>
       <w:r>
         <w:rPr>
           <w:color w:val="000000"/>
@@ -6104,7 +5943,6 @@
         </w:rPr>
         <w:t>hist</w:t>
       </w:r>
-      <w:proofErr w:type="spellEnd"/>
       <w:r>
         <w:rPr>
           <w:color w:val="666600"/>
@@ -6113,7 +5951,6 @@
         </w:rPr>
         <w:t>(</w:t>
       </w:r>
-      <w:proofErr w:type="gramEnd"/>
     </w:p>
     <w:p>
       <w:pPr>
@@ -6766,7 +6603,6 @@
           <w:szCs w:val="22"/>
         </w:rPr>
       </w:pPr>
-      <w:proofErr w:type="gramStart"/>
       <w:r>
         <w:rPr>
           <w:color w:val="000000"/>
@@ -6783,7 +6619,6 @@
         </w:rPr>
         <w:t>(</w:t>
       </w:r>
-      <w:proofErr w:type="gramEnd"/>
     </w:p>
     <w:p>
       <w:pPr>
@@ -6828,7 +6663,6 @@
         <w:t xml:space="preserve">  </w:t>
       </w:r>
       <w:proofErr w:type="spellStart"/>
-      <w:proofErr w:type="gramStart"/>
       <w:r>
         <w:rPr>
           <w:color w:val="000000"/>
@@ -6846,7 +6680,6 @@
         </w:rPr>
         <w:t>(</w:t>
       </w:r>
-      <w:proofErr w:type="gramEnd"/>
       <w:r>
         <w:rPr>
           <w:color w:val="000000"/>
@@ -7073,7 +6906,6 @@
         </w:rPr>
         <w:t>(</w:t>
       </w:r>
-      <w:proofErr w:type="spellStart"/>
       <w:r>
         <w:rPr>
           <w:color w:val="000000"/>
@@ -7082,7 +6914,6 @@
         </w:rPr>
         <w:t>hist</w:t>
       </w:r>
-      <w:proofErr w:type="spellEnd"/>
       <w:r>
         <w:rPr>
           <w:color w:val="666600"/>
@@ -7697,6 +7528,7 @@
           <w:color w:val="auto"/>
           <w:sz w:val="24"/>
         </w:rPr>
+        <w:lastRenderedPageBreak/>
         <w:t xml:space="preserve"> </w:t>
       </w:r>
       <w:bookmarkStart w:id="11" w:name="_Toc186979567"/>
@@ -7817,7 +7649,6 @@
           <w:color w:val="auto"/>
           <w:sz w:val="24"/>
         </w:rPr>
-        <w:lastRenderedPageBreak/>
         <w:t>Analysis</w:t>
       </w:r>
       <w:bookmarkEnd w:id="12"/>
@@ -7831,8 +7662,6 @@
         </w:numPr>
         <w:rPr>
           <w:rFonts w:ascii="Times New Roman" w:hAnsi="Times New Roman" w:cs="Times New Roman"/>
-          <w:i/>
-          <w:iCs/>
           <w:color w:val="auto"/>
           <w:sz w:val="24"/>
         </w:rPr>
@@ -7858,102 +7687,29 @@
     </w:p>
     <w:p>
       <w:pPr>
-        <w:pStyle w:val="ListParagraph"/>
-        <w:shd w:val="clear" w:color="auto" w:fill="FFFFFF" w:themeFill="background1"/>
         <w:spacing w:line="276" w:lineRule="auto"/>
-        <w:ind w:left="1440"/>
-        <w:jc w:val="both"/>
-        <w:rPr>
-          <w:rFonts w:ascii="Times New Roman" w:eastAsia="Times New Roman" w:hAnsi="Times New Roman" w:cs="Times New Roman"/>
-        </w:rPr>
-      </w:pPr>
-      <w:r>
-        <w:rPr>
-          <w:rFonts w:ascii="Times New Roman" w:eastAsia="Times New Roman" w:hAnsi="Times New Roman" w:cs="Times New Roman"/>
-        </w:rPr>
-        <w:t xml:space="preserve">Independent </w:t>
-      </w:r>
-      <w:r>
-        <w:rPr>
-          <w:rFonts w:ascii="Times New Roman" w:eastAsia="Times New Roman" w:hAnsi="Times New Roman" w:cs="Times New Roman"/>
-          <w:b/>
-          <w:bCs/>
-        </w:rPr>
-        <w:t>t-test</w:t>
-      </w:r>
-      <w:r>
-        <w:rPr>
-          <w:rFonts w:ascii="Times New Roman" w:eastAsia="Times New Roman" w:hAnsi="Times New Roman" w:cs="Times New Roman"/>
-        </w:rPr>
-        <w:t xml:space="preserve"> was used to confirm differences in</w:t>
-      </w:r>
-      <w:r>
-        <w:rPr>
-          <w:rFonts w:ascii="Times New Roman" w:eastAsia="Times New Roman" w:hAnsi="Times New Roman" w:cs="Times New Roman"/>
-        </w:rPr>
-        <w:t xml:space="preserve"> the means of</w:t>
-      </w:r>
-      <w:r>
-        <w:rPr>
-          <w:rFonts w:ascii="Times New Roman" w:eastAsia="Times New Roman" w:hAnsi="Times New Roman" w:cs="Times New Roman"/>
-        </w:rPr>
-        <w:t xml:space="preserve"> maximum heart rate (</w:t>
-      </w:r>
-      <w:proofErr w:type="spellStart"/>
-      <w:r>
-        <w:rPr>
-          <w:rFonts w:ascii="Times New Roman" w:eastAsia="Times New Roman" w:hAnsi="Times New Roman" w:cs="Times New Roman"/>
-        </w:rPr>
-        <w:t>thalach</w:t>
-      </w:r>
-      <w:proofErr w:type="spellEnd"/>
-      <w:r>
-        <w:rPr>
-          <w:rFonts w:ascii="Times New Roman" w:eastAsia="Times New Roman" w:hAnsi="Times New Roman" w:cs="Times New Roman"/>
-        </w:rPr>
-        <w:t>) in terms of sex, wherein males (sex = 1) and females (sex = 0) were compared against each other after experiencing exercise-induced angina (</w:t>
-      </w:r>
-      <w:proofErr w:type="spellStart"/>
-      <w:r>
-        <w:rPr>
-          <w:rFonts w:ascii="Times New Roman" w:eastAsia="Times New Roman" w:hAnsi="Times New Roman" w:cs="Times New Roman"/>
-        </w:rPr>
-        <w:t>exang</w:t>
-      </w:r>
-      <w:proofErr w:type="spellEnd"/>
-      <w:r>
-        <w:rPr>
-          <w:rFonts w:ascii="Times New Roman" w:eastAsia="Times New Roman" w:hAnsi="Times New Roman" w:cs="Times New Roman"/>
-        </w:rPr>
-        <w:t xml:space="preserve"> = 1). </w:t>
-      </w:r>
-      <w:proofErr w:type="spellStart"/>
-      <w:r>
-        <w:rPr>
-          <w:rFonts w:ascii="Times New Roman" w:eastAsia="Times New Roman" w:hAnsi="Times New Roman" w:cs="Times New Roman"/>
-        </w:rPr>
-        <w:t>Levene's</w:t>
-      </w:r>
-      <w:proofErr w:type="spellEnd"/>
-      <w:r>
-        <w:rPr>
-          <w:rFonts w:ascii="Times New Roman" w:eastAsia="Times New Roman" w:hAnsi="Times New Roman" w:cs="Times New Roman"/>
-        </w:rPr>
-        <w:t xml:space="preserve"> Test showed equal variances </w:t>
-      </w:r>
-      <w:r>
-        <w:rPr>
-          <w:rFonts w:ascii="Times New Roman" w:eastAsia="Times New Roman" w:hAnsi="Times New Roman" w:cs="Times New Roman"/>
-          <w:b/>
-          <w:bCs/>
-        </w:rPr>
-        <w:t>(p = 0.089),</w:t>
-      </w:r>
-      <w:r>
-        <w:rPr>
-          <w:rFonts w:ascii="Times New Roman" w:eastAsia="Times New Roman" w:hAnsi="Times New Roman" w:cs="Times New Roman"/>
-        </w:rPr>
-        <w:t xml:space="preserve"> meaning the standard t-test is used properly. The test is appropriate because it tests differences in means of two independent groups which fits the research question. The t-test (p = 0.01832) indicates a statistically significant difference.</w:t>
+        <w:ind w:left="1434"/>
+        <w:rPr>
+          <w:rFonts w:ascii="Times New Roman" w:hAnsi="Times New Roman" w:cs="Times New Roman"/>
+        </w:rPr>
+      </w:pPr>
+      <w:r>
+        <w:rPr>
+          <w:rFonts w:ascii="Times New Roman" w:hAnsi="Times New Roman" w:cs="Times New Roman"/>
+        </w:rPr>
+        <w:t xml:space="preserve">From the histogram, </w:t>
+      </w:r>
+      <w:r>
+        <w:rPr>
+          <w:rFonts w:ascii="Times New Roman" w:hAnsi="Times New Roman" w:cs="Times New Roman"/>
+        </w:rPr>
+        <w:t>since</w:t>
+      </w:r>
+      <w:r>
+        <w:rPr>
+          <w:rFonts w:ascii="Times New Roman" w:hAnsi="Times New Roman" w:cs="Times New Roman"/>
+        </w:rPr>
+        <w:t xml:space="preserve"> the data is normally distributed, an independent t-test is used to confirm differences in the means of maximum heart rate in terms of sex, which were compared against each other after experiencing exercise-induced angina. Moreover, Levene's test showed equal variances (p = 0.089), meaning the standard t-test is used properly. The t-test is appropriate because it tests differences in means of two independent groups, which fits the research question. The output of the t-test showed p-value = 0.01832</w:t>
       </w:r>
     </w:p>
     <w:p>
@@ -7973,14 +7729,6 @@
           <w:sz w:val="24"/>
         </w:rPr>
       </w:pPr>
-      <w:r>
-        <w:rPr>
-          <w:rFonts w:ascii="Times New Roman" w:hAnsi="Times New Roman" w:cs="Times New Roman"/>
-          <w:color w:val="auto"/>
-          <w:sz w:val="24"/>
-        </w:rPr>
-        <w:t xml:space="preserve"> </w:t>
-      </w:r>
       <w:bookmarkStart w:id="14" w:name="_Toc186979570"/>
       <w:r>
         <w:rPr>
@@ -8222,7 +7970,14 @@
         <w:rPr>
           <w:rFonts w:ascii="Times New Roman" w:eastAsia="Times New Roman" w:hAnsi="Times New Roman" w:cs="Times New Roman"/>
         </w:rPr>
-        <w:t>We started with a lack of knowledge about process in general, which led to improper division and performance of tasks. Plus, questioning skills are necessary to be clearer when doubting something and hence establish smoother communication with instructors. More advanced features, like branching and pull requests of GitHub need to be used to facilitate collaboration and improve version control. Proper planning and training on using GitHub will enhance task allocation in future.</w:t>
+        <w:t xml:space="preserve">We started with a lack of knowledge about process in general, which led to improper division and performance of tasks. Plus, questioning skills are necessary to be clearer when doubting something and hence establish smoother communication with instructors. More advanced features, like branching and pull requests of GitHub need to be used to facilitate collaboration and improve </w:t>
+      </w:r>
+      <w:r>
+        <w:rPr>
+          <w:rFonts w:ascii="Times New Roman" w:eastAsia="Times New Roman" w:hAnsi="Times New Roman" w:cs="Times New Roman"/>
+        </w:rPr>
+        <w:lastRenderedPageBreak/>
+        <w:t>version control. Proper planning and training on using GitHub will enhance task allocation in future.</w:t>
       </w:r>
     </w:p>
     <w:p>
@@ -8273,14 +8028,7 @@
         <w:rPr>
           <w:rFonts w:ascii="Times New Roman" w:eastAsia="Times New Roman" w:hAnsi="Times New Roman" w:cs="Times New Roman"/>
         </w:rPr>
-        <w:t xml:space="preserve">The group managed time well, completing all tasks before the deadline. The regular offline meetings every Wednesday and additional online sessions using Microsoft Teams were held to answer questions and ensure clarity. This </w:t>
-      </w:r>
-      <w:r>
-        <w:rPr>
-          <w:rFonts w:ascii="Times New Roman" w:eastAsia="Times New Roman" w:hAnsi="Times New Roman" w:cs="Times New Roman"/>
-        </w:rPr>
-        <w:lastRenderedPageBreak/>
-        <w:t>continuous communication and planning allowed the group to maintain a steady progress and meet deadlines without delays.</w:t>
+        <w:t>The group managed time well, completing all tasks before the deadline. The regular offline meetings every Wednesday and additional online sessions using Microsoft Teams were held to answer questions and ensure clarity. This continuous communication and planning allowed the group to maintain a steady progress and meet deadlines without delays.</w:t>
       </w:r>
     </w:p>
     <w:p>
@@ -8390,30 +8138,14 @@
           <w:rFonts w:ascii="Times New Roman" w:eastAsia="Times New Roman" w:hAnsi="Times New Roman" w:cs="Times New Roman"/>
           <w:bCs/>
         </w:rPr>
-        <w:t xml:space="preserve">Leslie Nelson </w:t>
-      </w:r>
-      <w:proofErr w:type="spellStart"/>
+        <w:t>Leslie Nelson F</w:t>
+      </w:r>
       <w:r>
         <w:rPr>
           <w:rFonts w:ascii="Times New Roman" w:eastAsia="Times New Roman" w:hAnsi="Times New Roman" w:cs="Times New Roman"/>
           <w:bCs/>
         </w:rPr>
-        <w:t>F</w:t>
-      </w:r>
-      <w:r>
-        <w:rPr>
-          <w:rFonts w:ascii="Times New Roman" w:eastAsia="Times New Roman" w:hAnsi="Times New Roman" w:cs="Times New Roman"/>
-          <w:bCs/>
-        </w:rPr>
-        <w:t>ernandes</w:t>
-      </w:r>
-      <w:proofErr w:type="spellEnd"/>
-      <w:r>
-        <w:rPr>
-          <w:rFonts w:ascii="Times New Roman" w:eastAsia="Times New Roman" w:hAnsi="Times New Roman" w:cs="Times New Roman"/>
-          <w:bCs/>
-        </w:rPr>
-        <w:t xml:space="preserve"> </w:t>
+        <w:t xml:space="preserve">ernandes </w:t>
       </w:r>
       <w:r>
         <w:rPr>
@@ -8434,21 +8166,12 @@
           <w:bCs/>
         </w:rPr>
       </w:pPr>
-      <w:proofErr w:type="spellStart"/>
       <w:r>
         <w:rPr>
           <w:rFonts w:ascii="Times New Roman" w:eastAsia="Times New Roman" w:hAnsi="Times New Roman" w:cs="Times New Roman"/>
           <w:bCs/>
         </w:rPr>
-        <w:t>Lipi</w:t>
-      </w:r>
-      <w:proofErr w:type="spellEnd"/>
-      <w:r>
-        <w:rPr>
-          <w:rFonts w:ascii="Times New Roman" w:eastAsia="Times New Roman" w:hAnsi="Times New Roman" w:cs="Times New Roman"/>
-          <w:bCs/>
-        </w:rPr>
-        <w:t xml:space="preserve"> </w:t>
+        <w:t xml:space="preserve">Lipi </w:t>
       </w:r>
       <w:proofErr w:type="spellStart"/>
       <w:r>
@@ -8501,23 +8224,7 @@
           <w:rFonts w:ascii="Times New Roman" w:eastAsia="Times New Roman" w:hAnsi="Times New Roman" w:cs="Times New Roman"/>
           <w:bCs/>
         </w:rPr>
-        <w:t xml:space="preserve"> </w:t>
-      </w:r>
-      <w:proofErr w:type="spellStart"/>
-      <w:r>
-        <w:rPr>
-          <w:rFonts w:ascii="Times New Roman" w:eastAsia="Times New Roman" w:hAnsi="Times New Roman" w:cs="Times New Roman"/>
-          <w:bCs/>
-        </w:rPr>
-        <w:t>Nhu</w:t>
-      </w:r>
-      <w:proofErr w:type="spellEnd"/>
-      <w:r>
-        <w:rPr>
-          <w:rFonts w:ascii="Times New Roman" w:eastAsia="Times New Roman" w:hAnsi="Times New Roman" w:cs="Times New Roman"/>
-          <w:bCs/>
-        </w:rPr>
-        <w:t xml:space="preserve"> Lai Vo </w:t>
+        <w:t xml:space="preserve"> Nhu Lai Vo </w:t>
       </w:r>
       <w:r>
         <w:rPr>
@@ -8543,45 +8250,36 @@
           <w:rFonts w:ascii="Times New Roman" w:eastAsia="Times New Roman" w:hAnsi="Times New Roman" w:cs="Times New Roman"/>
           <w:bCs/>
         </w:rPr>
-        <w:t xml:space="preserve">Syed </w:t>
-      </w:r>
-      <w:proofErr w:type="spellStart"/>
+        <w:t xml:space="preserve">Syed Khurram Ali </w:t>
+      </w:r>
       <w:r>
         <w:rPr>
           <w:rFonts w:ascii="Times New Roman" w:eastAsia="Times New Roman" w:hAnsi="Times New Roman" w:cs="Times New Roman"/>
           <w:bCs/>
         </w:rPr>
-        <w:t>Khurram</w:t>
-      </w:r>
-      <w:proofErr w:type="spellEnd"/>
+        <w:t>–</w:t>
+      </w:r>
       <w:r>
         <w:rPr>
           <w:rFonts w:ascii="Times New Roman" w:eastAsia="Times New Roman" w:hAnsi="Times New Roman" w:cs="Times New Roman"/>
           <w:bCs/>
         </w:rPr>
-        <w:t xml:space="preserve"> Ali </w:t>
+        <w:t xml:space="preserve"> </w:t>
       </w:r>
       <w:r>
         <w:rPr>
           <w:rFonts w:ascii="Times New Roman" w:eastAsia="Times New Roman" w:hAnsi="Times New Roman" w:cs="Times New Roman"/>
           <w:bCs/>
         </w:rPr>
-        <w:t>–</w:t>
-      </w:r>
+        <w:t>Khurram-</w:t>
+      </w:r>
+      <w:proofErr w:type="spellStart"/>
       <w:r>
         <w:rPr>
           <w:rFonts w:ascii="Times New Roman" w:eastAsia="Times New Roman" w:hAnsi="Times New Roman" w:cs="Times New Roman"/>
           <w:bCs/>
         </w:rPr>
-        <w:t xml:space="preserve"> </w:t>
-      </w:r>
-      <w:proofErr w:type="spellStart"/>
-      <w:r>
-        <w:rPr>
-          <w:rFonts w:ascii="Times New Roman" w:eastAsia="Times New Roman" w:hAnsi="Times New Roman" w:cs="Times New Roman"/>
-          <w:bCs/>
-        </w:rPr>
-        <w:t>Khurram-ak</w:t>
+        <w:t>ak</w:t>
       </w:r>
       <w:proofErr w:type="spellEnd"/>
     </w:p>
@@ -8596,21 +8294,12 @@
           <w:bCs/>
         </w:rPr>
       </w:pPr>
-      <w:proofErr w:type="spellStart"/>
       <w:r>
         <w:rPr>
           <w:rFonts w:ascii="Times New Roman" w:eastAsia="Times New Roman" w:hAnsi="Times New Roman" w:cs="Times New Roman"/>
           <w:lang w:val="en-US"/>
         </w:rPr>
-        <w:t>Hafiza</w:t>
-      </w:r>
-      <w:proofErr w:type="spellEnd"/>
-      <w:r>
-        <w:rPr>
-          <w:rFonts w:ascii="Times New Roman" w:eastAsia="Times New Roman" w:hAnsi="Times New Roman" w:cs="Times New Roman"/>
-          <w:lang w:val="en-US"/>
-        </w:rPr>
-        <w:t xml:space="preserve"> Ayesha </w:t>
+        <w:t xml:space="preserve">Hafiza Ayesha </w:t>
       </w:r>
       <w:proofErr w:type="spellStart"/>
       <w:r>
@@ -8999,6 +8688,7 @@
           <w:color w:val="auto"/>
           <w:sz w:val="24"/>
         </w:rPr>
+        <w:lastRenderedPageBreak/>
         <w:t xml:space="preserve"> </w:t>
       </w:r>
       <w:bookmarkStart w:id="24" w:name="_Toc186979580"/>
@@ -9075,7 +8765,6 @@
           <w:color w:val="auto"/>
           <w:sz w:val="24"/>
         </w:rPr>
-        <w:lastRenderedPageBreak/>
         <w:t xml:space="preserve"> </w:t>
       </w:r>
       <w:bookmarkStart w:id="25" w:name="_Toc186979581"/>
@@ -9151,19 +8840,11 @@
           <w:rFonts w:ascii="Times New Roman" w:eastAsia="Times New Roman" w:hAnsi="Times New Roman" w:cs="Times New Roman"/>
         </w:rPr>
       </w:pPr>
-      <w:proofErr w:type="spellStart"/>
       <w:r>
         <w:rPr>
           <w:rFonts w:ascii="Times New Roman" w:eastAsia="Times New Roman" w:hAnsi="Times New Roman" w:cs="Times New Roman"/>
         </w:rPr>
-        <w:t>Bak</w:t>
-      </w:r>
-      <w:proofErr w:type="spellEnd"/>
-      <w:r>
-        <w:rPr>
-          <w:rFonts w:ascii="Times New Roman" w:eastAsia="Times New Roman" w:hAnsi="Times New Roman" w:cs="Times New Roman"/>
-        </w:rPr>
-        <w:t xml:space="preserve">, M.-J. et al. (2022) Clinical significance of ventricular premature contraction provoked by the Treadmill Test, MDPI. Available at: </w:t>
+        <w:t xml:space="preserve">Bak, M.-J. et al. (2022) Clinical significance of ventricular premature contraction provoked by the Treadmill Test, MDPI. Available at: </w:t>
       </w:r>
       <w:hyperlink r:id="rId7" w:history="1">
         <w:r>
@@ -9209,21 +8890,7 @@
         <w:rPr>
           <w:rFonts w:ascii="Times New Roman" w:eastAsia="Times New Roman" w:hAnsi="Times New Roman" w:cs="Times New Roman"/>
         </w:rPr>
-        <w:t xml:space="preserve"> et al. (2014) Exercise Capacity and All-Cause Mortality in Male Veterans </w:t>
-      </w:r>
-      <w:proofErr w:type="gramStart"/>
-      <w:r>
-        <w:rPr>
-          <w:rFonts w:ascii="Times New Roman" w:eastAsia="Times New Roman" w:hAnsi="Times New Roman" w:cs="Times New Roman"/>
-        </w:rPr>
-        <w:t>With</w:t>
-      </w:r>
-      <w:proofErr w:type="gramEnd"/>
-      <w:r>
-        <w:rPr>
-          <w:rFonts w:ascii="Times New Roman" w:eastAsia="Times New Roman" w:hAnsi="Times New Roman" w:cs="Times New Roman"/>
-        </w:rPr>
-        <w:t xml:space="preserve"> Hypertension Aged ≥70 Years. Available at: </w:t>
+        <w:t xml:space="preserve"> et al. (2014) Exercise Capacity and All-Cause Mortality in Male Veterans With Hypertension Aged ≥70 Years. Available at: </w:t>
       </w:r>
       <w:hyperlink r:id="rId8" w:history="1">
         <w:r>
@@ -9468,7 +9135,6 @@
         </w:rPr>
       </w:pPr>
       <w:proofErr w:type="spellStart"/>
-      <w:proofErr w:type="gramStart"/>
       <w:r>
         <w:rPr>
           <w:color w:val="000000"/>
@@ -9494,7 +9160,6 @@
         <w:t>packages</w:t>
       </w:r>
       <w:proofErr w:type="spellEnd"/>
-      <w:proofErr w:type="gramEnd"/>
       <w:r>
         <w:rPr>
           <w:color w:val="666600"/>
@@ -9555,7 +9220,6 @@
         </w:rPr>
       </w:pPr>
       <w:proofErr w:type="spellStart"/>
-      <w:proofErr w:type="gramStart"/>
       <w:r>
         <w:rPr>
           <w:color w:val="000000"/>
@@ -9581,7 +9245,6 @@
         <w:t>packages</w:t>
       </w:r>
       <w:proofErr w:type="spellEnd"/>
-      <w:proofErr w:type="gramEnd"/>
       <w:r>
         <w:rPr>
           <w:color w:val="666600"/>
@@ -9756,6 +9419,7 @@
           <w:sz w:val="22"/>
           <w:szCs w:val="22"/>
         </w:rPr>
+        <w:lastRenderedPageBreak/>
         <w:t>library</w:t>
       </w:r>
       <w:r>
@@ -9860,7 +9524,6 @@
           <w:szCs w:val="22"/>
         </w:rPr>
       </w:pPr>
-      <w:proofErr w:type="gramStart"/>
       <w:r>
         <w:rPr>
           <w:color w:val="000000"/>
@@ -9877,7 +9540,6 @@
         </w:rPr>
         <w:t>(</w:t>
       </w:r>
-      <w:proofErr w:type="gramEnd"/>
       <w:r>
         <w:rPr>
           <w:color w:val="000000"/>
@@ -10266,7 +9928,6 @@
           <w:sz w:val="22"/>
           <w:szCs w:val="22"/>
         </w:rPr>
-        <w:lastRenderedPageBreak/>
         <w:t>#Shows the number of missing values in each column</w:t>
       </w:r>
     </w:p>
@@ -10536,7 +10197,6 @@
         <w:t xml:space="preserve"> </w:t>
       </w:r>
       <w:proofErr w:type="spellStart"/>
-      <w:proofErr w:type="gramStart"/>
       <w:r>
         <w:rPr>
           <w:color w:val="000000"/>
@@ -10562,7 +10222,6 @@
         <w:t>omit</w:t>
       </w:r>
       <w:proofErr w:type="spellEnd"/>
-      <w:proofErr w:type="gramEnd"/>
       <w:r>
         <w:rPr>
           <w:color w:val="666600"/>
@@ -10800,16 +10459,7 @@
           <w:sz w:val="22"/>
           <w:szCs w:val="22"/>
         </w:rPr>
-        <w:t xml:space="preserve"> </w:t>
-      </w:r>
-      <w:proofErr w:type="gramStart"/>
-      <w:r>
-        <w:rPr>
-          <w:color w:val="000000"/>
-          <w:sz w:val="22"/>
-          <w:szCs w:val="22"/>
-        </w:rPr>
-        <w:t>mean</w:t>
+        <w:t xml:space="preserve"> mean</w:t>
       </w:r>
       <w:r>
         <w:rPr>
@@ -10820,7 +10470,6 @@
         <w:t>(</w:t>
       </w:r>
       <w:proofErr w:type="spellStart"/>
-      <w:proofErr w:type="gramEnd"/>
       <w:r>
         <w:rPr>
           <w:color w:val="000000"/>
@@ -11245,7 +10894,6 @@
           <w:szCs w:val="22"/>
         </w:rPr>
       </w:pPr>
-      <w:proofErr w:type="spellStart"/>
       <w:r>
         <w:rPr>
           <w:color w:val="000000"/>
@@ -11254,7 +10902,6 @@
         </w:rPr>
         <w:t>str</w:t>
       </w:r>
-      <w:proofErr w:type="spellEnd"/>
       <w:r>
         <w:rPr>
           <w:color w:val="666600"/>
@@ -11445,7 +11092,6 @@
         <w:t xml:space="preserve"> </w:t>
       </w:r>
       <w:proofErr w:type="spellStart"/>
-      <w:proofErr w:type="gramStart"/>
       <w:r>
         <w:rPr>
           <w:color w:val="000088"/>
@@ -11471,7 +11117,6 @@
         <w:t>numeric</w:t>
       </w:r>
       <w:proofErr w:type="spellEnd"/>
-      <w:proofErr w:type="gramEnd"/>
       <w:r>
         <w:rPr>
           <w:color w:val="666600"/>
@@ -11627,7 +11272,6 @@
           <w:szCs w:val="22"/>
         </w:rPr>
       </w:pPr>
-      <w:proofErr w:type="gramStart"/>
       <w:r>
         <w:rPr>
           <w:color w:val="000000"/>
@@ -11661,7 +11305,6 @@
         <w:t>(</w:t>
       </w:r>
       <w:proofErr w:type="spellStart"/>
-      <w:proofErr w:type="gramEnd"/>
       <w:r>
         <w:rPr>
           <w:color w:val="000000"/>
@@ -11922,16 +11565,7 @@
           <w:sz w:val="22"/>
           <w:szCs w:val="22"/>
         </w:rPr>
-        <w:t xml:space="preserve"> </w:t>
-      </w:r>
-      <w:proofErr w:type="gramStart"/>
-      <w:r>
-        <w:rPr>
-          <w:color w:val="000000"/>
-          <w:sz w:val="22"/>
-          <w:szCs w:val="22"/>
-        </w:rPr>
-        <w:t>subset</w:t>
+        <w:t xml:space="preserve"> subset</w:t>
       </w:r>
       <w:r>
         <w:rPr>
@@ -11942,7 +11576,6 @@
         <w:t>(</w:t>
       </w:r>
       <w:proofErr w:type="spellStart"/>
-      <w:proofErr w:type="gramEnd"/>
       <w:r>
         <w:rPr>
           <w:color w:val="000000"/>
@@ -12139,7 +11772,6 @@
           <w:szCs w:val="22"/>
         </w:rPr>
       </w:pPr>
-      <w:proofErr w:type="gramStart"/>
       <w:r>
         <w:rPr>
           <w:color w:val="000000"/>
@@ -12156,7 +11788,6 @@
         </w:rPr>
         <w:t>(</w:t>
       </w:r>
-      <w:proofErr w:type="gramEnd"/>
     </w:p>
     <w:p>
       <w:pPr>
@@ -12655,16 +12286,7 @@
           <w:sz w:val="22"/>
           <w:szCs w:val="22"/>
         </w:rPr>
-        <w:t xml:space="preserve"> </w:t>
-      </w:r>
-      <w:proofErr w:type="gramStart"/>
-      <w:r>
-        <w:rPr>
-          <w:color w:val="000000"/>
-          <w:sz w:val="22"/>
-          <w:szCs w:val="22"/>
-        </w:rPr>
-        <w:t>c</w:t>
+        <w:t xml:space="preserve"> c</w:t>
       </w:r>
       <w:r>
         <w:rPr>
@@ -12674,7 +12296,6 @@
         </w:rPr>
         <w:t>(</w:t>
       </w:r>
-      <w:proofErr w:type="gramEnd"/>
       <w:r>
         <w:rPr>
           <w:color w:val="008800"/>
@@ -12790,16 +12411,7 @@
           <w:sz w:val="22"/>
           <w:szCs w:val="22"/>
         </w:rPr>
-        <w:t xml:space="preserve"> </w:t>
-      </w:r>
-      <w:proofErr w:type="gramStart"/>
-      <w:r>
-        <w:rPr>
-          <w:color w:val="000000"/>
-          <w:sz w:val="22"/>
-          <w:szCs w:val="22"/>
-        </w:rPr>
-        <w:t>c</w:t>
+        <w:t xml:space="preserve"> c</w:t>
       </w:r>
       <w:r>
         <w:rPr>
@@ -12809,7 +12421,6 @@
         </w:rPr>
         <w:t>(</w:t>
       </w:r>
-      <w:proofErr w:type="gramEnd"/>
       <w:r>
         <w:rPr>
           <w:color w:val="008800"/>
@@ -13126,17 +12737,15 @@
           <w:szCs w:val="22"/>
         </w:rPr>
       </w:pPr>
-      <w:proofErr w:type="spellStart"/>
-      <w:proofErr w:type="gramStart"/>
-      <w:r>
-        <w:rPr>
-          <w:color w:val="000000"/>
-          <w:sz w:val="22"/>
-          <w:szCs w:val="22"/>
-        </w:rPr>
+      <w:r>
+        <w:rPr>
+          <w:color w:val="000000"/>
+          <w:sz w:val="22"/>
+          <w:szCs w:val="22"/>
+        </w:rPr>
+        <w:lastRenderedPageBreak/>
         <w:t>hist</w:t>
       </w:r>
-      <w:proofErr w:type="spellEnd"/>
       <w:r>
         <w:rPr>
           <w:color w:val="666600"/>
@@ -13145,7 +12754,6 @@
         </w:rPr>
         <w:t>(</w:t>
       </w:r>
-      <w:proofErr w:type="gramEnd"/>
     </w:p>
     <w:p>
       <w:pPr>
@@ -13651,7 +13259,6 @@
           <w:sz w:val="22"/>
           <w:szCs w:val="22"/>
         </w:rPr>
-        <w:lastRenderedPageBreak/>
         <w:t xml:space="preserve">  border </w:t>
       </w:r>
       <w:r>
@@ -13799,7 +13406,6 @@
           <w:szCs w:val="22"/>
         </w:rPr>
       </w:pPr>
-      <w:proofErr w:type="gramStart"/>
       <w:r>
         <w:rPr>
           <w:color w:val="000000"/>
@@ -13816,7 +13422,6 @@
         </w:rPr>
         <w:t>(</w:t>
       </w:r>
-      <w:proofErr w:type="gramEnd"/>
     </w:p>
     <w:p>
       <w:pPr>
@@ -13861,7 +13466,6 @@
         <w:t xml:space="preserve">  </w:t>
       </w:r>
       <w:proofErr w:type="spellStart"/>
-      <w:proofErr w:type="gramStart"/>
       <w:r>
         <w:rPr>
           <w:color w:val="000000"/>
@@ -13879,7 +13483,6 @@
         </w:rPr>
         <w:t>(</w:t>
       </w:r>
-      <w:proofErr w:type="gramEnd"/>
       <w:r>
         <w:rPr>
           <w:color w:val="000000"/>
@@ -14106,7 +13709,6 @@
         </w:rPr>
         <w:t>(</w:t>
       </w:r>
-      <w:proofErr w:type="spellStart"/>
       <w:r>
         <w:rPr>
           <w:color w:val="000000"/>
@@ -14115,7 +13717,6 @@
         </w:rPr>
         <w:t>hist</w:t>
       </w:r>
-      <w:proofErr w:type="spellEnd"/>
       <w:r>
         <w:rPr>
           <w:color w:val="666600"/>
@@ -14834,7 +14435,6 @@
         </w:rPr>
         <w:t>.</w:t>
       </w:r>
-      <w:proofErr w:type="gramStart"/>
       <w:r>
         <w:rPr>
           <w:color w:val="000000"/>
@@ -14853,7 +14453,6 @@
         <w:t>(</w:t>
       </w:r>
       <w:proofErr w:type="spellStart"/>
-      <w:proofErr w:type="gramEnd"/>
       <w:r>
         <w:rPr>
           <w:color w:val="000000"/>
@@ -15093,7 +14692,6 @@
         </w:rPr>
         <w:t>.</w:t>
       </w:r>
-      <w:proofErr w:type="gramStart"/>
       <w:r>
         <w:rPr>
           <w:color w:val="000000"/>
@@ -15112,7 +14710,6 @@
         <w:t>(</w:t>
       </w:r>
       <w:proofErr w:type="spellStart"/>
-      <w:proofErr w:type="gramEnd"/>
       <w:r>
         <w:rPr>
           <w:color w:val="000000"/>
@@ -15301,7 +14898,6 @@
           <w:szCs w:val="22"/>
         </w:rPr>
       </w:pPr>
-      <w:proofErr w:type="gramStart"/>
       <w:r>
         <w:rPr>
           <w:color w:val="000000"/>
@@ -15318,7 +14914,6 @@
         </w:rPr>
         <w:t>(</w:t>
       </w:r>
-      <w:proofErr w:type="gramEnd"/>
       <w:r>
         <w:rPr>
           <w:color w:val="008800"/>
@@ -15531,8 +15126,6 @@
           <w:szCs w:val="22"/>
         </w:rPr>
       </w:pPr>
-      <w:bookmarkStart w:id="29" w:name="_GoBack"/>
-      <w:bookmarkEnd w:id="29"/>
       <w:r>
         <w:rPr>
           <w:color w:val="000088"/>
@@ -15671,7 +15264,6 @@
           <w:szCs w:val="22"/>
         </w:rPr>
       </w:pPr>
-      <w:proofErr w:type="gramStart"/>
       <w:r>
         <w:rPr>
           <w:color w:val="000000"/>
@@ -15686,16 +15278,7 @@
           <w:sz w:val="22"/>
           <w:szCs w:val="22"/>
         </w:rPr>
-        <w:t>(</w:t>
-      </w:r>
-      <w:proofErr w:type="gramEnd"/>
-      <w:r>
-        <w:rPr>
-          <w:color w:val="666600"/>
-          <w:sz w:val="22"/>
-          <w:szCs w:val="22"/>
-        </w:rPr>
-        <w:t>)</w:t>
+        <w:t>()</w:t>
       </w:r>
     </w:p>
     <w:p>
@@ -15775,7 +15358,6 @@
           <w:szCs w:val="22"/>
         </w:rPr>
       </w:pPr>
-      <w:proofErr w:type="spellStart"/>
       <w:r>
         <w:rPr>
           <w:color w:val="000000"/>
@@ -15784,7 +15366,6 @@
         </w:rPr>
         <w:t>str</w:t>
       </w:r>
-      <w:proofErr w:type="spellEnd"/>
       <w:r>
         <w:rPr>
           <w:color w:val="666600"/>
@@ -15924,7 +15505,6 @@
         <w:t xml:space="preserve"> </w:t>
       </w:r>
       <w:proofErr w:type="spellStart"/>
-      <w:proofErr w:type="gramStart"/>
       <w:r>
         <w:rPr>
           <w:color w:val="000088"/>
@@ -15950,7 +15530,6 @@
         <w:t>factor</w:t>
       </w:r>
       <w:proofErr w:type="spellEnd"/>
-      <w:proofErr w:type="gramEnd"/>
       <w:r>
         <w:rPr>
           <w:color w:val="666600"/>
@@ -16061,25 +15640,7 @@
           <w:sz w:val="22"/>
           <w:szCs w:val="22"/>
         </w:rPr>
-        <w:t xml:space="preserve"># Perform </w:t>
-      </w:r>
-      <w:proofErr w:type="spellStart"/>
-      <w:r>
-        <w:rPr>
-          <w:color w:val="880000"/>
-          <w:sz w:val="22"/>
-          <w:szCs w:val="22"/>
-        </w:rPr>
-        <w:t>Levene's</w:t>
-      </w:r>
-      <w:proofErr w:type="spellEnd"/>
-      <w:r>
-        <w:rPr>
-          <w:color w:val="880000"/>
-          <w:sz w:val="22"/>
-          <w:szCs w:val="22"/>
-        </w:rPr>
-        <w:t xml:space="preserve"> Test for equality of variances</w:t>
+        <w:t># Perform Levene's Test for equality of variances</w:t>
       </w:r>
     </w:p>
     <w:p>
@@ -16194,7 +15755,6 @@
         <w:t xml:space="preserve"> </w:t>
       </w:r>
       <w:proofErr w:type="spellStart"/>
-      <w:proofErr w:type="gramStart"/>
       <w:r>
         <w:rPr>
           <w:color w:val="000000"/>
@@ -16213,7 +15773,6 @@
         <w:t>(</w:t>
       </w:r>
       <w:proofErr w:type="spellStart"/>
-      <w:proofErr w:type="gramEnd"/>
       <w:r>
         <w:rPr>
           <w:color w:val="000000"/>
@@ -16381,25 +15940,7 @@
           <w:sz w:val="22"/>
           <w:szCs w:val="22"/>
         </w:rPr>
-        <w:t xml:space="preserve"># Log the </w:t>
-      </w:r>
-      <w:proofErr w:type="spellStart"/>
-      <w:r>
-        <w:rPr>
-          <w:color w:val="880000"/>
-          <w:sz w:val="22"/>
-          <w:szCs w:val="22"/>
-        </w:rPr>
-        <w:t>Levene's</w:t>
-      </w:r>
-      <w:proofErr w:type="spellEnd"/>
-      <w:r>
-        <w:rPr>
-          <w:color w:val="880000"/>
-          <w:sz w:val="22"/>
-          <w:szCs w:val="22"/>
-        </w:rPr>
-        <w:t xml:space="preserve"> test result</w:t>
+        <w:t># Log the Levene's test result</w:t>
       </w:r>
     </w:p>
     <w:p>
@@ -16436,7 +15977,6 @@
           <w:szCs w:val="22"/>
         </w:rPr>
       </w:pPr>
-      <w:proofErr w:type="gramStart"/>
       <w:r>
         <w:rPr>
           <w:color w:val="000000"/>
@@ -16453,7 +15993,6 @@
         </w:rPr>
         <w:t>(</w:t>
       </w:r>
-      <w:proofErr w:type="gramEnd"/>
       <w:r>
         <w:rPr>
           <w:color w:val="008800"/>
@@ -16606,7 +16145,6 @@
           <w:szCs w:val="22"/>
         </w:rPr>
       </w:pPr>
-      <w:proofErr w:type="gramStart"/>
       <w:r>
         <w:rPr>
           <w:color w:val="000000"/>
@@ -16621,16 +16159,7 @@
           <w:sz w:val="22"/>
           <w:szCs w:val="22"/>
         </w:rPr>
-        <w:t>(</w:t>
-      </w:r>
-      <w:proofErr w:type="gramEnd"/>
-      <w:r>
-        <w:rPr>
-          <w:color w:val="666600"/>
-          <w:sz w:val="22"/>
-          <w:szCs w:val="22"/>
-        </w:rPr>
-        <w:t>)</w:t>
+        <w:t>()</w:t>
       </w:r>
     </w:p>
     <w:p>
@@ -16716,6 +16245,7 @@
           <w:sz w:val="22"/>
           <w:szCs w:val="22"/>
         </w:rPr>
+        <w:lastRenderedPageBreak/>
         <w:t># Perform t-test for difference in means between males and females</w:t>
       </w:r>
     </w:p>
@@ -16847,7 +16377,6 @@
         </w:rPr>
         <w:t>.</w:t>
       </w:r>
-      <w:proofErr w:type="gramStart"/>
       <w:r>
         <w:rPr>
           <w:color w:val="000000"/>
@@ -16866,7 +16395,6 @@
         <w:t>(</w:t>
       </w:r>
       <w:proofErr w:type="spellStart"/>
-      <w:proofErr w:type="gramEnd"/>
       <w:r>
         <w:rPr>
           <w:color w:val="000000"/>
@@ -17137,7 +16665,6 @@
           <w:szCs w:val="22"/>
         </w:rPr>
       </w:pPr>
-      <w:proofErr w:type="gramStart"/>
       <w:r>
         <w:rPr>
           <w:color w:val="000000"/>
@@ -17154,7 +16681,6 @@
         </w:rPr>
         <w:t>(</w:t>
       </w:r>
-      <w:proofErr w:type="gramEnd"/>
       <w:r>
         <w:rPr>
           <w:color w:val="008800"/>
@@ -17244,7 +16770,6 @@
           <w:sz w:val="22"/>
           <w:szCs w:val="22"/>
         </w:rPr>
-        <w:lastRenderedPageBreak/>
         <w:t>print</w:t>
       </w:r>
       <w:r>
@@ -17309,7 +16834,6 @@
           <w:szCs w:val="22"/>
         </w:rPr>
       </w:pPr>
-      <w:proofErr w:type="gramStart"/>
       <w:r>
         <w:rPr>
           <w:color w:val="000000"/>
@@ -17324,16 +16848,7 @@
           <w:sz w:val="22"/>
           <w:szCs w:val="22"/>
         </w:rPr>
-        <w:t>(</w:t>
-      </w:r>
-      <w:proofErr w:type="gramEnd"/>
-      <w:r>
-        <w:rPr>
-          <w:color w:val="666600"/>
-          <w:sz w:val="22"/>
-          <w:szCs w:val="22"/>
-        </w:rPr>
-        <w:t>)</w:t>
+        <w:t>()</w:t>
       </w:r>
       <w:r>
         <w:rPr>
@@ -17359,7 +16874,7 @@
           <w:sz w:val="24"/>
         </w:rPr>
       </w:pPr>
-      <w:bookmarkStart w:id="30" w:name="_Toc186979585"/>
+      <w:bookmarkStart w:id="29" w:name="_Toc186979585"/>
       <w:r>
         <w:rPr>
           <w:rFonts w:ascii="Times New Roman" w:hAnsi="Times New Roman" w:cs="Times New Roman"/>
@@ -17368,7 +16883,7 @@
         </w:rPr>
         <w:t>GitHub log output:</w:t>
       </w:r>
-      <w:bookmarkEnd w:id="30"/>
+      <w:bookmarkEnd w:id="29"/>
       <w:r>
         <w:rPr>
           <w:rFonts w:ascii="Times New Roman" w:hAnsi="Times New Roman" w:cs="Times New Roman"/>
@@ -18576,25 +18091,25 @@
         </w:rPr>
         <w:t xml:space="preserve"> </w:t>
       </w:r>
+      <w:r>
+        <w:rPr>
+          <w:rFonts w:ascii="Consolas" w:hAnsi="Consolas" w:cs="Courier New"/>
+          <w:color w:val="660066"/>
+          <w:sz w:val="22"/>
+          <w:szCs w:val="22"/>
+        </w:rPr>
+        <w:t>Khurram</w:t>
+      </w:r>
+      <w:r>
+        <w:rPr>
+          <w:rFonts w:ascii="Consolas" w:hAnsi="Consolas" w:cs="Courier New"/>
+          <w:color w:val="666600"/>
+          <w:sz w:val="22"/>
+          <w:szCs w:val="22"/>
+        </w:rPr>
+        <w:t>-</w:t>
+      </w:r>
       <w:proofErr w:type="spellStart"/>
-      <w:r>
-        <w:rPr>
-          <w:rFonts w:ascii="Consolas" w:hAnsi="Consolas" w:cs="Courier New"/>
-          <w:color w:val="660066"/>
-          <w:sz w:val="22"/>
-          <w:szCs w:val="22"/>
-        </w:rPr>
-        <w:t>Khurram</w:t>
-      </w:r>
-      <w:r>
-        <w:rPr>
-          <w:rFonts w:ascii="Consolas" w:hAnsi="Consolas" w:cs="Courier New"/>
-          <w:color w:val="666600"/>
-          <w:sz w:val="22"/>
-          <w:szCs w:val="22"/>
-        </w:rPr>
-        <w:t>-</w:t>
-      </w:r>
       <w:r>
         <w:rPr>
           <w:rFonts w:ascii="Consolas" w:hAnsi="Consolas" w:cs="Courier New"/>
@@ -19392,7 +18907,6 @@
         </w:rPr>
         <w:t xml:space="preserve"> </w:t>
       </w:r>
-      <w:proofErr w:type="spellStart"/>
       <w:r>
         <w:rPr>
           <w:rFonts w:ascii="Consolas" w:hAnsi="Consolas" w:cs="Courier New"/>
@@ -19402,7 +18916,6 @@
         </w:rPr>
         <w:t>Nhu</w:t>
       </w:r>
-      <w:proofErr w:type="spellEnd"/>
       <w:r>
         <w:rPr>
           <w:rFonts w:ascii="Consolas" w:hAnsi="Consolas" w:cs="Courier New"/>
@@ -20635,25 +20148,25 @@
         </w:rPr>
         <w:t xml:space="preserve"> </w:t>
       </w:r>
+      <w:r>
+        <w:rPr>
+          <w:rFonts w:ascii="Consolas" w:hAnsi="Consolas" w:cs="Courier New"/>
+          <w:color w:val="660066"/>
+          <w:sz w:val="22"/>
+          <w:szCs w:val="22"/>
+        </w:rPr>
+        <w:t>Khurram</w:t>
+      </w:r>
+      <w:r>
+        <w:rPr>
+          <w:rFonts w:ascii="Consolas" w:hAnsi="Consolas" w:cs="Courier New"/>
+          <w:color w:val="666600"/>
+          <w:sz w:val="22"/>
+          <w:szCs w:val="22"/>
+        </w:rPr>
+        <w:t>-</w:t>
+      </w:r>
       <w:proofErr w:type="spellStart"/>
-      <w:r>
-        <w:rPr>
-          <w:rFonts w:ascii="Consolas" w:hAnsi="Consolas" w:cs="Courier New"/>
-          <w:color w:val="660066"/>
-          <w:sz w:val="22"/>
-          <w:szCs w:val="22"/>
-        </w:rPr>
-        <w:t>Khurram</w:t>
-      </w:r>
-      <w:r>
-        <w:rPr>
-          <w:rFonts w:ascii="Consolas" w:hAnsi="Consolas" w:cs="Courier New"/>
-          <w:color w:val="666600"/>
-          <w:sz w:val="22"/>
-          <w:szCs w:val="22"/>
-        </w:rPr>
-        <w:t>-</w:t>
-      </w:r>
       <w:r>
         <w:rPr>
           <w:rFonts w:ascii="Consolas" w:hAnsi="Consolas" w:cs="Courier New"/>
@@ -20891,25 +20404,25 @@
         </w:rPr>
         <w:t xml:space="preserve"> </w:t>
       </w:r>
+      <w:r>
+        <w:rPr>
+          <w:rFonts w:ascii="Consolas" w:hAnsi="Consolas" w:cs="Courier New"/>
+          <w:color w:val="660066"/>
+          <w:sz w:val="22"/>
+          <w:szCs w:val="22"/>
+        </w:rPr>
+        <w:t>Khurram</w:t>
+      </w:r>
+      <w:r>
+        <w:rPr>
+          <w:rFonts w:ascii="Consolas" w:hAnsi="Consolas" w:cs="Courier New"/>
+          <w:color w:val="666600"/>
+          <w:sz w:val="22"/>
+          <w:szCs w:val="22"/>
+        </w:rPr>
+        <w:t>-</w:t>
+      </w:r>
       <w:proofErr w:type="spellStart"/>
-      <w:r>
-        <w:rPr>
-          <w:rFonts w:ascii="Consolas" w:hAnsi="Consolas" w:cs="Courier New"/>
-          <w:color w:val="660066"/>
-          <w:sz w:val="22"/>
-          <w:szCs w:val="22"/>
-        </w:rPr>
-        <w:t>Khurram</w:t>
-      </w:r>
-      <w:r>
-        <w:rPr>
-          <w:rFonts w:ascii="Consolas" w:hAnsi="Consolas" w:cs="Courier New"/>
-          <w:color w:val="666600"/>
-          <w:sz w:val="22"/>
-          <w:szCs w:val="22"/>
-        </w:rPr>
-        <w:t>-</w:t>
-      </w:r>
       <w:r>
         <w:rPr>
           <w:rFonts w:ascii="Consolas" w:hAnsi="Consolas" w:cs="Courier New"/>
@@ -21579,7 +21092,6 @@
         </w:rPr>
         <w:t xml:space="preserve"> </w:t>
       </w:r>
-      <w:proofErr w:type="spellStart"/>
       <w:r>
         <w:rPr>
           <w:rFonts w:ascii="Consolas" w:hAnsi="Consolas" w:cs="Courier New"/>
@@ -21589,7 +21101,6 @@
         </w:rPr>
         <w:t>Lipi</w:t>
       </w:r>
-      <w:proofErr w:type="spellEnd"/>
       <w:r>
         <w:rPr>
           <w:rFonts w:ascii="Consolas" w:hAnsi="Consolas" w:cs="Courier New"/>
@@ -21790,25 +21301,25 @@
         </w:rPr>
         <w:t xml:space="preserve"> </w:t>
       </w:r>
+      <w:r>
+        <w:rPr>
+          <w:rFonts w:ascii="Consolas" w:hAnsi="Consolas" w:cs="Courier New"/>
+          <w:color w:val="660066"/>
+          <w:sz w:val="22"/>
+          <w:szCs w:val="22"/>
+        </w:rPr>
+        <w:t>Khurram</w:t>
+      </w:r>
+      <w:r>
+        <w:rPr>
+          <w:rFonts w:ascii="Consolas" w:hAnsi="Consolas" w:cs="Courier New"/>
+          <w:color w:val="666600"/>
+          <w:sz w:val="22"/>
+          <w:szCs w:val="22"/>
+        </w:rPr>
+        <w:t>-</w:t>
+      </w:r>
       <w:proofErr w:type="spellStart"/>
-      <w:r>
-        <w:rPr>
-          <w:rFonts w:ascii="Consolas" w:hAnsi="Consolas" w:cs="Courier New"/>
-          <w:color w:val="660066"/>
-          <w:sz w:val="22"/>
-          <w:szCs w:val="22"/>
-        </w:rPr>
-        <w:t>Khurram</w:t>
-      </w:r>
-      <w:r>
-        <w:rPr>
-          <w:rFonts w:ascii="Consolas" w:hAnsi="Consolas" w:cs="Courier New"/>
-          <w:color w:val="666600"/>
-          <w:sz w:val="22"/>
-          <w:szCs w:val="22"/>
-        </w:rPr>
-        <w:t>-</w:t>
-      </w:r>
       <w:r>
         <w:rPr>
           <w:rFonts w:ascii="Consolas" w:hAnsi="Consolas" w:cs="Courier New"/>
@@ -22588,6 +22099,7 @@
           <w:sz w:val="22"/>
           <w:szCs w:val="22"/>
         </w:rPr>
+        <w:lastRenderedPageBreak/>
         <w:t>9693e39</w:t>
       </w:r>
       <w:r>
@@ -22968,7 +22480,6 @@
         </w:rPr>
         <w:t xml:space="preserve"> </w:t>
       </w:r>
-      <w:proofErr w:type="spellStart"/>
       <w:r>
         <w:rPr>
           <w:rFonts w:ascii="Consolas" w:hAnsi="Consolas" w:cs="Courier New"/>
@@ -22978,7 +22489,6 @@
         </w:rPr>
         <w:t>Lipi</w:t>
       </w:r>
-      <w:proofErr w:type="spellEnd"/>
       <w:r>
         <w:rPr>
           <w:rFonts w:ascii="Consolas" w:hAnsi="Consolas" w:cs="Courier New"/>
@@ -23179,7 +22689,6 @@
         </w:rPr>
         <w:t xml:space="preserve"> </w:t>
       </w:r>
-      <w:proofErr w:type="spellStart"/>
       <w:r>
         <w:rPr>
           <w:rFonts w:ascii="Consolas" w:hAnsi="Consolas" w:cs="Courier New"/>
@@ -23189,7 +22698,6 @@
         </w:rPr>
         <w:t>Lipi</w:t>
       </w:r>
-      <w:proofErr w:type="spellEnd"/>
       <w:r>
         <w:rPr>
           <w:rFonts w:ascii="Consolas" w:hAnsi="Consolas" w:cs="Courier New"/>
@@ -23370,7 +22878,6 @@
           <w:sz w:val="22"/>
           <w:szCs w:val="22"/>
         </w:rPr>
-        <w:lastRenderedPageBreak/>
         <w:t xml:space="preserve">a5719ac </w:t>
       </w:r>
       <w:r>
@@ -23704,27 +23211,7 @@
           <w:sz w:val="22"/>
           <w:szCs w:val="22"/>
         </w:rPr>
-        <w:t xml:space="preserve"> </w:t>
-      </w:r>
-      <w:proofErr w:type="spellStart"/>
-      <w:r>
-        <w:rPr>
-          <w:rFonts w:ascii="Consolas" w:hAnsi="Consolas" w:cs="Courier New"/>
-          <w:color w:val="000000"/>
-          <w:sz w:val="22"/>
-          <w:szCs w:val="22"/>
-        </w:rPr>
-        <w:t>ppt</w:t>
-      </w:r>
-      <w:proofErr w:type="spellEnd"/>
-      <w:r>
-        <w:rPr>
-          <w:rFonts w:ascii="Consolas" w:hAnsi="Consolas" w:cs="Courier New"/>
-          <w:color w:val="000000"/>
-          <w:sz w:val="22"/>
-          <w:szCs w:val="22"/>
-        </w:rPr>
-        <w:t xml:space="preserve"> visualization</w:t>
+        <w:t xml:space="preserve"> ppt visualization</w:t>
       </w:r>
     </w:p>
     <w:p>
@@ -23998,25 +23485,25 @@
         </w:rPr>
         <w:t xml:space="preserve"> </w:t>
       </w:r>
+      <w:r>
+        <w:rPr>
+          <w:rFonts w:ascii="Consolas" w:hAnsi="Consolas" w:cs="Courier New"/>
+          <w:color w:val="660066"/>
+          <w:sz w:val="22"/>
+          <w:szCs w:val="22"/>
+        </w:rPr>
+        <w:t>Khurram</w:t>
+      </w:r>
+      <w:r>
+        <w:rPr>
+          <w:rFonts w:ascii="Consolas" w:hAnsi="Consolas" w:cs="Courier New"/>
+          <w:color w:val="666600"/>
+          <w:sz w:val="22"/>
+          <w:szCs w:val="22"/>
+        </w:rPr>
+        <w:t>-</w:t>
+      </w:r>
       <w:proofErr w:type="spellStart"/>
-      <w:r>
-        <w:rPr>
-          <w:rFonts w:ascii="Consolas" w:hAnsi="Consolas" w:cs="Courier New"/>
-          <w:color w:val="660066"/>
-          <w:sz w:val="22"/>
-          <w:szCs w:val="22"/>
-        </w:rPr>
-        <w:t>Khurram</w:t>
-      </w:r>
-      <w:r>
-        <w:rPr>
-          <w:rFonts w:ascii="Consolas" w:hAnsi="Consolas" w:cs="Courier New"/>
-          <w:color w:val="666600"/>
-          <w:sz w:val="22"/>
-          <w:szCs w:val="22"/>
-        </w:rPr>
-        <w:t>-</w:t>
-      </w:r>
       <w:r>
         <w:rPr>
           <w:rFonts w:ascii="Consolas" w:hAnsi="Consolas" w:cs="Courier New"/>
@@ -24265,25 +23752,25 @@
         </w:rPr>
         <w:t xml:space="preserve"> </w:t>
       </w:r>
+      <w:r>
+        <w:rPr>
+          <w:rFonts w:ascii="Consolas" w:hAnsi="Consolas" w:cs="Courier New"/>
+          <w:color w:val="660066"/>
+          <w:sz w:val="22"/>
+          <w:szCs w:val="22"/>
+        </w:rPr>
+        <w:t>Khurram</w:t>
+      </w:r>
+      <w:r>
+        <w:rPr>
+          <w:rFonts w:ascii="Consolas" w:hAnsi="Consolas" w:cs="Courier New"/>
+          <w:color w:val="666600"/>
+          <w:sz w:val="22"/>
+          <w:szCs w:val="22"/>
+        </w:rPr>
+        <w:t>-</w:t>
+      </w:r>
       <w:proofErr w:type="spellStart"/>
-      <w:r>
-        <w:rPr>
-          <w:rFonts w:ascii="Consolas" w:hAnsi="Consolas" w:cs="Courier New"/>
-          <w:color w:val="660066"/>
-          <w:sz w:val="22"/>
-          <w:szCs w:val="22"/>
-        </w:rPr>
-        <w:t>Khurram</w:t>
-      </w:r>
-      <w:r>
-        <w:rPr>
-          <w:rFonts w:ascii="Consolas" w:hAnsi="Consolas" w:cs="Courier New"/>
-          <w:color w:val="666600"/>
-          <w:sz w:val="22"/>
-          <w:szCs w:val="22"/>
-        </w:rPr>
-        <w:t>-</w:t>
-      </w:r>
       <w:r>
         <w:rPr>
           <w:rFonts w:ascii="Consolas" w:hAnsi="Consolas" w:cs="Courier New"/>
@@ -25452,25 +24939,25 @@
         </w:rPr>
         <w:t xml:space="preserve"> </w:t>
       </w:r>
+      <w:r>
+        <w:rPr>
+          <w:rFonts w:ascii="Consolas" w:hAnsi="Consolas" w:cs="Courier New"/>
+          <w:color w:val="660066"/>
+          <w:sz w:val="22"/>
+          <w:szCs w:val="22"/>
+        </w:rPr>
+        <w:t>Khurram</w:t>
+      </w:r>
+      <w:r>
+        <w:rPr>
+          <w:rFonts w:ascii="Consolas" w:hAnsi="Consolas" w:cs="Courier New"/>
+          <w:color w:val="666600"/>
+          <w:sz w:val="22"/>
+          <w:szCs w:val="22"/>
+        </w:rPr>
+        <w:t>-</w:t>
+      </w:r>
       <w:proofErr w:type="spellStart"/>
-      <w:r>
-        <w:rPr>
-          <w:rFonts w:ascii="Consolas" w:hAnsi="Consolas" w:cs="Courier New"/>
-          <w:color w:val="660066"/>
-          <w:sz w:val="22"/>
-          <w:szCs w:val="22"/>
-        </w:rPr>
-        <w:t>Khurram</w:t>
-      </w:r>
-      <w:r>
-        <w:rPr>
-          <w:rFonts w:ascii="Consolas" w:hAnsi="Consolas" w:cs="Courier New"/>
-          <w:color w:val="666600"/>
-          <w:sz w:val="22"/>
-          <w:szCs w:val="22"/>
-        </w:rPr>
-        <w:t>-</w:t>
-      </w:r>
       <w:r>
         <w:rPr>
           <w:rFonts w:ascii="Consolas" w:hAnsi="Consolas" w:cs="Courier New"/>
@@ -26444,25 +25931,25 @@
         </w:rPr>
         <w:t xml:space="preserve"> </w:t>
       </w:r>
+      <w:r>
+        <w:rPr>
+          <w:rFonts w:ascii="Consolas" w:hAnsi="Consolas" w:cs="Courier New"/>
+          <w:color w:val="660066"/>
+          <w:sz w:val="22"/>
+          <w:szCs w:val="22"/>
+        </w:rPr>
+        <w:t>Khurram</w:t>
+      </w:r>
+      <w:r>
+        <w:rPr>
+          <w:rFonts w:ascii="Consolas" w:hAnsi="Consolas" w:cs="Courier New"/>
+          <w:color w:val="666600"/>
+          <w:sz w:val="22"/>
+          <w:szCs w:val="22"/>
+        </w:rPr>
+        <w:t>-</w:t>
+      </w:r>
       <w:proofErr w:type="spellStart"/>
-      <w:r>
-        <w:rPr>
-          <w:rFonts w:ascii="Consolas" w:hAnsi="Consolas" w:cs="Courier New"/>
-          <w:color w:val="660066"/>
-          <w:sz w:val="22"/>
-          <w:szCs w:val="22"/>
-        </w:rPr>
-        <w:t>Khurram</w:t>
-      </w:r>
-      <w:r>
-        <w:rPr>
-          <w:rFonts w:ascii="Consolas" w:hAnsi="Consolas" w:cs="Courier New"/>
-          <w:color w:val="666600"/>
-          <w:sz w:val="22"/>
-          <w:szCs w:val="22"/>
-        </w:rPr>
-        <w:t>-</w:t>
-      </w:r>
       <w:r>
         <w:rPr>
           <w:rFonts w:ascii="Consolas" w:hAnsi="Consolas" w:cs="Courier New"/>
@@ -27360,17 +26847,7 @@
           <w:sz w:val="22"/>
           <w:szCs w:val="22"/>
         </w:rPr>
-        <w:t>boxplot_</w:t>
-      </w:r>
-      <w:proofErr w:type="gramStart"/>
-      <w:r>
-        <w:rPr>
-          <w:rFonts w:ascii="Consolas" w:hAnsi="Consolas" w:cs="Courier New"/>
-          <w:color w:val="000000"/>
-          <w:sz w:val="22"/>
-          <w:szCs w:val="22"/>
-        </w:rPr>
-        <w:t>histogram</w:t>
+        <w:t>boxplot_histogram</w:t>
       </w:r>
       <w:r>
         <w:rPr>
@@ -27391,7 +26868,6 @@
         <w:t>R</w:t>
       </w:r>
       <w:proofErr w:type="spellEnd"/>
-      <w:proofErr w:type="gramEnd"/>
     </w:p>
     <w:p>
       <w:pPr>
@@ -28057,7 +27533,7 @@
 </file>
 
 <file path=word/endnotes.xml><?xml version="1.0" encoding="utf-8"?>
-<w:endnotes xmlns:wpc="http://schemas.microsoft.com/office/word/2010/wordprocessingCanvas" xmlns:cx="http://schemas.microsoft.com/office/drawing/2014/chartex" xmlns:mc="http://schemas.openxmlformats.org/markup-compatibility/2006" xmlns:o="urn:schemas-microsoft-com:office:office" xmlns:r="http://schemas.openxmlformats.org/officeDocument/2006/relationships" xmlns:m="http://schemas.openxmlformats.org/officeDocument/2006/math" xmlns:v="urn:schemas-microsoft-com:vml" xmlns:wp14="http://schemas.microsoft.com/office/word/2010/wordprocessingDrawing" xmlns:wp="http://schemas.openxmlformats.org/drawingml/2006/wordprocessingDrawing" xmlns:w10="urn:schemas-microsoft-com:office:word" xmlns:w="http://schemas.openxmlformats.org/wordprocessingml/2006/main" xmlns:w14="http://schemas.microsoft.com/office/word/2010/wordml" xmlns:w15="http://schemas.microsoft.com/office/word/2012/wordml" xmlns:w16se="http://schemas.microsoft.com/office/word/2015/wordml/symex" xmlns:wpg="http://schemas.microsoft.com/office/word/2010/wordprocessingGroup" xmlns:wpi="http://schemas.microsoft.com/office/word/2010/wordprocessingInk" xmlns:wne="http://schemas.microsoft.com/office/word/2006/wordml" xmlns:wps="http://schemas.microsoft.com/office/word/2010/wordprocessingShape" mc:Ignorable="w14 w15 w16se wp14">
+<w:endnotes xmlns:wpc="http://schemas.microsoft.com/office/word/2010/wordprocessingCanvas" xmlns:cx="http://schemas.microsoft.com/office/drawing/2014/chartex" xmlns:cx1="http://schemas.microsoft.com/office/drawing/2015/9/8/chartex" xmlns:cx2="http://schemas.microsoft.com/office/drawing/2015/10/21/chartex" xmlns:cx3="http://schemas.microsoft.com/office/drawing/2016/5/9/chartex" xmlns:cx4="http://schemas.microsoft.com/office/drawing/2016/5/10/chartex" xmlns:cx5="http://schemas.microsoft.com/office/drawing/2016/5/11/chartex" xmlns:cx6="http://schemas.microsoft.com/office/drawing/2016/5/12/chartex" xmlns:cx7="http://schemas.microsoft.com/office/drawing/2016/5/13/chartex" xmlns:cx8="http://schemas.microsoft.com/office/drawing/2016/5/14/chartex" xmlns:mc="http://schemas.openxmlformats.org/markup-compatibility/2006" xmlns:aink="http://schemas.microsoft.com/office/drawing/2016/ink" xmlns:am3d="http://schemas.microsoft.com/office/drawing/2017/model3d" xmlns:o="urn:schemas-microsoft-com:office:office" xmlns:oel="http://schemas.microsoft.com/office/2019/extlst" xmlns:r="http://schemas.openxmlformats.org/officeDocument/2006/relationships" xmlns:m="http://schemas.openxmlformats.org/officeDocument/2006/math" xmlns:v="urn:schemas-microsoft-com:vml" xmlns:wp14="http://schemas.microsoft.com/office/word/2010/wordprocessingDrawing" xmlns:wp="http://schemas.openxmlformats.org/drawingml/2006/wordprocessingDrawing" xmlns:w10="urn:schemas-microsoft-com:office:word" xmlns:w="http://schemas.openxmlformats.org/wordprocessingml/2006/main" xmlns:w14="http://schemas.microsoft.com/office/word/2010/wordml" xmlns:w15="http://schemas.microsoft.com/office/word/2012/wordml" xmlns:w16cex="http://schemas.microsoft.com/office/word/2018/wordml/cex" xmlns:w16cid="http://schemas.microsoft.com/office/word/2016/wordml/cid" xmlns:w16="http://schemas.microsoft.com/office/word/2018/wordml" xmlns:w16du="http://schemas.microsoft.com/office/word/2023/wordml/word16du" xmlns:w16sdtdh="http://schemas.microsoft.com/office/word/2020/wordml/sdtdatahash" xmlns:w16se="http://schemas.microsoft.com/office/word/2015/wordml/symex" xmlns:wpg="http://schemas.microsoft.com/office/word/2010/wordprocessingGroup" xmlns:wpi="http://schemas.microsoft.com/office/word/2010/wordprocessingInk" xmlns:wne="http://schemas.microsoft.com/office/word/2006/wordml" xmlns:wps="http://schemas.microsoft.com/office/word/2010/wordprocessingShape" mc:Ignorable="w14 w15 w16se w16cid w16 w16cex w16sdtdh w16du wp14">
   <w:endnote w:type="separator" w:id="-1">
     <w:p>
       <w:r>
@@ -28079,7 +27555,7 @@
 </file>
 
 <file path=word/footer1.xml><?xml version="1.0" encoding="utf-8"?>
-<w:ftr xmlns:wpc="http://schemas.microsoft.com/office/word/2010/wordprocessingCanvas" xmlns:cx="http://schemas.microsoft.com/office/drawing/2014/chartex" xmlns:mc="http://schemas.openxmlformats.org/markup-compatibility/2006" xmlns:o="urn:schemas-microsoft-com:office:office" xmlns:r="http://schemas.openxmlformats.org/officeDocument/2006/relationships" xmlns:m="http://schemas.openxmlformats.org/officeDocument/2006/math" xmlns:v="urn:schemas-microsoft-com:vml" xmlns:wp14="http://schemas.microsoft.com/office/word/2010/wordprocessingDrawing" xmlns:wp="http://schemas.openxmlformats.org/drawingml/2006/wordprocessingDrawing" xmlns:w10="urn:schemas-microsoft-com:office:word" xmlns:w="http://schemas.openxmlformats.org/wordprocessingml/2006/main" xmlns:w14="http://schemas.microsoft.com/office/word/2010/wordml" xmlns:w15="http://schemas.microsoft.com/office/word/2012/wordml" xmlns:w16se="http://schemas.microsoft.com/office/word/2015/wordml/symex" xmlns:wpg="http://schemas.microsoft.com/office/word/2010/wordprocessingGroup" xmlns:wpi="http://schemas.microsoft.com/office/word/2010/wordprocessingInk" xmlns:wne="http://schemas.microsoft.com/office/word/2006/wordml" xmlns:wps="http://schemas.microsoft.com/office/word/2010/wordprocessingShape" mc:Ignorable="w14 w15 w16se wp14">
+<w:ftr xmlns:wpc="http://schemas.microsoft.com/office/word/2010/wordprocessingCanvas" xmlns:cx="http://schemas.microsoft.com/office/drawing/2014/chartex" xmlns:cx1="http://schemas.microsoft.com/office/drawing/2015/9/8/chartex" xmlns:cx2="http://schemas.microsoft.com/office/drawing/2015/10/21/chartex" xmlns:cx3="http://schemas.microsoft.com/office/drawing/2016/5/9/chartex" xmlns:cx4="http://schemas.microsoft.com/office/drawing/2016/5/10/chartex" xmlns:cx5="http://schemas.microsoft.com/office/drawing/2016/5/11/chartex" xmlns:cx6="http://schemas.microsoft.com/office/drawing/2016/5/12/chartex" xmlns:cx7="http://schemas.microsoft.com/office/drawing/2016/5/13/chartex" xmlns:cx8="http://schemas.microsoft.com/office/drawing/2016/5/14/chartex" xmlns:mc="http://schemas.openxmlformats.org/markup-compatibility/2006" xmlns:aink="http://schemas.microsoft.com/office/drawing/2016/ink" xmlns:am3d="http://schemas.microsoft.com/office/drawing/2017/model3d" xmlns:o="urn:schemas-microsoft-com:office:office" xmlns:oel="http://schemas.microsoft.com/office/2019/extlst" xmlns:r="http://schemas.openxmlformats.org/officeDocument/2006/relationships" xmlns:m="http://schemas.openxmlformats.org/officeDocument/2006/math" xmlns:v="urn:schemas-microsoft-com:vml" xmlns:wp14="http://schemas.microsoft.com/office/word/2010/wordprocessingDrawing" xmlns:wp="http://schemas.openxmlformats.org/drawingml/2006/wordprocessingDrawing" xmlns:w10="urn:schemas-microsoft-com:office:word" xmlns:w="http://schemas.openxmlformats.org/wordprocessingml/2006/main" xmlns:w14="http://schemas.microsoft.com/office/word/2010/wordml" xmlns:w15="http://schemas.microsoft.com/office/word/2012/wordml" xmlns:w16cex="http://schemas.microsoft.com/office/word/2018/wordml/cex" xmlns:w16cid="http://schemas.microsoft.com/office/word/2016/wordml/cid" xmlns:w16="http://schemas.microsoft.com/office/word/2018/wordml" xmlns:w16du="http://schemas.microsoft.com/office/word/2023/wordml/word16du" xmlns:w16sdtdh="http://schemas.microsoft.com/office/word/2020/wordml/sdtdatahash" xmlns:w16se="http://schemas.microsoft.com/office/word/2015/wordml/symex" xmlns:wpg="http://schemas.microsoft.com/office/word/2010/wordprocessingGroup" xmlns:wpi="http://schemas.microsoft.com/office/word/2010/wordprocessingInk" xmlns:wne="http://schemas.microsoft.com/office/word/2006/wordml" xmlns:wps="http://schemas.microsoft.com/office/word/2010/wordprocessingShape" mc:Ignorable="w14 w15 w16se w16cid w16 w16cex w16sdtdh w16du wp14">
   <w:sdt>
     <w:sdtPr>
       <w:rPr>
@@ -28091,11 +27567,6 @@
         <w:docPartUnique/>
       </w:docPartObj>
     </w:sdtPr>
-    <w:sdtEndPr>
-      <w:rPr>
-        <w:rStyle w:val="PageNumber"/>
-      </w:rPr>
-    </w:sdtEndPr>
     <w:sdtContent>
       <w:p>
         <w:pPr>
@@ -28136,7 +27607,7 @@
 </file>
 
 <file path=word/footer2.xml><?xml version="1.0" encoding="utf-8"?>
-<w:ftr xmlns:wpc="http://schemas.microsoft.com/office/word/2010/wordprocessingCanvas" xmlns:cx="http://schemas.microsoft.com/office/drawing/2014/chartex" xmlns:mc="http://schemas.openxmlformats.org/markup-compatibility/2006" xmlns:o="urn:schemas-microsoft-com:office:office" xmlns:r="http://schemas.openxmlformats.org/officeDocument/2006/relationships" xmlns:m="http://schemas.openxmlformats.org/officeDocument/2006/math" xmlns:v="urn:schemas-microsoft-com:vml" xmlns:wp14="http://schemas.microsoft.com/office/word/2010/wordprocessingDrawing" xmlns:wp="http://schemas.openxmlformats.org/drawingml/2006/wordprocessingDrawing" xmlns:w10="urn:schemas-microsoft-com:office:word" xmlns:w="http://schemas.openxmlformats.org/wordprocessingml/2006/main" xmlns:w14="http://schemas.microsoft.com/office/word/2010/wordml" xmlns:w15="http://schemas.microsoft.com/office/word/2012/wordml" xmlns:w16se="http://schemas.microsoft.com/office/word/2015/wordml/symex" xmlns:wpg="http://schemas.microsoft.com/office/word/2010/wordprocessingGroup" xmlns:wpi="http://schemas.microsoft.com/office/word/2010/wordprocessingInk" xmlns:wne="http://schemas.microsoft.com/office/word/2006/wordml" xmlns:wps="http://schemas.microsoft.com/office/word/2010/wordprocessingShape" mc:Ignorable="w14 w15 w16se wp14">
+<w:ftr xmlns:wpc="http://schemas.microsoft.com/office/word/2010/wordprocessingCanvas" xmlns:cx="http://schemas.microsoft.com/office/drawing/2014/chartex" xmlns:cx1="http://schemas.microsoft.com/office/drawing/2015/9/8/chartex" xmlns:cx2="http://schemas.microsoft.com/office/drawing/2015/10/21/chartex" xmlns:cx3="http://schemas.microsoft.com/office/drawing/2016/5/9/chartex" xmlns:cx4="http://schemas.microsoft.com/office/drawing/2016/5/10/chartex" xmlns:cx5="http://schemas.microsoft.com/office/drawing/2016/5/11/chartex" xmlns:cx6="http://schemas.microsoft.com/office/drawing/2016/5/12/chartex" xmlns:cx7="http://schemas.microsoft.com/office/drawing/2016/5/13/chartex" xmlns:cx8="http://schemas.microsoft.com/office/drawing/2016/5/14/chartex" xmlns:mc="http://schemas.openxmlformats.org/markup-compatibility/2006" xmlns:aink="http://schemas.microsoft.com/office/drawing/2016/ink" xmlns:am3d="http://schemas.microsoft.com/office/drawing/2017/model3d" xmlns:o="urn:schemas-microsoft-com:office:office" xmlns:oel="http://schemas.microsoft.com/office/2019/extlst" xmlns:r="http://schemas.openxmlformats.org/officeDocument/2006/relationships" xmlns:m="http://schemas.openxmlformats.org/officeDocument/2006/math" xmlns:v="urn:schemas-microsoft-com:vml" xmlns:wp14="http://schemas.microsoft.com/office/word/2010/wordprocessingDrawing" xmlns:wp="http://schemas.openxmlformats.org/drawingml/2006/wordprocessingDrawing" xmlns:w10="urn:schemas-microsoft-com:office:word" xmlns:w="http://schemas.openxmlformats.org/wordprocessingml/2006/main" xmlns:w14="http://schemas.microsoft.com/office/word/2010/wordml" xmlns:w15="http://schemas.microsoft.com/office/word/2012/wordml" xmlns:w16cex="http://schemas.microsoft.com/office/word/2018/wordml/cex" xmlns:w16cid="http://schemas.microsoft.com/office/word/2016/wordml/cid" xmlns:w16="http://schemas.microsoft.com/office/word/2018/wordml" xmlns:w16du="http://schemas.microsoft.com/office/word/2023/wordml/word16du" xmlns:w16sdtdh="http://schemas.microsoft.com/office/word/2020/wordml/sdtdatahash" xmlns:w16se="http://schemas.microsoft.com/office/word/2015/wordml/symex" xmlns:wpg="http://schemas.microsoft.com/office/word/2010/wordprocessingGroup" xmlns:wpi="http://schemas.microsoft.com/office/word/2010/wordprocessingInk" xmlns:wne="http://schemas.microsoft.com/office/word/2006/wordml" xmlns:wps="http://schemas.microsoft.com/office/word/2010/wordprocessingShape" mc:Ignorable="w14 w15 w16se w16cid w16 w16cex w16sdtdh w16du wp14">
   <w:sdt>
     <w:sdtPr>
       <w:rPr>
@@ -28148,11 +27619,6 @@
         <w:docPartUnique/>
       </w:docPartObj>
     </w:sdtPr>
-    <w:sdtEndPr>
-      <w:rPr>
-        <w:rStyle w:val="PageNumber"/>
-      </w:rPr>
-    </w:sdtEndPr>
     <w:sdtContent>
       <w:p>
         <w:pPr>
@@ -28211,7 +27677,7 @@
 </file>
 
 <file path=word/footnotes.xml><?xml version="1.0" encoding="utf-8"?>
-<w:footnotes xmlns:wpc="http://schemas.microsoft.com/office/word/2010/wordprocessingCanvas" xmlns:cx="http://schemas.microsoft.com/office/drawing/2014/chartex" xmlns:mc="http://schemas.openxmlformats.org/markup-compatibility/2006" xmlns:o="urn:schemas-microsoft-com:office:office" xmlns:r="http://schemas.openxmlformats.org/officeDocument/2006/relationships" xmlns:m="http://schemas.openxmlformats.org/officeDocument/2006/math" xmlns:v="urn:schemas-microsoft-com:vml" xmlns:wp14="http://schemas.microsoft.com/office/word/2010/wordprocessingDrawing" xmlns:wp="http://schemas.openxmlformats.org/drawingml/2006/wordprocessingDrawing" xmlns:w10="urn:schemas-microsoft-com:office:word" xmlns:w="http://schemas.openxmlformats.org/wordprocessingml/2006/main" xmlns:w14="http://schemas.microsoft.com/office/word/2010/wordml" xmlns:w15="http://schemas.microsoft.com/office/word/2012/wordml" xmlns:w16se="http://schemas.microsoft.com/office/word/2015/wordml/symex" xmlns:wpg="http://schemas.microsoft.com/office/word/2010/wordprocessingGroup" xmlns:wpi="http://schemas.microsoft.com/office/word/2010/wordprocessingInk" xmlns:wne="http://schemas.microsoft.com/office/word/2006/wordml" xmlns:wps="http://schemas.microsoft.com/office/word/2010/wordprocessingShape" mc:Ignorable="w14 w15 w16se wp14">
+<w:footnotes xmlns:wpc="http://schemas.microsoft.com/office/word/2010/wordprocessingCanvas" xmlns:cx="http://schemas.microsoft.com/office/drawing/2014/chartex" xmlns:cx1="http://schemas.microsoft.com/office/drawing/2015/9/8/chartex" xmlns:cx2="http://schemas.microsoft.com/office/drawing/2015/10/21/chartex" xmlns:cx3="http://schemas.microsoft.com/office/drawing/2016/5/9/chartex" xmlns:cx4="http://schemas.microsoft.com/office/drawing/2016/5/10/chartex" xmlns:cx5="http://schemas.microsoft.com/office/drawing/2016/5/11/chartex" xmlns:cx6="http://schemas.microsoft.com/office/drawing/2016/5/12/chartex" xmlns:cx7="http://schemas.microsoft.com/office/drawing/2016/5/13/chartex" xmlns:cx8="http://schemas.microsoft.com/office/drawing/2016/5/14/chartex" xmlns:mc="http://schemas.openxmlformats.org/markup-compatibility/2006" xmlns:aink="http://schemas.microsoft.com/office/drawing/2016/ink" xmlns:am3d="http://schemas.microsoft.com/office/drawing/2017/model3d" xmlns:o="urn:schemas-microsoft-com:office:office" xmlns:oel="http://schemas.microsoft.com/office/2019/extlst" xmlns:r="http://schemas.openxmlformats.org/officeDocument/2006/relationships" xmlns:m="http://schemas.openxmlformats.org/officeDocument/2006/math" xmlns:v="urn:schemas-microsoft-com:vml" xmlns:wp14="http://schemas.microsoft.com/office/word/2010/wordprocessingDrawing" xmlns:wp="http://schemas.openxmlformats.org/drawingml/2006/wordprocessingDrawing" xmlns:w10="urn:schemas-microsoft-com:office:word" xmlns:w="http://schemas.openxmlformats.org/wordprocessingml/2006/main" xmlns:w14="http://schemas.microsoft.com/office/word/2010/wordml" xmlns:w15="http://schemas.microsoft.com/office/word/2012/wordml" xmlns:w16cex="http://schemas.microsoft.com/office/word/2018/wordml/cex" xmlns:w16cid="http://schemas.microsoft.com/office/word/2016/wordml/cid" xmlns:w16="http://schemas.microsoft.com/office/word/2018/wordml" xmlns:w16du="http://schemas.microsoft.com/office/word/2023/wordml/word16du" xmlns:w16sdtdh="http://schemas.microsoft.com/office/word/2020/wordml/sdtdatahash" xmlns:w16se="http://schemas.microsoft.com/office/word/2015/wordml/symex" xmlns:wpg="http://schemas.microsoft.com/office/word/2010/wordprocessingGroup" xmlns:wpi="http://schemas.microsoft.com/office/word/2010/wordprocessingInk" xmlns:wne="http://schemas.microsoft.com/office/word/2006/wordml" xmlns:wps="http://schemas.microsoft.com/office/word/2010/wordprocessingShape" mc:Ignorable="w14 w15 w16se w16cid w16 w16cex w16sdtdh w16du wp14">
   <w:footnote w:type="separator" w:id="-1">
     <w:p>
       <w:r>
@@ -28233,7 +27699,7 @@
 </file>
 
 <file path=word/header1.xml><?xml version="1.0" encoding="utf-8"?>
-<w:hdr xmlns:wpc="http://schemas.microsoft.com/office/word/2010/wordprocessingCanvas" xmlns:cx="http://schemas.microsoft.com/office/drawing/2014/chartex" xmlns:mc="http://schemas.openxmlformats.org/markup-compatibility/2006" xmlns:o="urn:schemas-microsoft-com:office:office" xmlns:r="http://schemas.openxmlformats.org/officeDocument/2006/relationships" xmlns:m="http://schemas.openxmlformats.org/officeDocument/2006/math" xmlns:v="urn:schemas-microsoft-com:vml" xmlns:wp14="http://schemas.microsoft.com/office/word/2010/wordprocessingDrawing" xmlns:wp="http://schemas.openxmlformats.org/drawingml/2006/wordprocessingDrawing" xmlns:w10="urn:schemas-microsoft-com:office:word" xmlns:w="http://schemas.openxmlformats.org/wordprocessingml/2006/main" xmlns:w14="http://schemas.microsoft.com/office/word/2010/wordml" xmlns:w15="http://schemas.microsoft.com/office/word/2012/wordml" xmlns:w16se="http://schemas.microsoft.com/office/word/2015/wordml/symex" xmlns:wpg="http://schemas.microsoft.com/office/word/2010/wordprocessingGroup" xmlns:wpi="http://schemas.microsoft.com/office/word/2010/wordprocessingInk" xmlns:wne="http://schemas.microsoft.com/office/word/2006/wordml" xmlns:wps="http://schemas.microsoft.com/office/word/2010/wordprocessingShape" mc:Ignorable="w14 w15 w16se wp14">
+<w:hdr xmlns:wpc="http://schemas.microsoft.com/office/word/2010/wordprocessingCanvas" xmlns:cx="http://schemas.microsoft.com/office/drawing/2014/chartex" xmlns:cx1="http://schemas.microsoft.com/office/drawing/2015/9/8/chartex" xmlns:cx2="http://schemas.microsoft.com/office/drawing/2015/10/21/chartex" xmlns:cx3="http://schemas.microsoft.com/office/drawing/2016/5/9/chartex" xmlns:cx4="http://schemas.microsoft.com/office/drawing/2016/5/10/chartex" xmlns:cx5="http://schemas.microsoft.com/office/drawing/2016/5/11/chartex" xmlns:cx6="http://schemas.microsoft.com/office/drawing/2016/5/12/chartex" xmlns:cx7="http://schemas.microsoft.com/office/drawing/2016/5/13/chartex" xmlns:cx8="http://schemas.microsoft.com/office/drawing/2016/5/14/chartex" xmlns:mc="http://schemas.openxmlformats.org/markup-compatibility/2006" xmlns:aink="http://schemas.microsoft.com/office/drawing/2016/ink" xmlns:am3d="http://schemas.microsoft.com/office/drawing/2017/model3d" xmlns:o="urn:schemas-microsoft-com:office:office" xmlns:oel="http://schemas.microsoft.com/office/2019/extlst" xmlns:r="http://schemas.openxmlformats.org/officeDocument/2006/relationships" xmlns:m="http://schemas.openxmlformats.org/officeDocument/2006/math" xmlns:v="urn:schemas-microsoft-com:vml" xmlns:wp14="http://schemas.microsoft.com/office/word/2010/wordprocessingDrawing" xmlns:wp="http://schemas.openxmlformats.org/drawingml/2006/wordprocessingDrawing" xmlns:w10="urn:schemas-microsoft-com:office:word" xmlns:w="http://schemas.openxmlformats.org/wordprocessingml/2006/main" xmlns:w14="http://schemas.microsoft.com/office/word/2010/wordml" xmlns:w15="http://schemas.microsoft.com/office/word/2012/wordml" xmlns:w16cex="http://schemas.microsoft.com/office/word/2018/wordml/cex" xmlns:w16cid="http://schemas.microsoft.com/office/word/2016/wordml/cid" xmlns:w16="http://schemas.microsoft.com/office/word/2018/wordml" xmlns:w16du="http://schemas.microsoft.com/office/word/2023/wordml/word16du" xmlns:w16sdtdh="http://schemas.microsoft.com/office/word/2020/wordml/sdtdatahash" xmlns:w16se="http://schemas.microsoft.com/office/word/2015/wordml/symex" xmlns:wpg="http://schemas.microsoft.com/office/word/2010/wordprocessingGroup" xmlns:wpi="http://schemas.microsoft.com/office/word/2010/wordprocessingInk" xmlns:wne="http://schemas.microsoft.com/office/word/2006/wordml" xmlns:wps="http://schemas.microsoft.com/office/word/2010/wordprocessingShape" mc:Ignorable="w14 w15 w16se w16cid w16 w16cex w16sdtdh w16du wp14">
   <w:p>
     <w:pPr>
       <w:pStyle w:val="Header"/>
@@ -28262,7 +27728,7 @@
 </file>
 
 <file path=word/numbering.xml><?xml version="1.0" encoding="utf-8"?>
-<w:numbering xmlns:wpc="http://schemas.microsoft.com/office/word/2010/wordprocessingCanvas" xmlns:cx="http://schemas.microsoft.com/office/drawing/2014/chartex" xmlns:mc="http://schemas.openxmlformats.org/markup-compatibility/2006" xmlns:o="urn:schemas-microsoft-com:office:office" xmlns:r="http://schemas.openxmlformats.org/officeDocument/2006/relationships" xmlns:m="http://schemas.openxmlformats.org/officeDocument/2006/math" xmlns:v="urn:schemas-microsoft-com:vml" xmlns:wp14="http://schemas.microsoft.com/office/word/2010/wordprocessingDrawing" xmlns:wp="http://schemas.openxmlformats.org/drawingml/2006/wordprocessingDrawing" xmlns:w10="urn:schemas-microsoft-com:office:word" xmlns:w="http://schemas.openxmlformats.org/wordprocessingml/2006/main" xmlns:w14="http://schemas.microsoft.com/office/word/2010/wordml" xmlns:w15="http://schemas.microsoft.com/office/word/2012/wordml" xmlns:w16se="http://schemas.microsoft.com/office/word/2015/wordml/symex" xmlns:wpg="http://schemas.microsoft.com/office/word/2010/wordprocessingGroup" xmlns:wpi="http://schemas.microsoft.com/office/word/2010/wordprocessingInk" xmlns:wne="http://schemas.microsoft.com/office/word/2006/wordml" xmlns:wps="http://schemas.microsoft.com/office/word/2010/wordprocessingShape" mc:Ignorable="w14 w15 w16se wp14">
+<w:numbering xmlns:wpc="http://schemas.microsoft.com/office/word/2010/wordprocessingCanvas" xmlns:cx="http://schemas.microsoft.com/office/drawing/2014/chartex" xmlns:cx1="http://schemas.microsoft.com/office/drawing/2015/9/8/chartex" xmlns:cx2="http://schemas.microsoft.com/office/drawing/2015/10/21/chartex" xmlns:cx3="http://schemas.microsoft.com/office/drawing/2016/5/9/chartex" xmlns:cx4="http://schemas.microsoft.com/office/drawing/2016/5/10/chartex" xmlns:cx5="http://schemas.microsoft.com/office/drawing/2016/5/11/chartex" xmlns:cx6="http://schemas.microsoft.com/office/drawing/2016/5/12/chartex" xmlns:cx7="http://schemas.microsoft.com/office/drawing/2016/5/13/chartex" xmlns:cx8="http://schemas.microsoft.com/office/drawing/2016/5/14/chartex" xmlns:mc="http://schemas.openxmlformats.org/markup-compatibility/2006" xmlns:aink="http://schemas.microsoft.com/office/drawing/2016/ink" xmlns:am3d="http://schemas.microsoft.com/office/drawing/2017/model3d" xmlns:o="urn:schemas-microsoft-com:office:office" xmlns:oel="http://schemas.microsoft.com/office/2019/extlst" xmlns:r="http://schemas.openxmlformats.org/officeDocument/2006/relationships" xmlns:m="http://schemas.openxmlformats.org/officeDocument/2006/math" xmlns:v="urn:schemas-microsoft-com:vml" xmlns:wp14="http://schemas.microsoft.com/office/word/2010/wordprocessingDrawing" xmlns:wp="http://schemas.openxmlformats.org/drawingml/2006/wordprocessingDrawing" xmlns:w10="urn:schemas-microsoft-com:office:word" xmlns:w="http://schemas.openxmlformats.org/wordprocessingml/2006/main" xmlns:w14="http://schemas.microsoft.com/office/word/2010/wordml" xmlns:w15="http://schemas.microsoft.com/office/word/2012/wordml" xmlns:w16cex="http://schemas.microsoft.com/office/word/2018/wordml/cex" xmlns:w16cid="http://schemas.microsoft.com/office/word/2016/wordml/cid" xmlns:w16="http://schemas.microsoft.com/office/word/2018/wordml" xmlns:w16du="http://schemas.microsoft.com/office/word/2023/wordml/word16du" xmlns:w16sdtdh="http://schemas.microsoft.com/office/word/2020/wordml/sdtdatahash" xmlns:w16se="http://schemas.microsoft.com/office/word/2015/wordml/symex" xmlns:wpg="http://schemas.microsoft.com/office/word/2010/wordprocessingGroup" xmlns:wpi="http://schemas.microsoft.com/office/word/2010/wordprocessingInk" xmlns:wne="http://schemas.microsoft.com/office/word/2006/wordml" xmlns:wps="http://schemas.microsoft.com/office/word/2010/wordprocessingShape" mc:Ignorable="w14 w15 w16se w16cid w16 w16cex w16sdtdh w16du wp14">
   <w:abstractNum w:abstractNumId="0" w15:restartNumberingAfterBreak="0">
     <w:nsid w:val="03867835"/>
     <w:multiLevelType w:val="hybridMultilevel"/>
@@ -32885,149 +32351,149 @@
       </w:pPr>
     </w:lvl>
   </w:abstractNum>
-  <w:num w:numId="1">
+  <w:num w:numId="1" w16cid:durableId="54934277">
     <w:abstractNumId w:val="38"/>
   </w:num>
-  <w:num w:numId="2">
+  <w:num w:numId="2" w16cid:durableId="1378312420">
     <w:abstractNumId w:val="0"/>
   </w:num>
-  <w:num w:numId="3">
+  <w:num w:numId="3" w16cid:durableId="1359625155">
     <w:abstractNumId w:val="12"/>
   </w:num>
-  <w:num w:numId="4">
+  <w:num w:numId="4" w16cid:durableId="1318798479">
     <w:abstractNumId w:val="39"/>
   </w:num>
-  <w:num w:numId="5">
+  <w:num w:numId="5" w16cid:durableId="1320888550">
     <w:abstractNumId w:val="24"/>
   </w:num>
-  <w:num w:numId="6">
+  <w:num w:numId="6" w16cid:durableId="1538463988">
     <w:abstractNumId w:val="14"/>
   </w:num>
-  <w:num w:numId="7">
+  <w:num w:numId="7" w16cid:durableId="701905899">
     <w:abstractNumId w:val="41"/>
   </w:num>
-  <w:num w:numId="8">
+  <w:num w:numId="8" w16cid:durableId="1502427892">
     <w:abstractNumId w:val="25"/>
   </w:num>
-  <w:num w:numId="9">
+  <w:num w:numId="9" w16cid:durableId="167868518">
     <w:abstractNumId w:val="33"/>
   </w:num>
-  <w:num w:numId="10">
+  <w:num w:numId="10" w16cid:durableId="1237007393">
     <w:abstractNumId w:val="9"/>
   </w:num>
-  <w:num w:numId="11">
+  <w:num w:numId="11" w16cid:durableId="592468497">
     <w:abstractNumId w:val="29"/>
   </w:num>
-  <w:num w:numId="12">
+  <w:num w:numId="12" w16cid:durableId="2060156370">
     <w:abstractNumId w:val="6"/>
   </w:num>
-  <w:num w:numId="13">
+  <w:num w:numId="13" w16cid:durableId="1310406349">
     <w:abstractNumId w:val="22"/>
   </w:num>
-  <w:num w:numId="14">
+  <w:num w:numId="14" w16cid:durableId="925385577">
     <w:abstractNumId w:val="15"/>
   </w:num>
-  <w:num w:numId="15">
+  <w:num w:numId="15" w16cid:durableId="1030303338">
     <w:abstractNumId w:val="20"/>
   </w:num>
-  <w:num w:numId="16">
+  <w:num w:numId="16" w16cid:durableId="53546757">
     <w:abstractNumId w:val="21"/>
   </w:num>
-  <w:num w:numId="17">
+  <w:num w:numId="17" w16cid:durableId="1378624437">
     <w:abstractNumId w:val="7"/>
   </w:num>
-  <w:num w:numId="18">
+  <w:num w:numId="18" w16cid:durableId="412120175">
     <w:abstractNumId w:val="1"/>
   </w:num>
-  <w:num w:numId="19">
+  <w:num w:numId="19" w16cid:durableId="933170478">
     <w:abstractNumId w:val="23"/>
   </w:num>
-  <w:num w:numId="20">
+  <w:num w:numId="20" w16cid:durableId="106236234">
     <w:abstractNumId w:val="13"/>
   </w:num>
-  <w:num w:numId="21">
+  <w:num w:numId="21" w16cid:durableId="1110734492">
     <w:abstractNumId w:val="18"/>
   </w:num>
-  <w:num w:numId="22">
+  <w:num w:numId="22" w16cid:durableId="2098137126">
     <w:abstractNumId w:val="4"/>
   </w:num>
-  <w:num w:numId="23">
+  <w:num w:numId="23" w16cid:durableId="905801857">
     <w:abstractNumId w:val="26"/>
   </w:num>
-  <w:num w:numId="24">
+  <w:num w:numId="24" w16cid:durableId="1576237888">
     <w:abstractNumId w:val="28"/>
   </w:num>
-  <w:num w:numId="25">
+  <w:num w:numId="25" w16cid:durableId="1461997360">
     <w:abstractNumId w:val="35"/>
   </w:num>
-  <w:num w:numId="26">
+  <w:num w:numId="26" w16cid:durableId="1014844925">
     <w:abstractNumId w:val="2"/>
   </w:num>
-  <w:num w:numId="27">
+  <w:num w:numId="27" w16cid:durableId="1214270924">
     <w:abstractNumId w:val="16"/>
   </w:num>
-  <w:num w:numId="28">
+  <w:num w:numId="28" w16cid:durableId="1742365377">
     <w:abstractNumId w:val="37"/>
   </w:num>
-  <w:num w:numId="29">
+  <w:num w:numId="29" w16cid:durableId="885028622">
     <w:abstractNumId w:val="44"/>
   </w:num>
-  <w:num w:numId="30">
+  <w:num w:numId="30" w16cid:durableId="1242564313">
     <w:abstractNumId w:val="40"/>
   </w:num>
-  <w:num w:numId="31">
+  <w:num w:numId="31" w16cid:durableId="1370572588">
     <w:abstractNumId w:val="27"/>
   </w:num>
-  <w:num w:numId="32">
+  <w:num w:numId="32" w16cid:durableId="876507804">
     <w:abstractNumId w:val="42"/>
   </w:num>
-  <w:num w:numId="33">
+  <w:num w:numId="33" w16cid:durableId="949818803">
     <w:abstractNumId w:val="3"/>
   </w:num>
-  <w:num w:numId="34">
+  <w:num w:numId="34" w16cid:durableId="1483305204">
     <w:abstractNumId w:val="34"/>
   </w:num>
-  <w:num w:numId="35">
+  <w:num w:numId="35" w16cid:durableId="386418428">
     <w:abstractNumId w:val="43"/>
   </w:num>
-  <w:num w:numId="36">
+  <w:num w:numId="36" w16cid:durableId="1059406053">
     <w:abstractNumId w:val="8"/>
   </w:num>
-  <w:num w:numId="37">
+  <w:num w:numId="37" w16cid:durableId="2145191934">
     <w:abstractNumId w:val="31"/>
   </w:num>
-  <w:num w:numId="38">
+  <w:num w:numId="38" w16cid:durableId="1474325512">
     <w:abstractNumId w:val="11"/>
   </w:num>
-  <w:num w:numId="39">
+  <w:num w:numId="39" w16cid:durableId="732779016">
     <w:abstractNumId w:val="10"/>
   </w:num>
-  <w:num w:numId="40">
+  <w:num w:numId="40" w16cid:durableId="1690452707">
     <w:abstractNumId w:val="5"/>
   </w:num>
-  <w:num w:numId="41">
+  <w:num w:numId="41" w16cid:durableId="398207403">
     <w:abstractNumId w:val="36"/>
   </w:num>
-  <w:num w:numId="42">
+  <w:num w:numId="42" w16cid:durableId="703946603">
     <w:abstractNumId w:val="45"/>
   </w:num>
-  <w:num w:numId="43">
+  <w:num w:numId="43" w16cid:durableId="920600012">
     <w:abstractNumId w:val="30"/>
   </w:num>
-  <w:num w:numId="44">
+  <w:num w:numId="44" w16cid:durableId="139228226">
     <w:abstractNumId w:val="32"/>
   </w:num>
-  <w:num w:numId="45">
+  <w:num w:numId="45" w16cid:durableId="1313631961">
     <w:abstractNumId w:val="17"/>
   </w:num>
-  <w:num w:numId="46">
+  <w:num w:numId="46" w16cid:durableId="2011444370">
     <w:abstractNumId w:val="19"/>
   </w:num>
 </w:numbering>
 </file>
 
 <file path=word/styles.xml><?xml version="1.0" encoding="utf-8"?>
-<w:styles xmlns:mc="http://schemas.openxmlformats.org/markup-compatibility/2006" xmlns:r="http://schemas.openxmlformats.org/officeDocument/2006/relationships" xmlns:w="http://schemas.openxmlformats.org/wordprocessingml/2006/main" xmlns:w14="http://schemas.microsoft.com/office/word/2010/wordml" xmlns:w15="http://schemas.microsoft.com/office/word/2012/wordml" xmlns:w16se="http://schemas.microsoft.com/office/word/2015/wordml/symex" mc:Ignorable="w14 w15 w16se">
+<w:styles xmlns:mc="http://schemas.openxmlformats.org/markup-compatibility/2006" xmlns:r="http://schemas.openxmlformats.org/officeDocument/2006/relationships" xmlns:w="http://schemas.openxmlformats.org/wordprocessingml/2006/main" xmlns:w14="http://schemas.microsoft.com/office/word/2010/wordml" xmlns:w15="http://schemas.microsoft.com/office/word/2012/wordml" xmlns:w16cex="http://schemas.microsoft.com/office/word/2018/wordml/cex" xmlns:w16cid="http://schemas.microsoft.com/office/word/2016/wordml/cid" xmlns:w16="http://schemas.microsoft.com/office/word/2018/wordml" xmlns:w16du="http://schemas.microsoft.com/office/word/2023/wordml/word16du" xmlns:w16sdtdh="http://schemas.microsoft.com/office/word/2020/wordml/sdtdatahash" xmlns:w16se="http://schemas.microsoft.com/office/word/2015/wordml/symex" mc:Ignorable="w14 w15 w16se w16cid w16 w16cex w16sdtdh w16du">
   <w:docDefaults>
     <w:rPrDefault>
       <w:rPr>
@@ -33041,7 +32507,7 @@
     </w:rPrDefault>
     <w:pPrDefault/>
   </w:docDefaults>
-  <w:latentStyles w:defLockedState="0" w:defUIPriority="99" w:defSemiHidden="0" w:defUnhideWhenUsed="0" w:defQFormat="0" w:count="371">
+  <w:latentStyles w:defLockedState="0" w:defUIPriority="99" w:defSemiHidden="0" w:defUnhideWhenUsed="0" w:defQFormat="0" w:count="376">
     <w:lsdException w:name="Normal" w:uiPriority="0" w:qFormat="1"/>
     <w:lsdException w:name="heading 1" w:uiPriority="9" w:qFormat="1"/>
     <w:lsdException w:name="heading 2" w:semiHidden="1" w:uiPriority="9" w:unhideWhenUsed="1" w:qFormat="1"/>
@@ -33413,6 +32879,11 @@
     <w:lsdException w:name="List Table 5 Dark Accent 6" w:uiPriority="50"/>
     <w:lsdException w:name="List Table 6 Colorful Accent 6" w:uiPriority="51"/>
     <w:lsdException w:name="List Table 7 Colorful Accent 6" w:uiPriority="52"/>
+    <w:lsdException w:name="Mention" w:semiHidden="1" w:unhideWhenUsed="1"/>
+    <w:lsdException w:name="Smart Hyperlink" w:semiHidden="1" w:unhideWhenUsed="1"/>
+    <w:lsdException w:name="Hashtag" w:semiHidden="1" w:unhideWhenUsed="1"/>
+    <w:lsdException w:name="Unresolved Mention" w:semiHidden="1" w:unhideWhenUsed="1"/>
+    <w:lsdException w:name="Smart Link" w:semiHidden="1" w:unhideWhenUsed="1"/>
   </w:latentStyles>
   <w:style w:type="paragraph" w:default="1" w:styleId="Normal">
     <w:name w:val="Normal"/>
@@ -33616,7 +33087,6 @@
   <w:style w:type="character" w:default="1" w:styleId="DefaultParagraphFont">
     <w:name w:val="Default Paragraph Font"/>
     <w:uiPriority w:val="1"/>
-    <w:semiHidden/>
     <w:unhideWhenUsed/>
   </w:style>
   <w:style w:type="table" w:default="1" w:styleId="TableNormal">
@@ -34080,8 +33550,8 @@
       <w:u w:val="single"/>
     </w:rPr>
   </w:style>
-  <w:style w:type="character" w:customStyle="1" w:styleId="UnresolvedMention">
-    <w:name w:val="Unresolved Mention"/>
+  <w:style w:type="character" w:customStyle="1" w:styleId="UnresolvedMention1">
+    <w:name w:val="Unresolved Mention1"/>
     <w:basedOn w:val="DefaultParagraphFont"/>
     <w:uiPriority w:val="99"/>
     <w:semiHidden/>

</xml_diff>